<commit_message>
Worked on simulink framework
</commit_message>
<xml_diff>
--- a/Simulink/Simulink Requirements.docx
+++ b/Simulink/Simulink Requirements.docx
@@ -1,6 +1,6 @@
 
 <file path=word/document.xml><?xml version="1.0" encoding="utf-8"?>
-<w:document xmlns:wpc="http://schemas.microsoft.com/office/word/2010/wordprocessingCanvas" xmlns:cx="http://schemas.microsoft.com/office/drawing/2014/chartex" xmlns:cx1="http://schemas.microsoft.com/office/drawing/2015/9/8/chartex" xmlns:cx2="http://schemas.microsoft.com/office/drawing/2015/10/21/chartex" xmlns:cx3="http://schemas.microsoft.com/office/drawing/2016/5/9/chartex" xmlns:cx4="http://schemas.microsoft.com/office/drawing/2016/5/10/chartex" xmlns:cx5="http://schemas.microsoft.com/office/drawing/2016/5/11/chartex" xmlns:cx6="http://schemas.microsoft.com/office/drawing/2016/5/12/chartex" xmlns:cx7="http://schemas.microsoft.com/office/drawing/2016/5/13/chartex" xmlns:cx8="http://schemas.microsoft.com/office/drawing/2016/5/14/chartex" xmlns:mc="http://schemas.openxmlformats.org/markup-compatibility/2006" xmlns:aink="http://schemas.microsoft.com/office/drawing/2016/ink" xmlns:am3d="http://schemas.microsoft.com/office/drawing/2017/model3d" xmlns:o="urn:schemas-microsoft-com:office:office" xmlns:oel="http://schemas.microsoft.com/office/2019/extlst" xmlns:r="http://schemas.openxmlformats.org/officeDocument/2006/relationships" xmlns:m="http://schemas.openxmlformats.org/officeDocument/2006/math" xmlns:v="urn:schemas-microsoft-com:vml" xmlns:wp14="http://schemas.microsoft.com/office/word/2010/wordprocessingDrawing" xmlns:wp="http://schemas.openxmlformats.org/drawingml/2006/wordprocessingDrawing" xmlns:w10="urn:schemas-microsoft-com:office:word" xmlns:w="http://schemas.openxmlformats.org/wordprocessingml/2006/main" xmlns:w14="http://schemas.microsoft.com/office/word/2010/wordml" xmlns:w15="http://schemas.microsoft.com/office/word/2012/wordml" xmlns:w16cex="http://schemas.microsoft.com/office/word/2018/wordml/cex" xmlns:w16cid="http://schemas.microsoft.com/office/word/2016/wordml/cid" xmlns:w16="http://schemas.microsoft.com/office/word/2018/wordml" xmlns:w16du="http://schemas.microsoft.com/office/word/2023/wordml/word16du" xmlns:w16sdtdh="http://schemas.microsoft.com/office/word/2020/wordml/sdtdatahash" xmlns:w16se="http://schemas.microsoft.com/office/word/2015/wordml/symex" xmlns:wpg="http://schemas.microsoft.com/office/word/2010/wordprocessingGroup" xmlns:wpi="http://schemas.microsoft.com/office/word/2010/wordprocessingInk" xmlns:wne="http://schemas.microsoft.com/office/word/2006/wordml" xmlns:wps="http://schemas.microsoft.com/office/word/2010/wordprocessingShape" mc:Ignorable="w14 w15 w16se w16cid w16 w16cex w16sdtdh w16du wp14">
+<w:document xmlns:wpc="http://schemas.microsoft.com/office/word/2010/wordprocessingCanvas" xmlns:cx="http://schemas.microsoft.com/office/drawing/2014/chartex" xmlns:cx1="http://schemas.microsoft.com/office/drawing/2015/9/8/chartex" xmlns:cx2="http://schemas.microsoft.com/office/drawing/2015/10/21/chartex" xmlns:cx3="http://schemas.microsoft.com/office/drawing/2016/5/9/chartex" xmlns:cx4="http://schemas.microsoft.com/office/drawing/2016/5/10/chartex" xmlns:cx5="http://schemas.microsoft.com/office/drawing/2016/5/11/chartex" xmlns:cx6="http://schemas.microsoft.com/office/drawing/2016/5/12/chartex" xmlns:cx7="http://schemas.microsoft.com/office/drawing/2016/5/13/chartex" xmlns:cx8="http://schemas.microsoft.com/office/drawing/2016/5/14/chartex" xmlns:mc="http://schemas.openxmlformats.org/markup-compatibility/2006" xmlns:aink="http://schemas.microsoft.com/office/drawing/2016/ink" xmlns:am3d="http://schemas.microsoft.com/office/drawing/2017/model3d" xmlns:o="urn:schemas-microsoft-com:office:office" xmlns:oel="http://schemas.microsoft.com/office/2019/extlst" xmlns:r="http://schemas.openxmlformats.org/officeDocument/2006/relationships" xmlns:m="http://schemas.openxmlformats.org/officeDocument/2006/math" xmlns:v="urn:schemas-microsoft-com:vml" xmlns:wp14="http://schemas.microsoft.com/office/word/2010/wordprocessingDrawing" xmlns:wp="http://schemas.openxmlformats.org/drawingml/2006/wordprocessingDrawing" xmlns:w10="urn:schemas-microsoft-com:office:word" xmlns:w="http://schemas.openxmlformats.org/wordprocessingml/2006/main" xmlns:w14="http://schemas.microsoft.com/office/word/2010/wordml" xmlns:w15="http://schemas.microsoft.com/office/word/2012/wordml" xmlns:w16cex="http://schemas.microsoft.com/office/word/2018/wordml/cex" xmlns:w16cid="http://schemas.microsoft.com/office/word/2016/wordml/cid" xmlns:w16="http://schemas.microsoft.com/office/word/2018/wordml" xmlns:w16sdtdh="http://schemas.microsoft.com/office/word/2020/wordml/sdtdatahash" xmlns:w16se="http://schemas.microsoft.com/office/word/2015/wordml/symex" xmlns:wpg="http://schemas.microsoft.com/office/word/2010/wordprocessingGroup" xmlns:wpi="http://schemas.microsoft.com/office/word/2010/wordprocessingInk" xmlns:wne="http://schemas.microsoft.com/office/word/2006/wordml" xmlns:wps="http://schemas.microsoft.com/office/word/2010/wordprocessingShape" mc:Ignorable="w14 w15 w16se w16cid w16 w16cex w16sdtdh wp14">
   <w:body>
     <w:p>
       <w:pPr>
@@ -1930,6 +1930,7 @@
     <w:p/>
     <w:p>
       <w:r>
+        <w:lastRenderedPageBreak/>
         <w:t>4. Programmable Parameters</w:t>
       </w:r>
     </w:p>
@@ -2982,6 +2983,7 @@
         <w:pStyle w:val="Heading1"/>
       </w:pPr>
       <w:r>
+        <w:lastRenderedPageBreak/>
         <w:t xml:space="preserve">Part 1: Requirements and </w:t>
       </w:r>
       <w:r>
@@ -3393,11 +3395,9 @@
       <w:r>
         <w:t xml:space="preserve">. Subsystems are used to encapsulate the different operating modes </w:t>
       </w:r>
-      <w:proofErr w:type="gramStart"/>
-      <w:r>
-        <w:t>in order to</w:t>
-      </w:r>
-      <w:proofErr w:type="gramEnd"/>
+      <w:r>
+        <w:t>to</w:t>
+      </w:r>
       <w:r>
         <w:t xml:space="preserve"> make it easier to add new ones.</w:t>
       </w:r>
@@ -3438,7 +3438,7 @@
 </file>
 
 <file path=word/numbering.xml><?xml version="1.0" encoding="utf-8"?>
-<w:numbering xmlns:wpc="http://schemas.microsoft.com/office/word/2010/wordprocessingCanvas" xmlns:cx="http://schemas.microsoft.com/office/drawing/2014/chartex" xmlns:cx1="http://schemas.microsoft.com/office/drawing/2015/9/8/chartex" xmlns:cx2="http://schemas.microsoft.com/office/drawing/2015/10/21/chartex" xmlns:cx3="http://schemas.microsoft.com/office/drawing/2016/5/9/chartex" xmlns:cx4="http://schemas.microsoft.com/office/drawing/2016/5/10/chartex" xmlns:cx5="http://schemas.microsoft.com/office/drawing/2016/5/11/chartex" xmlns:cx6="http://schemas.microsoft.com/office/drawing/2016/5/12/chartex" xmlns:cx7="http://schemas.microsoft.com/office/drawing/2016/5/13/chartex" xmlns:cx8="http://schemas.microsoft.com/office/drawing/2016/5/14/chartex" xmlns:mc="http://schemas.openxmlformats.org/markup-compatibility/2006" xmlns:aink="http://schemas.microsoft.com/office/drawing/2016/ink" xmlns:am3d="http://schemas.microsoft.com/office/drawing/2017/model3d" xmlns:o="urn:schemas-microsoft-com:office:office" xmlns:oel="http://schemas.microsoft.com/office/2019/extlst" xmlns:r="http://schemas.openxmlformats.org/officeDocument/2006/relationships" xmlns:m="http://schemas.openxmlformats.org/officeDocument/2006/math" xmlns:v="urn:schemas-microsoft-com:vml" xmlns:wp14="http://schemas.microsoft.com/office/word/2010/wordprocessingDrawing" xmlns:wp="http://schemas.openxmlformats.org/drawingml/2006/wordprocessingDrawing" xmlns:w10="urn:schemas-microsoft-com:office:word" xmlns:w="http://schemas.openxmlformats.org/wordprocessingml/2006/main" xmlns:w14="http://schemas.microsoft.com/office/word/2010/wordml" xmlns:w15="http://schemas.microsoft.com/office/word/2012/wordml" xmlns:w16cex="http://schemas.microsoft.com/office/word/2018/wordml/cex" xmlns:w16cid="http://schemas.microsoft.com/office/word/2016/wordml/cid" xmlns:w16="http://schemas.microsoft.com/office/word/2018/wordml" xmlns:w16du="http://schemas.microsoft.com/office/word/2023/wordml/word16du" xmlns:w16sdtdh="http://schemas.microsoft.com/office/word/2020/wordml/sdtdatahash" xmlns:w16se="http://schemas.microsoft.com/office/word/2015/wordml/symex" xmlns:wpg="http://schemas.microsoft.com/office/word/2010/wordprocessingGroup" xmlns:wpi="http://schemas.microsoft.com/office/word/2010/wordprocessingInk" xmlns:wne="http://schemas.microsoft.com/office/word/2006/wordml" xmlns:wps="http://schemas.microsoft.com/office/word/2010/wordprocessingShape" mc:Ignorable="w14 w15 w16se w16cid w16 w16cex w16sdtdh w16du wp14">
+<w:numbering xmlns:wpc="http://schemas.microsoft.com/office/word/2010/wordprocessingCanvas" xmlns:cx="http://schemas.microsoft.com/office/drawing/2014/chartex" xmlns:cx1="http://schemas.microsoft.com/office/drawing/2015/9/8/chartex" xmlns:cx2="http://schemas.microsoft.com/office/drawing/2015/10/21/chartex" xmlns:cx3="http://schemas.microsoft.com/office/drawing/2016/5/9/chartex" xmlns:cx4="http://schemas.microsoft.com/office/drawing/2016/5/10/chartex" xmlns:cx5="http://schemas.microsoft.com/office/drawing/2016/5/11/chartex" xmlns:cx6="http://schemas.microsoft.com/office/drawing/2016/5/12/chartex" xmlns:cx7="http://schemas.microsoft.com/office/drawing/2016/5/13/chartex" xmlns:cx8="http://schemas.microsoft.com/office/drawing/2016/5/14/chartex" xmlns:mc="http://schemas.openxmlformats.org/markup-compatibility/2006" xmlns:aink="http://schemas.microsoft.com/office/drawing/2016/ink" xmlns:am3d="http://schemas.microsoft.com/office/drawing/2017/model3d" xmlns:o="urn:schemas-microsoft-com:office:office" xmlns:oel="http://schemas.microsoft.com/office/2019/extlst" xmlns:r="http://schemas.openxmlformats.org/officeDocument/2006/relationships" xmlns:m="http://schemas.openxmlformats.org/officeDocument/2006/math" xmlns:v="urn:schemas-microsoft-com:vml" xmlns:wp14="http://schemas.microsoft.com/office/word/2010/wordprocessingDrawing" xmlns:wp="http://schemas.openxmlformats.org/drawingml/2006/wordprocessingDrawing" xmlns:w10="urn:schemas-microsoft-com:office:word" xmlns:w="http://schemas.openxmlformats.org/wordprocessingml/2006/main" xmlns:w14="http://schemas.microsoft.com/office/word/2010/wordml" xmlns:w15="http://schemas.microsoft.com/office/word/2012/wordml" xmlns:w16cex="http://schemas.microsoft.com/office/word/2018/wordml/cex" xmlns:w16cid="http://schemas.microsoft.com/office/word/2016/wordml/cid" xmlns:w16="http://schemas.microsoft.com/office/word/2018/wordml" xmlns:w16sdtdh="http://schemas.microsoft.com/office/word/2020/wordml/sdtdatahash" xmlns:w16se="http://schemas.microsoft.com/office/word/2015/wordml/symex" xmlns:wpg="http://schemas.microsoft.com/office/word/2010/wordprocessingGroup" xmlns:wpi="http://schemas.microsoft.com/office/word/2010/wordprocessingInk" xmlns:wne="http://schemas.microsoft.com/office/word/2006/wordml" xmlns:wps="http://schemas.microsoft.com/office/word/2010/wordprocessingShape" mc:Ignorable="w14 w15 w16se w16cid w16 w16cex w16sdtdh wp14">
   <w:abstractNum w:abstractNumId="0" w15:restartNumberingAfterBreak="0">
     <w:nsid w:val="1CFD505F"/>
     <w:multiLevelType w:val="hybridMultilevel"/>
@@ -3951,7 +3951,7 @@
 </file>
 
 <file path=word/styles.xml><?xml version="1.0" encoding="utf-8"?>
-<w:styles xmlns:mc="http://schemas.openxmlformats.org/markup-compatibility/2006" xmlns:r="http://schemas.openxmlformats.org/officeDocument/2006/relationships" xmlns:w="http://schemas.openxmlformats.org/wordprocessingml/2006/main" xmlns:w14="http://schemas.microsoft.com/office/word/2010/wordml" xmlns:w15="http://schemas.microsoft.com/office/word/2012/wordml" xmlns:w16cex="http://schemas.microsoft.com/office/word/2018/wordml/cex" xmlns:w16cid="http://schemas.microsoft.com/office/word/2016/wordml/cid" xmlns:w16="http://schemas.microsoft.com/office/word/2018/wordml" xmlns:w16du="http://schemas.microsoft.com/office/word/2023/wordml/word16du" xmlns:w16sdtdh="http://schemas.microsoft.com/office/word/2020/wordml/sdtdatahash" xmlns:w16se="http://schemas.microsoft.com/office/word/2015/wordml/symex" mc:Ignorable="w14 w15 w16se w16cid w16 w16cex w16sdtdh w16du">
+<w:styles xmlns:mc="http://schemas.openxmlformats.org/markup-compatibility/2006" xmlns:r="http://schemas.openxmlformats.org/officeDocument/2006/relationships" xmlns:w="http://schemas.openxmlformats.org/wordprocessingml/2006/main" xmlns:w14="http://schemas.microsoft.com/office/word/2010/wordml" xmlns:w15="http://schemas.microsoft.com/office/word/2012/wordml" xmlns:w16cex="http://schemas.microsoft.com/office/word/2018/wordml/cex" xmlns:w16cid="http://schemas.microsoft.com/office/word/2016/wordml/cid" xmlns:w16="http://schemas.microsoft.com/office/word/2018/wordml" xmlns:w16sdtdh="http://schemas.microsoft.com/office/word/2020/wordml/sdtdatahash" xmlns:w16se="http://schemas.microsoft.com/office/word/2015/wordml/symex" mc:Ignorable="w14 w15 w16se w16cid w16 w16cex w16sdtdh">
   <w:docDefaults>
     <w:rPrDefault>
       <w:rPr>

</xml_diff>

<commit_message>
Removed Hysteresis Pacing and Rate Smoothing
</commit_message>
<xml_diff>
--- a/Simulink/Simulink Requirements.docx
+++ b/Simulink/Simulink Requirements.docx
@@ -1,10 +1,10 @@
 
 <file path=word/document.xml><?xml version="1.0" encoding="utf-8"?>
-<w:document xmlns:wpc="http://schemas.microsoft.com/office/word/2010/wordprocessingCanvas" xmlns:cx="http://schemas.microsoft.com/office/drawing/2014/chartex" xmlns:cx1="http://schemas.microsoft.com/office/drawing/2015/9/8/chartex" xmlns:cx2="http://schemas.microsoft.com/office/drawing/2015/10/21/chartex" xmlns:cx3="http://schemas.microsoft.com/office/drawing/2016/5/9/chartex" xmlns:cx4="http://schemas.microsoft.com/office/drawing/2016/5/10/chartex" xmlns:cx5="http://schemas.microsoft.com/office/drawing/2016/5/11/chartex" xmlns:cx6="http://schemas.microsoft.com/office/drawing/2016/5/12/chartex" xmlns:cx7="http://schemas.microsoft.com/office/drawing/2016/5/13/chartex" xmlns:cx8="http://schemas.microsoft.com/office/drawing/2016/5/14/chartex" xmlns:mc="http://schemas.openxmlformats.org/markup-compatibility/2006" xmlns:aink="http://schemas.microsoft.com/office/drawing/2016/ink" xmlns:am3d="http://schemas.microsoft.com/office/drawing/2017/model3d" xmlns:o="urn:schemas-microsoft-com:office:office" xmlns:oel="http://schemas.microsoft.com/office/2019/extlst" xmlns:r="http://schemas.openxmlformats.org/officeDocument/2006/relationships" xmlns:m="http://schemas.openxmlformats.org/officeDocument/2006/math" xmlns:v="urn:schemas-microsoft-com:vml" xmlns:wp14="http://schemas.microsoft.com/office/word/2010/wordprocessingDrawing" xmlns:wp="http://schemas.openxmlformats.org/drawingml/2006/wordprocessingDrawing" xmlns:w10="urn:schemas-microsoft-com:office:word" xmlns:w="http://schemas.openxmlformats.org/wordprocessingml/2006/main" xmlns:w14="http://schemas.microsoft.com/office/word/2010/wordml" xmlns:w15="http://schemas.microsoft.com/office/word/2012/wordml" xmlns:w16cex="http://schemas.microsoft.com/office/word/2018/wordml/cex" xmlns:w16cid="http://schemas.microsoft.com/office/word/2016/wordml/cid" xmlns:w16="http://schemas.microsoft.com/office/word/2018/wordml" xmlns:w16sdtdh="http://schemas.microsoft.com/office/word/2020/wordml/sdtdatahash" xmlns:w16se="http://schemas.microsoft.com/office/word/2015/wordml/symex" xmlns:wpg="http://schemas.microsoft.com/office/word/2010/wordprocessingGroup" xmlns:wpi="http://schemas.microsoft.com/office/word/2010/wordprocessingInk" xmlns:wne="http://schemas.microsoft.com/office/word/2006/wordml" xmlns:wps="http://schemas.microsoft.com/office/word/2010/wordprocessingShape" mc:Ignorable="w14 w15 w16se w16cid w16 w16cex w16sdtdh wp14">
+<w:document xmlns:wpc="http://schemas.microsoft.com/office/word/2010/wordprocessingCanvas" xmlns:cx="http://schemas.microsoft.com/office/drawing/2014/chartex" xmlns:cx1="http://schemas.microsoft.com/office/drawing/2015/9/8/chartex" xmlns:cx2="http://schemas.microsoft.com/office/drawing/2015/10/21/chartex" xmlns:cx3="http://schemas.microsoft.com/office/drawing/2016/5/9/chartex" xmlns:cx4="http://schemas.microsoft.com/office/drawing/2016/5/10/chartex" xmlns:cx5="http://schemas.microsoft.com/office/drawing/2016/5/11/chartex" xmlns:cx6="http://schemas.microsoft.com/office/drawing/2016/5/12/chartex" xmlns:cx7="http://schemas.microsoft.com/office/drawing/2016/5/13/chartex" xmlns:cx8="http://schemas.microsoft.com/office/drawing/2016/5/14/chartex" xmlns:mc="http://schemas.openxmlformats.org/markup-compatibility/2006" xmlns:aink="http://schemas.microsoft.com/office/drawing/2016/ink" xmlns:am3d="http://schemas.microsoft.com/office/drawing/2017/model3d" xmlns:o="urn:schemas-microsoft-com:office:office" xmlns:oel="http://schemas.microsoft.com/office/2019/extlst" xmlns:r="http://schemas.openxmlformats.org/officeDocument/2006/relationships" xmlns:m="http://schemas.openxmlformats.org/officeDocument/2006/math" xmlns:v="urn:schemas-microsoft-com:vml" xmlns:wp14="http://schemas.microsoft.com/office/word/2010/wordprocessingDrawing" xmlns:wp="http://schemas.openxmlformats.org/drawingml/2006/wordprocessingDrawing" xmlns:w10="urn:schemas-microsoft-com:office:word" xmlns:w="http://schemas.openxmlformats.org/wordprocessingml/2006/main" xmlns:w14="http://schemas.microsoft.com/office/word/2010/wordml" xmlns:w15="http://schemas.microsoft.com/office/word/2012/wordml" xmlns:w16cex="http://schemas.microsoft.com/office/word/2018/wordml/cex" xmlns:w16cid="http://schemas.microsoft.com/office/word/2016/wordml/cid" xmlns:w16="http://schemas.microsoft.com/office/word/2018/wordml" xmlns:w16du="http://schemas.microsoft.com/office/word/2023/wordml/word16du" xmlns:w16sdtdh="http://schemas.microsoft.com/office/word/2020/wordml/sdtdatahash" xmlns:w16se="http://schemas.microsoft.com/office/word/2015/wordml/symex" xmlns:wpg="http://schemas.microsoft.com/office/word/2010/wordprocessingGroup" xmlns:wpi="http://schemas.microsoft.com/office/word/2010/wordprocessingInk" xmlns:wne="http://schemas.microsoft.com/office/word/2006/wordml" xmlns:wps="http://schemas.microsoft.com/office/word/2010/wordprocessingShape" mc:Ignorable="w14 w15 w16se w16cid w16 w16cex w16sdtdh w16du wp14">
   <w:body>
     <w:p>
       <w:pPr>
-        <w:pStyle w:val="a4"/>
+        <w:pStyle w:val="Title"/>
       </w:pPr>
       <w:r>
         <w:t xml:space="preserve">Simulink </w:t>
@@ -74,10 +74,10 @@
     </w:p>
     <w:p>
       <w:pPr>
-        <w:pStyle w:val="a3"/>
+        <w:pStyle w:val="ListParagraph"/>
         <w:numPr>
           <w:ilvl w:val="0"/>
-          <w:numId w:val="7"/>
+          <w:numId w:val="14"/>
         </w:numPr>
         <w:autoSpaceDE w:val="0"/>
         <w:autoSpaceDN w:val="0"/>
@@ -100,10 +100,10 @@
     </w:p>
     <w:p>
       <w:pPr>
-        <w:pStyle w:val="a3"/>
+        <w:pStyle w:val="ListParagraph"/>
         <w:numPr>
           <w:ilvl w:val="0"/>
-          <w:numId w:val="7"/>
+          <w:numId w:val="14"/>
         </w:numPr>
         <w:autoSpaceDE w:val="0"/>
         <w:autoSpaceDN w:val="0"/>
@@ -121,33 +121,15 @@
           <w:kern w:val="0"/>
           <w:highlight w:val="yellow"/>
         </w:rPr>
-        <w:t xml:space="preserve">Requirements must be concise and disjoint. They should also be traceable to the design and </w:t>
-      </w:r>
-      <w:proofErr w:type="gramStart"/>
-      <w:r>
-        <w:rPr>
-          <w:rFonts w:eastAsia="CMR10" w:cstheme="minorHAnsi"/>
-          <w:kern w:val="0"/>
-          <w:highlight w:val="yellow"/>
-        </w:rPr>
-        <w:t>vice versa</w:t>
-      </w:r>
-      <w:proofErr w:type="gramEnd"/>
-      <w:r>
-        <w:rPr>
-          <w:rFonts w:eastAsia="CMR10" w:cstheme="minorHAnsi"/>
-          <w:kern w:val="0"/>
-          <w:highlight w:val="yellow"/>
-        </w:rPr>
-        <w:t xml:space="preserve"> </w:t>
-      </w:r>
-    </w:p>
-    <w:p>
-      <w:pPr>
-        <w:pStyle w:val="a3"/>
+        <w:t xml:space="preserve">Requirements must be concise and disjoint. They should also be traceable to the design and vice versa </w:t>
+      </w:r>
+    </w:p>
+    <w:p>
+      <w:pPr>
+        <w:pStyle w:val="ListParagraph"/>
         <w:numPr>
           <w:ilvl w:val="0"/>
-          <w:numId w:val="7"/>
+          <w:numId w:val="14"/>
         </w:numPr>
         <w:autoSpaceDE w:val="0"/>
         <w:autoSpaceDN w:val="0"/>
@@ -170,10 +152,10 @@
     </w:p>
     <w:p>
       <w:pPr>
-        <w:pStyle w:val="a3"/>
+        <w:pStyle w:val="ListParagraph"/>
         <w:numPr>
           <w:ilvl w:val="0"/>
-          <w:numId w:val="7"/>
+          <w:numId w:val="14"/>
         </w:numPr>
         <w:autoSpaceDE w:val="0"/>
         <w:autoSpaceDN w:val="0"/>
@@ -191,25 +173,7 @@
           <w:kern w:val="0"/>
           <w:highlight w:val="yellow"/>
         </w:rPr>
-        <w:t xml:space="preserve">The Simulink diagram must include necessary annotation to understand the model. There should be screenshots of the </w:t>
-      </w:r>
-      <w:proofErr w:type="spellStart"/>
-      <w:r>
-        <w:rPr>
-          <w:rFonts w:eastAsia="CMR10" w:cstheme="minorHAnsi"/>
-          <w:kern w:val="0"/>
-          <w:highlight w:val="yellow"/>
-        </w:rPr>
-        <w:t>simulink</w:t>
-      </w:r>
-      <w:proofErr w:type="spellEnd"/>
-      <w:r>
-        <w:rPr>
-          <w:rFonts w:eastAsia="CMR10" w:cstheme="minorHAnsi"/>
-          <w:kern w:val="0"/>
-          <w:highlight w:val="yellow"/>
-        </w:rPr>
-        <w:t xml:space="preserve"> model in the documentation. Provide an additional section in the document that describes testing you performed, and the results.</w:t>
+        <w:t>The Simulink diagram must include necessary annotation to understand the model. There should be screenshots of the simulink model in the documentation. Provide an additional section in the document that describes testing you performed, and the results.</w:t>
       </w:r>
     </w:p>
     <w:p/>
@@ -220,7 +184,7 @@
     </w:p>
     <w:p>
       <w:pPr>
-        <w:pStyle w:val="1"/>
+        <w:pStyle w:val="Heading1"/>
       </w:pPr>
       <w:r>
         <w:t xml:space="preserve">Part 1: Requirements and </w:t>
@@ -231,10 +195,10 @@
     </w:p>
     <w:p>
       <w:pPr>
-        <w:pStyle w:val="2"/>
+        <w:pStyle w:val="Heading2"/>
         <w:numPr>
           <w:ilvl w:val="1"/>
-          <w:numId w:val="2"/>
+          <w:numId w:val="9"/>
         </w:numPr>
       </w:pPr>
       <w:r>
@@ -257,10 +221,10 @@
     </w:p>
     <w:p>
       <w:pPr>
-        <w:pStyle w:val="3"/>
+        <w:pStyle w:val="Heading3"/>
         <w:numPr>
           <w:ilvl w:val="2"/>
-          <w:numId w:val="2"/>
+          <w:numId w:val="9"/>
         </w:numPr>
       </w:pPr>
       <w:r>
@@ -278,21 +242,15 @@
         <w:t xml:space="preserve"> </w:t>
       </w:r>
       <w:r>
-        <w:t xml:space="preserve">In addition, the bradycardia analysis </w:t>
-      </w:r>
-      <w:r>
-        <w:t>functions should</w:t>
-      </w:r>
-      <w:r>
-        <w:t xml:space="preserve"> allow pacing measurements such as lead impedance, pacing threshold, P and R wave measurement, battery status, temporary brady pacing, motion sensor trending, and tests to be performed.</w:t>
-      </w:r>
-    </w:p>
-    <w:p>
-      <w:pPr>
-        <w:pStyle w:val="3"/>
+        <w:t>In addition, the bradycardia analysis functions should allow pacing measurements such as lead impedance, pacing threshold, P and R wave measurement, battery status, temporary brady pacing, motion sensor trending, and tests to be performed.</w:t>
+      </w:r>
+    </w:p>
+    <w:p>
+      <w:pPr>
+        <w:pStyle w:val="Heading3"/>
         <w:numPr>
           <w:ilvl w:val="2"/>
-          <w:numId w:val="2"/>
+          <w:numId w:val="9"/>
         </w:numPr>
       </w:pPr>
       <w:r>
@@ -304,61 +262,61 @@
     </w:p>
     <w:p>
       <w:pPr>
-        <w:pStyle w:val="a3"/>
+        <w:pStyle w:val="ListParagraph"/>
         <w:numPr>
           <w:ilvl w:val="0"/>
+          <w:numId w:val="16"/>
+        </w:numPr>
+      </w:pPr>
+      <w:r>
+        <w:t xml:space="preserve">The device should monitor and handle a patient's heart rate by detecting and providing therapy for bradycardia. </w:t>
+      </w:r>
+    </w:p>
+    <w:p>
+      <w:pPr>
+        <w:pStyle w:val="ListParagraph"/>
+        <w:numPr>
+          <w:ilvl w:val="0"/>
+          <w:numId w:val="16"/>
+        </w:numPr>
+      </w:pPr>
+      <w:r>
+        <w:t xml:space="preserve">The device should provide programmable, single-chamber, rate-adaptive pacing, and permanent state. </w:t>
+      </w:r>
+    </w:p>
+    <w:p>
+      <w:pPr>
+        <w:pStyle w:val="ListParagraph"/>
+        <w:numPr>
+          <w:ilvl w:val="0"/>
+          <w:numId w:val="16"/>
+        </w:numPr>
+      </w:pPr>
+      <w:r>
+        <w:t>The device should be programmed and controlled through the Device Controller-Monitor (DCM).</w:t>
+      </w:r>
+    </w:p>
+    <w:p>
+      <w:pPr>
+        <w:pStyle w:val="ListParagraph"/>
+        <w:numPr>
+          <w:ilvl w:val="0"/>
+          <w:numId w:val="16"/>
+        </w:numPr>
+      </w:pPr>
+      <w:r>
+        <w:t>The device should provide history data such as output rate histograms (atrial and ventricular) and sensor output data.</w:t>
+      </w:r>
+    </w:p>
+    <w:p>
+      <w:pPr>
+        <w:pStyle w:val="Heading3"/>
+        <w:numPr>
+          <w:ilvl w:val="2"/>
           <w:numId w:val="9"/>
         </w:numPr>
       </w:pPr>
       <w:r>
-        <w:t xml:space="preserve">The device should monitor and handle a patient's heart rate by detecting and providing therapy for bradycardia. </w:t>
-      </w:r>
-    </w:p>
-    <w:p>
-      <w:pPr>
-        <w:pStyle w:val="a3"/>
-        <w:numPr>
-          <w:ilvl w:val="0"/>
-          <w:numId w:val="9"/>
-        </w:numPr>
-      </w:pPr>
-      <w:r>
-        <w:t xml:space="preserve">The device should provide programmable, single-chamber, rate-adaptive pacing, and permanent state. </w:t>
-      </w:r>
-    </w:p>
-    <w:p>
-      <w:pPr>
-        <w:pStyle w:val="a3"/>
-        <w:numPr>
-          <w:ilvl w:val="0"/>
-          <w:numId w:val="9"/>
-        </w:numPr>
-      </w:pPr>
-      <w:r>
-        <w:t>The device should be programmed and controlled through the Device Controller-Monitor (DCM).</w:t>
-      </w:r>
-    </w:p>
-    <w:p>
-      <w:pPr>
-        <w:pStyle w:val="a3"/>
-        <w:numPr>
-          <w:ilvl w:val="0"/>
-          <w:numId w:val="9"/>
-        </w:numPr>
-      </w:pPr>
-      <w:r>
-        <w:t>The device should provide history data such as output rate histograms (atrial and ventricular) and sensor output data.</w:t>
-      </w:r>
-    </w:p>
-    <w:p>
-      <w:pPr>
-        <w:pStyle w:val="3"/>
-        <w:numPr>
-          <w:ilvl w:val="2"/>
-          <w:numId w:val="2"/>
-        </w:numPr>
-      </w:pPr>
-      <w:r>
         <w:t>P</w:t>
       </w:r>
       <w:r>
@@ -379,7 +337,7 @@
     </w:p>
     <w:p>
       <w:pPr>
-        <w:pStyle w:val="a3"/>
+        <w:pStyle w:val="ListParagraph"/>
       </w:pPr>
       <w:r>
         <w:t>The device should result in pulses with programmable voltages and widths for atrial and ventricular, which provide electrical heart-pacing stimulation.</w:t>
@@ -387,10 +345,10 @@
     </w:p>
     <w:p>
       <w:pPr>
-        <w:pStyle w:val="3"/>
+        <w:pStyle w:val="Heading3"/>
         <w:numPr>
           <w:ilvl w:val="3"/>
-          <w:numId w:val="2"/>
+          <w:numId w:val="9"/>
         </w:numPr>
         <w:rPr>
           <w:lang w:eastAsia="ko-KR"/>
@@ -423,23 +381,18 @@
         <w:t xml:space="preserve">for pulse pacing </w:t>
       </w:r>
       <w:r>
-        <w:t xml:space="preserve">should be independently </w:t>
-      </w:r>
-      <w:proofErr w:type="gramStart"/>
-      <w:r>
-        <w:t xml:space="preserve">programmable </w:t>
+        <w:t>should be independently programmable</w:t>
       </w:r>
       <w:r>
         <w:t>.</w:t>
       </w:r>
-      <w:proofErr w:type="gramEnd"/>
-    </w:p>
-    <w:p>
-      <w:pPr>
-        <w:pStyle w:val="3"/>
+    </w:p>
+    <w:p>
+      <w:pPr>
+        <w:pStyle w:val="Heading3"/>
         <w:numPr>
           <w:ilvl w:val="3"/>
-          <w:numId w:val="2"/>
+          <w:numId w:val="9"/>
         </w:numPr>
         <w:rPr>
           <w:lang w:eastAsia="ko-KR"/>
@@ -449,7 +402,6 @@
         <w:rPr>
           <w:lang w:eastAsia="ko-KR"/>
         </w:rPr>
-        <w:lastRenderedPageBreak/>
         <w:t>Rate Sensing</w:t>
       </w:r>
     </w:p>
@@ -458,21 +410,15 @@
         <w:ind w:left="426"/>
       </w:pPr>
       <w:r>
-        <w:t>Bipolar electrodes and a sensing circuit should operate rate sensing.</w:t>
-      </w:r>
-      <w:r>
-        <w:t xml:space="preserve"> </w:t>
-      </w:r>
-      <w:r>
-        <w:t>Rate detection should be based on the measured cardiac cycle measurements of the sensed rhythm and assessed on an interval-by-interval basis.</w:t>
-      </w:r>
-    </w:p>
-    <w:p>
-      <w:pPr>
-        <w:pStyle w:val="3"/>
+        <w:t>Bipolar electrodes and a sensing circuit should operate rate sensing. Rate detection should be based on the measured cardiac cycle measurements of the sensed rhythm and assessed on an interval-by-interval basis.</w:t>
+      </w:r>
+    </w:p>
+    <w:p>
+      <w:pPr>
+        <w:pStyle w:val="Heading3"/>
         <w:numPr>
           <w:ilvl w:val="2"/>
-          <w:numId w:val="2"/>
+          <w:numId w:val="9"/>
         </w:numPr>
       </w:pPr>
       <w:r>
@@ -498,23 +444,23 @@
     </w:p>
     <w:tbl>
       <w:tblPr>
-        <w:tblStyle w:val="a5"/>
+        <w:tblStyle w:val="TableGrid"/>
         <w:tblW w:w="0" w:type="auto"/>
         <w:tblLook w:val="04A0" w:firstRow="1" w:lastRow="0" w:firstColumn="1" w:lastColumn="0" w:noHBand="0" w:noVBand="1"/>
       </w:tblPr>
       <w:tblGrid>
-        <w:gridCol w:w="649"/>
-        <w:gridCol w:w="479"/>
-        <w:gridCol w:w="525"/>
-        <w:gridCol w:w="1035"/>
-        <w:gridCol w:w="1074"/>
-        <w:gridCol w:w="635"/>
-        <w:gridCol w:w="1074"/>
-        <w:gridCol w:w="1012"/>
-        <w:gridCol w:w="1074"/>
-        <w:gridCol w:w="532"/>
-        <w:gridCol w:w="530"/>
-        <w:gridCol w:w="731"/>
+        <w:gridCol w:w="680"/>
+        <w:gridCol w:w="466"/>
+        <w:gridCol w:w="524"/>
+        <w:gridCol w:w="1033"/>
+        <w:gridCol w:w="1071"/>
+        <w:gridCol w:w="634"/>
+        <w:gridCol w:w="1071"/>
+        <w:gridCol w:w="1010"/>
+        <w:gridCol w:w="1071"/>
+        <w:gridCol w:w="531"/>
+        <w:gridCol w:w="529"/>
+        <w:gridCol w:w="730"/>
       </w:tblGrid>
       <w:tr>
         <w:tc>
@@ -525,8 +471,8 @@
             <w:pPr>
               <w:jc w:val="center"/>
               <w:rPr>
-                <w:sz w:val="19"/>
-                <w:szCs w:val="19"/>
+                <w:sz w:val="18"/>
+                <w:szCs w:val="18"/>
               </w:rPr>
             </w:pPr>
           </w:p>
@@ -539,14 +485,14 @@
             <w:pPr>
               <w:jc w:val="center"/>
               <w:rPr>
-                <w:sz w:val="19"/>
-                <w:szCs w:val="19"/>
-              </w:rPr>
-            </w:pPr>
-            <w:r>
-              <w:rPr>
-                <w:sz w:val="19"/>
-                <w:szCs w:val="19"/>
+                <w:sz w:val="18"/>
+                <w:szCs w:val="18"/>
+              </w:rPr>
+            </w:pPr>
+            <w:r>
+              <w:rPr>
+                <w:sz w:val="18"/>
+                <w:szCs w:val="18"/>
               </w:rPr>
               <w:t>LRL</w:t>
             </w:r>
@@ -560,14 +506,14 @@
             <w:pPr>
               <w:jc w:val="center"/>
               <w:rPr>
-                <w:sz w:val="19"/>
-                <w:szCs w:val="19"/>
-              </w:rPr>
-            </w:pPr>
-            <w:r>
-              <w:rPr>
-                <w:sz w:val="19"/>
-                <w:szCs w:val="19"/>
+                <w:sz w:val="18"/>
+                <w:szCs w:val="18"/>
+              </w:rPr>
+            </w:pPr>
+            <w:r>
+              <w:rPr>
+                <w:sz w:val="18"/>
+                <w:szCs w:val="18"/>
               </w:rPr>
               <w:t>URL</w:t>
             </w:r>
@@ -581,14 +527,14 @@
             <w:pPr>
               <w:jc w:val="center"/>
               <w:rPr>
-                <w:sz w:val="19"/>
-                <w:szCs w:val="19"/>
-              </w:rPr>
-            </w:pPr>
-            <w:r>
-              <w:rPr>
-                <w:sz w:val="19"/>
-                <w:szCs w:val="19"/>
+                <w:sz w:val="18"/>
+                <w:szCs w:val="18"/>
+              </w:rPr>
+            </w:pPr>
+            <w:r>
+              <w:rPr>
+                <w:sz w:val="18"/>
+                <w:szCs w:val="18"/>
               </w:rPr>
               <w:t>Atrial Amplitude</w:t>
             </w:r>
@@ -602,14 +548,14 @@
             <w:pPr>
               <w:jc w:val="center"/>
               <w:rPr>
-                <w:sz w:val="19"/>
-                <w:szCs w:val="19"/>
-              </w:rPr>
-            </w:pPr>
-            <w:r>
-              <w:rPr>
-                <w:sz w:val="19"/>
-                <w:szCs w:val="19"/>
+                <w:sz w:val="18"/>
+                <w:szCs w:val="18"/>
+              </w:rPr>
+            </w:pPr>
+            <w:r>
+              <w:rPr>
+                <w:sz w:val="18"/>
+                <w:szCs w:val="18"/>
               </w:rPr>
               <w:t>Ventricular Amplitude</w:t>
             </w:r>
@@ -623,14 +569,14 @@
             <w:pPr>
               <w:jc w:val="center"/>
               <w:rPr>
-                <w:sz w:val="19"/>
-                <w:szCs w:val="19"/>
-              </w:rPr>
-            </w:pPr>
-            <w:r>
-              <w:rPr>
-                <w:sz w:val="19"/>
-                <w:szCs w:val="19"/>
+                <w:sz w:val="18"/>
+                <w:szCs w:val="18"/>
+              </w:rPr>
+            </w:pPr>
+            <w:r>
+              <w:rPr>
+                <w:sz w:val="18"/>
+                <w:szCs w:val="18"/>
               </w:rPr>
               <w:t>Atrial Pulse With</w:t>
             </w:r>
@@ -644,14 +590,14 @@
             <w:pPr>
               <w:jc w:val="center"/>
               <w:rPr>
-                <w:sz w:val="19"/>
-                <w:szCs w:val="19"/>
-              </w:rPr>
-            </w:pPr>
-            <w:r>
-              <w:rPr>
-                <w:sz w:val="19"/>
-                <w:szCs w:val="19"/>
+                <w:sz w:val="18"/>
+                <w:szCs w:val="18"/>
+              </w:rPr>
+            </w:pPr>
+            <w:r>
+              <w:rPr>
+                <w:sz w:val="18"/>
+                <w:szCs w:val="18"/>
               </w:rPr>
               <w:t>Ventricular Pulse Width</w:t>
             </w:r>
@@ -665,14 +611,14 @@
             <w:pPr>
               <w:jc w:val="center"/>
               <w:rPr>
-                <w:sz w:val="19"/>
-                <w:szCs w:val="19"/>
-              </w:rPr>
-            </w:pPr>
-            <w:r>
-              <w:rPr>
-                <w:sz w:val="19"/>
-                <w:szCs w:val="19"/>
+                <w:sz w:val="18"/>
+                <w:szCs w:val="18"/>
+              </w:rPr>
+            </w:pPr>
+            <w:r>
+              <w:rPr>
+                <w:sz w:val="18"/>
+                <w:szCs w:val="18"/>
               </w:rPr>
               <w:t>Atrial Sensitivity</w:t>
             </w:r>
@@ -686,14 +632,14 @@
             <w:pPr>
               <w:jc w:val="center"/>
               <w:rPr>
-                <w:sz w:val="19"/>
-                <w:szCs w:val="19"/>
-              </w:rPr>
-            </w:pPr>
-            <w:r>
-              <w:rPr>
-                <w:sz w:val="19"/>
-                <w:szCs w:val="19"/>
+                <w:sz w:val="18"/>
+                <w:szCs w:val="18"/>
+              </w:rPr>
+            </w:pPr>
+            <w:r>
+              <w:rPr>
+                <w:sz w:val="18"/>
+                <w:szCs w:val="18"/>
               </w:rPr>
               <w:t>Ventricular Sensitivity</w:t>
             </w:r>
@@ -707,14 +653,14 @@
             <w:pPr>
               <w:jc w:val="center"/>
               <w:rPr>
-                <w:sz w:val="19"/>
-                <w:szCs w:val="19"/>
-              </w:rPr>
-            </w:pPr>
-            <w:r>
-              <w:rPr>
-                <w:sz w:val="19"/>
-                <w:szCs w:val="19"/>
+                <w:sz w:val="18"/>
+                <w:szCs w:val="18"/>
+              </w:rPr>
+            </w:pPr>
+            <w:r>
+              <w:rPr>
+                <w:sz w:val="18"/>
+                <w:szCs w:val="18"/>
               </w:rPr>
               <w:t>ARP</w:t>
             </w:r>
@@ -728,14 +674,14 @@
             <w:pPr>
               <w:jc w:val="center"/>
               <w:rPr>
-                <w:sz w:val="19"/>
-                <w:szCs w:val="19"/>
-              </w:rPr>
-            </w:pPr>
-            <w:r>
-              <w:rPr>
-                <w:sz w:val="19"/>
-                <w:szCs w:val="19"/>
+                <w:sz w:val="18"/>
+                <w:szCs w:val="18"/>
+              </w:rPr>
+            </w:pPr>
+            <w:r>
+              <w:rPr>
+                <w:sz w:val="18"/>
+                <w:szCs w:val="18"/>
               </w:rPr>
               <w:t>VRP</w:t>
             </w:r>
@@ -749,14 +695,14 @@
             <w:pPr>
               <w:jc w:val="center"/>
               <w:rPr>
-                <w:sz w:val="19"/>
-                <w:szCs w:val="19"/>
-              </w:rPr>
-            </w:pPr>
-            <w:r>
-              <w:rPr>
-                <w:sz w:val="19"/>
-                <w:szCs w:val="19"/>
+                <w:sz w:val="18"/>
+                <w:szCs w:val="18"/>
+              </w:rPr>
+            </w:pPr>
+            <w:r>
+              <w:rPr>
+                <w:sz w:val="18"/>
+                <w:szCs w:val="18"/>
               </w:rPr>
               <w:t>PVARP</w:t>
             </w:r>
@@ -772,14 +718,14 @@
             <w:pPr>
               <w:jc w:val="center"/>
               <w:rPr>
-                <w:sz w:val="19"/>
-                <w:szCs w:val="19"/>
-              </w:rPr>
-            </w:pPr>
-            <w:r>
-              <w:rPr>
-                <w:sz w:val="19"/>
-                <w:szCs w:val="19"/>
+                <w:sz w:val="18"/>
+                <w:szCs w:val="18"/>
+              </w:rPr>
+            </w:pPr>
+            <w:r>
+              <w:rPr>
+                <w:sz w:val="18"/>
+                <w:szCs w:val="18"/>
               </w:rPr>
               <w:t>AOO</w:t>
             </w:r>
@@ -793,14 +739,14 @@
             <w:pPr>
               <w:jc w:val="center"/>
               <w:rPr>
-                <w:sz w:val="19"/>
-                <w:szCs w:val="19"/>
-              </w:rPr>
-            </w:pPr>
-            <w:r>
-              <w:rPr>
-                <w:sz w:val="19"/>
-                <w:szCs w:val="19"/>
+                <w:sz w:val="18"/>
+                <w:szCs w:val="18"/>
+              </w:rPr>
+            </w:pPr>
+            <w:r>
+              <w:rPr>
+                <w:sz w:val="18"/>
+                <w:szCs w:val="18"/>
               </w:rPr>
               <w:t>O</w:t>
             </w:r>
@@ -814,14 +760,14 @@
             <w:pPr>
               <w:jc w:val="center"/>
               <w:rPr>
-                <w:sz w:val="19"/>
-                <w:szCs w:val="19"/>
-              </w:rPr>
-            </w:pPr>
-            <w:r>
-              <w:rPr>
-                <w:sz w:val="19"/>
-                <w:szCs w:val="19"/>
+                <w:sz w:val="18"/>
+                <w:szCs w:val="18"/>
+              </w:rPr>
+            </w:pPr>
+            <w:r>
+              <w:rPr>
+                <w:sz w:val="18"/>
+                <w:szCs w:val="18"/>
               </w:rPr>
               <w:t>O</w:t>
             </w:r>
@@ -835,14 +781,14 @@
             <w:pPr>
               <w:jc w:val="center"/>
               <w:rPr>
-                <w:sz w:val="19"/>
-                <w:szCs w:val="19"/>
-              </w:rPr>
-            </w:pPr>
-            <w:r>
-              <w:rPr>
-                <w:sz w:val="19"/>
-                <w:szCs w:val="19"/>
+                <w:sz w:val="18"/>
+                <w:szCs w:val="18"/>
+              </w:rPr>
+            </w:pPr>
+            <w:r>
+              <w:rPr>
+                <w:sz w:val="18"/>
+                <w:szCs w:val="18"/>
               </w:rPr>
               <w:t>O</w:t>
             </w:r>
@@ -856,8 +802,8 @@
             <w:pPr>
               <w:jc w:val="center"/>
               <w:rPr>
-                <w:sz w:val="19"/>
-                <w:szCs w:val="19"/>
+                <w:sz w:val="18"/>
+                <w:szCs w:val="18"/>
               </w:rPr>
             </w:pPr>
           </w:p>
@@ -870,14 +816,14 @@
             <w:pPr>
               <w:jc w:val="center"/>
               <w:rPr>
-                <w:sz w:val="19"/>
-                <w:szCs w:val="19"/>
-              </w:rPr>
-            </w:pPr>
-            <w:r>
-              <w:rPr>
-                <w:sz w:val="19"/>
-                <w:szCs w:val="19"/>
+                <w:sz w:val="18"/>
+                <w:szCs w:val="18"/>
+              </w:rPr>
+            </w:pPr>
+            <w:r>
+              <w:rPr>
+                <w:sz w:val="18"/>
+                <w:szCs w:val="18"/>
               </w:rPr>
               <w:t>O</w:t>
             </w:r>
@@ -891,8 +837,8 @@
             <w:pPr>
               <w:jc w:val="center"/>
               <w:rPr>
-                <w:sz w:val="19"/>
-                <w:szCs w:val="19"/>
+                <w:sz w:val="18"/>
+                <w:szCs w:val="18"/>
               </w:rPr>
             </w:pPr>
           </w:p>
@@ -905,8 +851,8 @@
             <w:pPr>
               <w:jc w:val="center"/>
               <w:rPr>
-                <w:sz w:val="19"/>
-                <w:szCs w:val="19"/>
+                <w:sz w:val="18"/>
+                <w:szCs w:val="18"/>
               </w:rPr>
             </w:pPr>
           </w:p>
@@ -919,8 +865,8 @@
             <w:pPr>
               <w:jc w:val="center"/>
               <w:rPr>
-                <w:sz w:val="19"/>
-                <w:szCs w:val="19"/>
+                <w:sz w:val="18"/>
+                <w:szCs w:val="18"/>
               </w:rPr>
             </w:pPr>
           </w:p>
@@ -933,8 +879,8 @@
             <w:pPr>
               <w:jc w:val="center"/>
               <w:rPr>
-                <w:sz w:val="19"/>
-                <w:szCs w:val="19"/>
+                <w:sz w:val="18"/>
+                <w:szCs w:val="18"/>
               </w:rPr>
             </w:pPr>
           </w:p>
@@ -947,8 +893,8 @@
             <w:pPr>
               <w:jc w:val="center"/>
               <w:rPr>
-                <w:sz w:val="19"/>
-                <w:szCs w:val="19"/>
+                <w:sz w:val="18"/>
+                <w:szCs w:val="18"/>
               </w:rPr>
             </w:pPr>
           </w:p>
@@ -961,8 +907,8 @@
             <w:pPr>
               <w:jc w:val="center"/>
               <w:rPr>
-                <w:sz w:val="19"/>
-                <w:szCs w:val="19"/>
+                <w:sz w:val="18"/>
+                <w:szCs w:val="18"/>
               </w:rPr>
             </w:pPr>
           </w:p>
@@ -977,14 +923,14 @@
             <w:pPr>
               <w:jc w:val="center"/>
               <w:rPr>
-                <w:sz w:val="19"/>
-                <w:szCs w:val="19"/>
-              </w:rPr>
-            </w:pPr>
-            <w:r>
-              <w:rPr>
-                <w:sz w:val="19"/>
-                <w:szCs w:val="19"/>
+                <w:sz w:val="18"/>
+                <w:szCs w:val="18"/>
+              </w:rPr>
+            </w:pPr>
+            <w:r>
+              <w:rPr>
+                <w:sz w:val="18"/>
+                <w:szCs w:val="18"/>
               </w:rPr>
               <w:t>VOO</w:t>
             </w:r>
@@ -998,14 +944,14 @@
             <w:pPr>
               <w:jc w:val="center"/>
               <w:rPr>
-                <w:sz w:val="19"/>
-                <w:szCs w:val="19"/>
-              </w:rPr>
-            </w:pPr>
-            <w:r>
-              <w:rPr>
-                <w:sz w:val="19"/>
-                <w:szCs w:val="19"/>
+                <w:sz w:val="18"/>
+                <w:szCs w:val="18"/>
+              </w:rPr>
+            </w:pPr>
+            <w:r>
+              <w:rPr>
+                <w:sz w:val="18"/>
+                <w:szCs w:val="18"/>
               </w:rPr>
               <w:t>O</w:t>
             </w:r>
@@ -1019,14 +965,14 @@
             <w:pPr>
               <w:jc w:val="center"/>
               <w:rPr>
-                <w:sz w:val="19"/>
-                <w:szCs w:val="19"/>
-              </w:rPr>
-            </w:pPr>
-            <w:r>
-              <w:rPr>
-                <w:sz w:val="19"/>
-                <w:szCs w:val="19"/>
+                <w:sz w:val="18"/>
+                <w:szCs w:val="18"/>
+              </w:rPr>
+            </w:pPr>
+            <w:r>
+              <w:rPr>
+                <w:sz w:val="18"/>
+                <w:szCs w:val="18"/>
               </w:rPr>
               <w:t>O</w:t>
             </w:r>
@@ -1040,8 +986,8 @@
             <w:pPr>
               <w:jc w:val="center"/>
               <w:rPr>
-                <w:sz w:val="19"/>
-                <w:szCs w:val="19"/>
+                <w:sz w:val="18"/>
+                <w:szCs w:val="18"/>
               </w:rPr>
             </w:pPr>
           </w:p>
@@ -1054,14 +1000,14 @@
             <w:pPr>
               <w:jc w:val="center"/>
               <w:rPr>
-                <w:sz w:val="19"/>
-                <w:szCs w:val="19"/>
-              </w:rPr>
-            </w:pPr>
-            <w:r>
-              <w:rPr>
-                <w:sz w:val="19"/>
-                <w:szCs w:val="19"/>
+                <w:sz w:val="18"/>
+                <w:szCs w:val="18"/>
+              </w:rPr>
+            </w:pPr>
+            <w:r>
+              <w:rPr>
+                <w:sz w:val="18"/>
+                <w:szCs w:val="18"/>
               </w:rPr>
               <w:t>O</w:t>
             </w:r>
@@ -1075,8 +1021,8 @@
             <w:pPr>
               <w:jc w:val="center"/>
               <w:rPr>
-                <w:sz w:val="19"/>
-                <w:szCs w:val="19"/>
+                <w:sz w:val="18"/>
+                <w:szCs w:val="18"/>
               </w:rPr>
             </w:pPr>
           </w:p>
@@ -1089,14 +1035,14 @@
             <w:pPr>
               <w:jc w:val="center"/>
               <w:rPr>
-                <w:sz w:val="19"/>
-                <w:szCs w:val="19"/>
-              </w:rPr>
-            </w:pPr>
-            <w:r>
-              <w:rPr>
-                <w:sz w:val="19"/>
-                <w:szCs w:val="19"/>
+                <w:sz w:val="18"/>
+                <w:szCs w:val="18"/>
+              </w:rPr>
+            </w:pPr>
+            <w:r>
+              <w:rPr>
+                <w:sz w:val="18"/>
+                <w:szCs w:val="18"/>
               </w:rPr>
               <w:t>O</w:t>
             </w:r>
@@ -1110,8 +1056,8 @@
             <w:pPr>
               <w:jc w:val="center"/>
               <w:rPr>
-                <w:sz w:val="19"/>
-                <w:szCs w:val="19"/>
+                <w:sz w:val="18"/>
+                <w:szCs w:val="18"/>
               </w:rPr>
             </w:pPr>
           </w:p>
@@ -1124,8 +1070,8 @@
             <w:pPr>
               <w:jc w:val="center"/>
               <w:rPr>
-                <w:sz w:val="19"/>
-                <w:szCs w:val="19"/>
+                <w:sz w:val="18"/>
+                <w:szCs w:val="18"/>
               </w:rPr>
             </w:pPr>
           </w:p>
@@ -1138,8 +1084,8 @@
             <w:pPr>
               <w:jc w:val="center"/>
               <w:rPr>
-                <w:sz w:val="19"/>
-                <w:szCs w:val="19"/>
+                <w:sz w:val="18"/>
+                <w:szCs w:val="18"/>
               </w:rPr>
             </w:pPr>
           </w:p>
@@ -1152,8 +1098,8 @@
             <w:pPr>
               <w:jc w:val="center"/>
               <w:rPr>
-                <w:sz w:val="19"/>
-                <w:szCs w:val="19"/>
+                <w:sz w:val="18"/>
+                <w:szCs w:val="18"/>
               </w:rPr>
             </w:pPr>
           </w:p>
@@ -1166,8 +1112,8 @@
             <w:pPr>
               <w:jc w:val="center"/>
               <w:rPr>
-                <w:sz w:val="19"/>
-                <w:szCs w:val="19"/>
+                <w:sz w:val="18"/>
+                <w:szCs w:val="18"/>
               </w:rPr>
             </w:pPr>
           </w:p>
@@ -1182,14 +1128,14 @@
             <w:pPr>
               <w:jc w:val="center"/>
               <w:rPr>
-                <w:sz w:val="19"/>
-                <w:szCs w:val="19"/>
-              </w:rPr>
-            </w:pPr>
-            <w:r>
-              <w:rPr>
-                <w:sz w:val="19"/>
-                <w:szCs w:val="19"/>
+                <w:sz w:val="18"/>
+                <w:szCs w:val="18"/>
+              </w:rPr>
+            </w:pPr>
+            <w:r>
+              <w:rPr>
+                <w:sz w:val="18"/>
+                <w:szCs w:val="18"/>
               </w:rPr>
               <w:t>AAI</w:t>
             </w:r>
@@ -1203,14 +1149,14 @@
             <w:pPr>
               <w:jc w:val="center"/>
               <w:rPr>
-                <w:sz w:val="19"/>
-                <w:szCs w:val="19"/>
-              </w:rPr>
-            </w:pPr>
-            <w:r>
-              <w:rPr>
-                <w:sz w:val="19"/>
-                <w:szCs w:val="19"/>
+                <w:sz w:val="18"/>
+                <w:szCs w:val="18"/>
+              </w:rPr>
+            </w:pPr>
+            <w:r>
+              <w:rPr>
+                <w:sz w:val="18"/>
+                <w:szCs w:val="18"/>
               </w:rPr>
               <w:t>O</w:t>
             </w:r>
@@ -1224,14 +1170,14 @@
             <w:pPr>
               <w:jc w:val="center"/>
               <w:rPr>
-                <w:sz w:val="19"/>
-                <w:szCs w:val="19"/>
-              </w:rPr>
-            </w:pPr>
-            <w:r>
-              <w:rPr>
-                <w:sz w:val="19"/>
-                <w:szCs w:val="19"/>
+                <w:sz w:val="18"/>
+                <w:szCs w:val="18"/>
+              </w:rPr>
+            </w:pPr>
+            <w:r>
+              <w:rPr>
+                <w:sz w:val="18"/>
+                <w:szCs w:val="18"/>
               </w:rPr>
               <w:t>O</w:t>
             </w:r>
@@ -1245,14 +1191,14 @@
             <w:pPr>
               <w:jc w:val="center"/>
               <w:rPr>
-                <w:sz w:val="19"/>
-                <w:szCs w:val="19"/>
-              </w:rPr>
-            </w:pPr>
-            <w:r>
-              <w:rPr>
-                <w:sz w:val="19"/>
-                <w:szCs w:val="19"/>
+                <w:sz w:val="18"/>
+                <w:szCs w:val="18"/>
+              </w:rPr>
+            </w:pPr>
+            <w:r>
+              <w:rPr>
+                <w:sz w:val="18"/>
+                <w:szCs w:val="18"/>
               </w:rPr>
               <w:t>O</w:t>
             </w:r>
@@ -1266,8 +1212,8 @@
             <w:pPr>
               <w:jc w:val="center"/>
               <w:rPr>
-                <w:sz w:val="19"/>
-                <w:szCs w:val="19"/>
+                <w:sz w:val="18"/>
+                <w:szCs w:val="18"/>
               </w:rPr>
             </w:pPr>
           </w:p>
@@ -1280,14 +1226,14 @@
             <w:pPr>
               <w:jc w:val="center"/>
               <w:rPr>
-                <w:sz w:val="19"/>
-                <w:szCs w:val="19"/>
-              </w:rPr>
-            </w:pPr>
-            <w:r>
-              <w:rPr>
-                <w:sz w:val="19"/>
-                <w:szCs w:val="19"/>
+                <w:sz w:val="18"/>
+                <w:szCs w:val="18"/>
+              </w:rPr>
+            </w:pPr>
+            <w:r>
+              <w:rPr>
+                <w:sz w:val="18"/>
+                <w:szCs w:val="18"/>
               </w:rPr>
               <w:t>O</w:t>
             </w:r>
@@ -1301,8 +1247,8 @@
             <w:pPr>
               <w:jc w:val="center"/>
               <w:rPr>
-                <w:sz w:val="19"/>
-                <w:szCs w:val="19"/>
+                <w:sz w:val="18"/>
+                <w:szCs w:val="18"/>
               </w:rPr>
             </w:pPr>
           </w:p>
@@ -1315,14 +1261,14 @@
             <w:pPr>
               <w:jc w:val="center"/>
               <w:rPr>
-                <w:sz w:val="19"/>
-                <w:szCs w:val="19"/>
-              </w:rPr>
-            </w:pPr>
-            <w:r>
-              <w:rPr>
-                <w:sz w:val="19"/>
-                <w:szCs w:val="19"/>
+                <w:sz w:val="18"/>
+                <w:szCs w:val="18"/>
+              </w:rPr>
+            </w:pPr>
+            <w:r>
+              <w:rPr>
+                <w:sz w:val="18"/>
+                <w:szCs w:val="18"/>
               </w:rPr>
               <w:t>O</w:t>
             </w:r>
@@ -1336,8 +1282,8 @@
             <w:pPr>
               <w:jc w:val="center"/>
               <w:rPr>
-                <w:sz w:val="19"/>
-                <w:szCs w:val="19"/>
+                <w:sz w:val="18"/>
+                <w:szCs w:val="18"/>
               </w:rPr>
             </w:pPr>
           </w:p>
@@ -1350,14 +1296,14 @@
             <w:pPr>
               <w:jc w:val="center"/>
               <w:rPr>
-                <w:sz w:val="19"/>
-                <w:szCs w:val="19"/>
-              </w:rPr>
-            </w:pPr>
-            <w:r>
-              <w:rPr>
-                <w:sz w:val="19"/>
-                <w:szCs w:val="19"/>
+                <w:sz w:val="18"/>
+                <w:szCs w:val="18"/>
+              </w:rPr>
+            </w:pPr>
+            <w:r>
+              <w:rPr>
+                <w:sz w:val="18"/>
+                <w:szCs w:val="18"/>
               </w:rPr>
               <w:t>O</w:t>
             </w:r>
@@ -1371,8 +1317,8 @@
             <w:pPr>
               <w:jc w:val="center"/>
               <w:rPr>
-                <w:sz w:val="19"/>
-                <w:szCs w:val="19"/>
+                <w:sz w:val="18"/>
+                <w:szCs w:val="18"/>
               </w:rPr>
             </w:pPr>
           </w:p>
@@ -1385,14 +1331,14 @@
             <w:pPr>
               <w:jc w:val="center"/>
               <w:rPr>
-                <w:sz w:val="19"/>
-                <w:szCs w:val="19"/>
-              </w:rPr>
-            </w:pPr>
-            <w:r>
-              <w:rPr>
-                <w:sz w:val="19"/>
-                <w:szCs w:val="19"/>
+                <w:sz w:val="18"/>
+                <w:szCs w:val="18"/>
+              </w:rPr>
+            </w:pPr>
+            <w:r>
+              <w:rPr>
+                <w:sz w:val="18"/>
+                <w:szCs w:val="18"/>
               </w:rPr>
               <w:t>O</w:t>
             </w:r>
@@ -1408,14 +1354,14 @@
             <w:pPr>
               <w:jc w:val="center"/>
               <w:rPr>
-                <w:sz w:val="19"/>
-                <w:szCs w:val="19"/>
-              </w:rPr>
-            </w:pPr>
-            <w:r>
-              <w:rPr>
-                <w:sz w:val="19"/>
-                <w:szCs w:val="19"/>
+                <w:sz w:val="18"/>
+                <w:szCs w:val="18"/>
+              </w:rPr>
+            </w:pPr>
+            <w:r>
+              <w:rPr>
+                <w:sz w:val="18"/>
+                <w:szCs w:val="18"/>
               </w:rPr>
               <w:t>VVI</w:t>
             </w:r>
@@ -1429,14 +1375,14 @@
             <w:pPr>
               <w:jc w:val="center"/>
               <w:rPr>
-                <w:sz w:val="19"/>
-                <w:szCs w:val="19"/>
-              </w:rPr>
-            </w:pPr>
-            <w:r>
-              <w:rPr>
-                <w:sz w:val="19"/>
-                <w:szCs w:val="19"/>
+                <w:sz w:val="18"/>
+                <w:szCs w:val="18"/>
+              </w:rPr>
+            </w:pPr>
+            <w:r>
+              <w:rPr>
+                <w:sz w:val="18"/>
+                <w:szCs w:val="18"/>
               </w:rPr>
               <w:t>O</w:t>
             </w:r>
@@ -1450,14 +1396,14 @@
             <w:pPr>
               <w:jc w:val="center"/>
               <w:rPr>
-                <w:sz w:val="19"/>
-                <w:szCs w:val="19"/>
-              </w:rPr>
-            </w:pPr>
-            <w:r>
-              <w:rPr>
-                <w:sz w:val="19"/>
-                <w:szCs w:val="19"/>
+                <w:sz w:val="18"/>
+                <w:szCs w:val="18"/>
+              </w:rPr>
+            </w:pPr>
+            <w:r>
+              <w:rPr>
+                <w:sz w:val="18"/>
+                <w:szCs w:val="18"/>
               </w:rPr>
               <w:t>O</w:t>
             </w:r>
@@ -1471,8 +1417,8 @@
             <w:pPr>
               <w:jc w:val="center"/>
               <w:rPr>
-                <w:sz w:val="19"/>
-                <w:szCs w:val="19"/>
+                <w:sz w:val="18"/>
+                <w:szCs w:val="18"/>
               </w:rPr>
             </w:pPr>
           </w:p>
@@ -1485,14 +1431,14 @@
             <w:pPr>
               <w:jc w:val="center"/>
               <w:rPr>
-                <w:sz w:val="19"/>
-                <w:szCs w:val="19"/>
-              </w:rPr>
-            </w:pPr>
-            <w:r>
-              <w:rPr>
-                <w:sz w:val="19"/>
-                <w:szCs w:val="19"/>
+                <w:sz w:val="18"/>
+                <w:szCs w:val="18"/>
+              </w:rPr>
+            </w:pPr>
+            <w:r>
+              <w:rPr>
+                <w:sz w:val="18"/>
+                <w:szCs w:val="18"/>
               </w:rPr>
               <w:t>O</w:t>
             </w:r>
@@ -1506,8 +1452,8 @@
             <w:pPr>
               <w:jc w:val="center"/>
               <w:rPr>
-                <w:sz w:val="19"/>
-                <w:szCs w:val="19"/>
+                <w:sz w:val="18"/>
+                <w:szCs w:val="18"/>
               </w:rPr>
             </w:pPr>
           </w:p>
@@ -1520,14 +1466,14 @@
             <w:pPr>
               <w:jc w:val="center"/>
               <w:rPr>
-                <w:sz w:val="19"/>
-                <w:szCs w:val="19"/>
-              </w:rPr>
-            </w:pPr>
-            <w:r>
-              <w:rPr>
-                <w:sz w:val="19"/>
-                <w:szCs w:val="19"/>
+                <w:sz w:val="18"/>
+                <w:szCs w:val="18"/>
+              </w:rPr>
+            </w:pPr>
+            <w:r>
+              <w:rPr>
+                <w:sz w:val="18"/>
+                <w:szCs w:val="18"/>
               </w:rPr>
               <w:t>O</w:t>
             </w:r>
@@ -1541,8 +1487,8 @@
             <w:pPr>
               <w:jc w:val="center"/>
               <w:rPr>
-                <w:sz w:val="19"/>
-                <w:szCs w:val="19"/>
+                <w:sz w:val="18"/>
+                <w:szCs w:val="18"/>
               </w:rPr>
             </w:pPr>
           </w:p>
@@ -1555,14 +1501,14 @@
             <w:pPr>
               <w:jc w:val="center"/>
               <w:rPr>
-                <w:sz w:val="19"/>
-                <w:szCs w:val="19"/>
-              </w:rPr>
-            </w:pPr>
-            <w:r>
-              <w:rPr>
-                <w:sz w:val="19"/>
-                <w:szCs w:val="19"/>
+                <w:sz w:val="18"/>
+                <w:szCs w:val="18"/>
+              </w:rPr>
+            </w:pPr>
+            <w:r>
+              <w:rPr>
+                <w:sz w:val="18"/>
+                <w:szCs w:val="18"/>
               </w:rPr>
               <w:t>O</w:t>
             </w:r>
@@ -1576,8 +1522,8 @@
             <w:pPr>
               <w:jc w:val="center"/>
               <w:rPr>
-                <w:sz w:val="19"/>
-                <w:szCs w:val="19"/>
+                <w:sz w:val="18"/>
+                <w:szCs w:val="18"/>
               </w:rPr>
             </w:pPr>
           </w:p>
@@ -1590,14 +1536,14 @@
             <w:pPr>
               <w:jc w:val="center"/>
               <w:rPr>
-                <w:sz w:val="19"/>
-                <w:szCs w:val="19"/>
-              </w:rPr>
-            </w:pPr>
-            <w:r>
-              <w:rPr>
-                <w:sz w:val="19"/>
-                <w:szCs w:val="19"/>
+                <w:sz w:val="18"/>
+                <w:szCs w:val="18"/>
+              </w:rPr>
+            </w:pPr>
+            <w:r>
+              <w:rPr>
+                <w:sz w:val="18"/>
+                <w:szCs w:val="18"/>
               </w:rPr>
               <w:t>O</w:t>
             </w:r>
@@ -1611,8 +1557,8 @@
             <w:pPr>
               <w:jc w:val="center"/>
               <w:rPr>
-                <w:sz w:val="19"/>
-                <w:szCs w:val="19"/>
+                <w:sz w:val="18"/>
+                <w:szCs w:val="18"/>
               </w:rPr>
             </w:pPr>
           </w:p>
@@ -1642,392 +1588,1387 @@
     </w:p>
     <w:p>
       <w:pPr>
-        <w:pStyle w:val="3"/>
+        <w:pStyle w:val="Heading3"/>
         <w:numPr>
           <w:ilvl w:val="3"/>
+          <w:numId w:val="9"/>
+        </w:numPr>
+      </w:pPr>
+      <w:r>
+        <w:t>AOO</w:t>
+      </w:r>
+    </w:p>
+    <w:p>
+      <w:pPr>
+        <w:ind w:left="426"/>
+      </w:pPr>
+      <w:r>
+        <w:t xml:space="preserve">In AOO mode the pacemaker must include a lower rate limit, an upper rate limit, atrial amplitude control, </w:t>
+      </w:r>
+      <w:r>
+        <w:t xml:space="preserve">and </w:t>
+      </w:r>
+      <w:r>
+        <w:t>atrial pulse width control.</w:t>
+      </w:r>
+    </w:p>
+    <w:p>
+      <w:pPr>
+        <w:pStyle w:val="Heading3"/>
+        <w:numPr>
+          <w:ilvl w:val="3"/>
+          <w:numId w:val="9"/>
+        </w:numPr>
+      </w:pPr>
+      <w:r>
+        <w:t>VOO</w:t>
+      </w:r>
+    </w:p>
+    <w:p>
+      <w:pPr>
+        <w:ind w:left="426"/>
+      </w:pPr>
+      <w:r>
+        <w:t>In VOO mode the pacemaker must include a lower rate limit, an upper rate limit, ventricular amplitude</w:t>
+      </w:r>
+      <w:r>
+        <w:t xml:space="preserve">, </w:t>
+      </w:r>
+      <w:r>
+        <w:t xml:space="preserve">and </w:t>
+      </w:r>
+      <w:r>
+        <w:t>ventricular pulse width</w:t>
+      </w:r>
+      <w:r>
+        <w:t>.</w:t>
+      </w:r>
+    </w:p>
+    <w:p>
+      <w:pPr>
+        <w:pStyle w:val="Heading3"/>
+        <w:numPr>
+          <w:ilvl w:val="3"/>
+          <w:numId w:val="9"/>
+        </w:numPr>
+      </w:pPr>
+      <w:r>
+        <w:t>AAI</w:t>
+      </w:r>
+    </w:p>
+    <w:p>
+      <w:pPr>
+        <w:ind w:left="426"/>
+      </w:pPr>
+      <w:r>
+        <w:t xml:space="preserve">In AAI mode the pacemaker must include a lower rate limit, an upper rate limit, atrial amplitude control, atrial pulse width control, atrial sensitivity, ARP, </w:t>
+      </w:r>
+      <w:r>
+        <w:t xml:space="preserve">and </w:t>
+      </w:r>
+      <w:r>
+        <w:t>PVARP.</w:t>
+      </w:r>
+    </w:p>
+    <w:p>
+      <w:pPr>
+        <w:pStyle w:val="Heading3"/>
+        <w:numPr>
+          <w:ilvl w:val="3"/>
+          <w:numId w:val="9"/>
+        </w:numPr>
+      </w:pPr>
+      <w:r>
+        <w:t>VVI</w:t>
+      </w:r>
+    </w:p>
+    <w:p>
+      <w:pPr>
+        <w:ind w:left="426"/>
+      </w:pPr>
+      <w:r>
+        <w:t xml:space="preserve">In VVI mode the pacemaker must include a lower rate limit, an upper rate limit, ventricular amplitude, ventricular pulse width, </w:t>
+      </w:r>
+      <w:r>
+        <w:t xml:space="preserve">ventricular sensitivity, </w:t>
+      </w:r>
+      <w:r>
+        <w:t xml:space="preserve">and </w:t>
+      </w:r>
+      <w:r>
+        <w:t xml:space="preserve">VRP. </w:t>
+      </w:r>
+    </w:p>
+    <w:p>
+      <w:r>
+        <w:t xml:space="preserve">Hardware hiding </w:t>
+      </w:r>
+      <w:r>
+        <w:t xml:space="preserve">will be used to </w:t>
+      </w:r>
+      <w:r>
+        <w:t xml:space="preserve">map the pins of the </w:t>
+      </w:r>
+      <w:r>
+        <w:t xml:space="preserve">microcontroller to the </w:t>
+      </w:r>
+      <w:r>
+        <w:t xml:space="preserve">inputs and output of the </w:t>
+      </w:r>
+      <w:r>
+        <w:t>pacemak</w:t>
+      </w:r>
+      <w:r>
+        <w:t>er</w:t>
+      </w:r>
+      <w:r>
+        <w:t xml:space="preserve"> </w:t>
+      </w:r>
+      <w:r>
+        <w:t>system</w:t>
+      </w:r>
+      <w:r>
+        <w:t xml:space="preserve">. </w:t>
+      </w:r>
+    </w:p>
+    <w:p>
+      <w:pPr>
+        <w:pStyle w:val="Heading3"/>
+        <w:numPr>
+          <w:ilvl w:val="2"/>
+          <w:numId w:val="9"/>
+        </w:numPr>
+      </w:pPr>
+      <w:r>
+        <w:t>States</w:t>
+      </w:r>
+    </w:p>
+    <w:p>
+      <w:r>
+        <w:t>The permanent bradycardia state, the normal pacing state, should be available. All the pacing parameters in this normal state should also be used in the permanent brady state.</w:t>
+      </w:r>
+    </w:p>
+    <w:p>
+      <w:pPr>
+        <w:pStyle w:val="Heading3"/>
+        <w:numPr>
+          <w:ilvl w:val="2"/>
+          <w:numId w:val="9"/>
+        </w:numPr>
+      </w:pPr>
+      <w:r>
+        <w:t>Bradycardia Therapy</w:t>
+      </w:r>
+    </w:p>
+    <w:p>
+      <w:pPr>
+        <w:pStyle w:val="Heading3"/>
+        <w:numPr>
+          <w:ilvl w:val="3"/>
+          <w:numId w:val="9"/>
+        </w:numPr>
+      </w:pPr>
+      <w:r>
+        <w:t>Lower Rate Limit (LRL)</w:t>
+      </w:r>
+    </w:p>
+    <w:p>
+      <w:pPr>
+        <w:ind w:left="426"/>
+      </w:pPr>
+      <w:r>
+        <w:t>The number of generator pace pulses delivered (per minute) should be affected by following the requirements.</w:t>
+      </w:r>
+    </w:p>
+    <w:p>
+      <w:pPr>
+        <w:pStyle w:val="ListParagraph"/>
+        <w:numPr>
+          <w:ilvl w:val="0"/>
+          <w:numId w:val="23"/>
+        </w:numPr>
+      </w:pPr>
+      <w:r>
+        <w:t>LRL should be the longest allowable definition of pacing interval.</w:t>
+      </w:r>
+    </w:p>
+    <w:p>
+      <w:pPr>
+        <w:pStyle w:val="ListParagraph"/>
+        <w:numPr>
+          <w:ilvl w:val="0"/>
+          <w:numId w:val="23"/>
+        </w:numPr>
+      </w:pPr>
+      <w:r>
+        <w:t>The LRL interval should begin at a ventricular sensed or paced event in VII and VOO mode.</w:t>
+      </w:r>
+    </w:p>
+    <w:p>
+      <w:pPr>
+        <w:pStyle w:val="ListParagraph"/>
+        <w:numPr>
+          <w:ilvl w:val="0"/>
+          <w:numId w:val="23"/>
+        </w:numPr>
+      </w:pPr>
+      <w:r>
+        <w:t>The LRL interval should begin at an atrial sensed or paced event in AII and AOO mode.</w:t>
+      </w:r>
+    </w:p>
+    <w:p>
+      <w:pPr>
+        <w:pStyle w:val="Heading3"/>
+        <w:numPr>
+          <w:ilvl w:val="3"/>
+          <w:numId w:val="9"/>
+        </w:numPr>
+      </w:pPr>
+      <w:r>
+        <w:t>Upper Rate Limit (URL)</w:t>
+      </w:r>
+    </w:p>
+    <w:p>
+      <w:pPr>
+        <w:ind w:left="426"/>
+      </w:pPr>
+      <w:r>
+        <w:t>The Upper Rate Limit (URL) refers to the highest pace at which the heart's ventricles will follow the detected atrial signals. The URL interval represents the shortest duration between one ventricular event and the subsequent ventricular pacing.</w:t>
+      </w:r>
+    </w:p>
+    <w:p>
+      <w:pPr>
+        <w:pStyle w:val="Heading3"/>
+        <w:numPr>
+          <w:ilvl w:val="3"/>
+          <w:numId w:val="9"/>
+        </w:numPr>
+      </w:pPr>
+      <w:r>
+        <w:t>Refractory Periods</w:t>
+      </w:r>
+    </w:p>
+    <w:p>
+      <w:pPr>
+        <w:pStyle w:val="ListParagraph"/>
+        <w:numPr>
+          <w:ilvl w:val="0"/>
           <w:numId w:val="2"/>
         </w:numPr>
       </w:pPr>
       <w:r>
-        <w:t>AOO</w:t>
-      </w:r>
-    </w:p>
-    <w:p>
-      <w:pPr>
-        <w:ind w:left="426"/>
-      </w:pPr>
-      <w:r>
-        <w:t xml:space="preserve">In AOO mode the pacemaker must include a lower rate limit, an upper rate limit, atrial amplitude control, </w:t>
-      </w:r>
-      <w:r>
-        <w:t xml:space="preserve">and </w:t>
-      </w:r>
-      <w:r>
-        <w:t>atrial pulse width control.</w:t>
-      </w:r>
-    </w:p>
-    <w:p>
-      <w:pPr>
-        <w:pStyle w:val="3"/>
+        <w:t>V</w:t>
+      </w:r>
+      <w:r>
+        <w:t>entricular Refractory Period (VRP)</w:t>
+      </w:r>
+      <w:r>
+        <w:t xml:space="preserve">: </w:t>
+      </w:r>
+      <w:r>
+        <w:t>It should be the set duration of time after a ventricular event during which neither the sensing of ventricular activity will prevent nor initiate ventricular pacing.</w:t>
+      </w:r>
+    </w:p>
+    <w:p>
+      <w:pPr>
+        <w:pStyle w:val="ListParagraph"/>
         <w:numPr>
-          <w:ilvl w:val="3"/>
+          <w:ilvl w:val="0"/>
           <w:numId w:val="2"/>
         </w:numPr>
       </w:pPr>
       <w:r>
-        <w:t>VOO</w:t>
-      </w:r>
-    </w:p>
-    <w:p>
-      <w:pPr>
-        <w:ind w:left="426"/>
-      </w:pPr>
-      <w:r>
-        <w:t>In VOO mode the pacemaker must include a lower rate limit, an upper rate limit, ventricular amplitude</w:t>
-      </w:r>
-      <w:r>
-        <w:t xml:space="preserve">, </w:t>
-      </w:r>
-      <w:r>
-        <w:t xml:space="preserve">and </w:t>
-      </w:r>
-      <w:r>
-        <w:t>ventricular pulse width</w:t>
-      </w:r>
-      <w:r>
-        <w:t>.</w:t>
-      </w:r>
-    </w:p>
-    <w:p>
-      <w:pPr>
-        <w:pStyle w:val="3"/>
+        <w:t>Atrial Refractory Period (ARP)</w:t>
+      </w:r>
+      <w:r>
+        <w:t xml:space="preserve">: </w:t>
+      </w:r>
+      <w:r>
+        <w:t>In single-chamber atrial modes, it should be the preset time duration following an atrial event, within which atrial events will neither stop nor initiate pacing.</w:t>
+      </w:r>
+    </w:p>
+    <w:p>
+      <w:pPr>
+        <w:pStyle w:val="ListParagraph"/>
         <w:numPr>
-          <w:ilvl w:val="3"/>
+          <w:ilvl w:val="0"/>
           <w:numId w:val="2"/>
         </w:numPr>
       </w:pPr>
       <w:r>
-        <w:t>AAI</w:t>
-      </w:r>
-    </w:p>
-    <w:p>
-      <w:pPr>
-        <w:ind w:left="426"/>
-      </w:pPr>
-      <w:r>
-        <w:t xml:space="preserve">In AAI mode the pacemaker must include a lower rate limit, an upper rate limit, atrial amplitude control, atrial pulse width control, atrial sensitivity, ARP, </w:t>
-      </w:r>
-      <w:r>
-        <w:t xml:space="preserve">and </w:t>
-      </w:r>
-      <w:r>
-        <w:t>PVARP.</w:t>
-      </w:r>
-    </w:p>
-    <w:p>
-      <w:pPr>
-        <w:pStyle w:val="3"/>
-        <w:numPr>
-          <w:ilvl w:val="3"/>
-          <w:numId w:val="2"/>
-        </w:numPr>
-      </w:pPr>
-      <w:r>
-        <w:t>VVI</w:t>
-      </w:r>
-    </w:p>
-    <w:p>
-      <w:pPr>
-        <w:ind w:left="426"/>
-      </w:pPr>
-      <w:r>
-        <w:t xml:space="preserve">In VVI mode the pacemaker must include a lower rate limit, an upper rate limit, ventricular amplitude, ventricular pulse width, </w:t>
-      </w:r>
-      <w:r>
-        <w:t xml:space="preserve">ventricular sensitivity, </w:t>
-      </w:r>
-      <w:r>
-        <w:t xml:space="preserve">and </w:t>
-      </w:r>
-      <w:r>
-        <w:t xml:space="preserve">VRP. </w:t>
-      </w:r>
-    </w:p>
-    <w:p>
-      <w:r>
-        <w:t xml:space="preserve">Hardware hiding </w:t>
-      </w:r>
-      <w:r>
-        <w:t xml:space="preserve">will be used to </w:t>
-      </w:r>
-      <w:r>
-        <w:t xml:space="preserve">map the pins of the </w:t>
-      </w:r>
-      <w:r>
-        <w:t xml:space="preserve">microcontroller to the </w:t>
-      </w:r>
-      <w:r>
-        <w:t xml:space="preserve">inputs and output of the </w:t>
-      </w:r>
-      <w:r>
-        <w:t>pacemak</w:t>
-      </w:r>
-      <w:r>
-        <w:t>er</w:t>
-      </w:r>
-      <w:r>
-        <w:t xml:space="preserve"> </w:t>
-      </w:r>
-      <w:r>
-        <w:t>system</w:t>
-      </w:r>
-      <w:r>
-        <w:t xml:space="preserve">. </w:t>
-      </w:r>
-    </w:p>
-    <w:p>
-      <w:pPr>
-        <w:pStyle w:val="3"/>
+        <w:t>Post Ventricular Atrial Refractory Period (PVARP)</w:t>
+      </w:r>
+      <w:r>
+        <w:t xml:space="preserve">: </w:t>
+      </w:r>
+      <w:r>
+        <w:t>It must be available in modes with ventricular pacing and atrial sensing. It is a customizable period of time after a ventricular event during which an atrial heart event should neither block an atrial pace nor activate a ventricular pace.</w:t>
+      </w:r>
+    </w:p>
+    <w:p>
+      <w:pPr>
+        <w:pStyle w:val="Heading3"/>
         <w:numPr>
           <w:ilvl w:val="2"/>
-          <w:numId w:val="2"/>
+          <w:numId w:val="9"/>
         </w:numPr>
       </w:pPr>
       <w:r>
-        <w:t>States</w:t>
-      </w:r>
-    </w:p>
-    <w:p>
-      <w:r>
-        <w:t>The permanent bradycardia state, the normal pacing state, should be available. All the pacing parameters in this normal state should also be used in the permanent brady state.</w:t>
-      </w:r>
-    </w:p>
-    <w:p>
-      <w:pPr>
-        <w:pStyle w:val="3"/>
-        <w:numPr>
-          <w:ilvl w:val="2"/>
-          <w:numId w:val="2"/>
-        </w:numPr>
-      </w:pPr>
-      <w:r>
-        <w:t>Programm</w:t>
-      </w:r>
-      <w:r>
-        <w:t>able Parameters</w:t>
-      </w:r>
-    </w:p>
-    <w:p>
-      <w:pPr>
-        <w:pStyle w:val="3"/>
-        <w:numPr>
-          <w:ilvl w:val="3"/>
-          <w:numId w:val="2"/>
-        </w:numPr>
-      </w:pPr>
-      <w:r>
-        <w:t>Lower Rate Limit (LRL)</w:t>
-      </w:r>
-    </w:p>
-    <w:p>
-      <w:pPr>
-        <w:ind w:left="426"/>
-      </w:pPr>
-      <w:r>
-        <w:t xml:space="preserve">The number of generator pace pulses delivered </w:t>
-      </w:r>
-      <w:r>
-        <w:t>(per minute) should be affected by following the requirements.</w:t>
-      </w:r>
-    </w:p>
-    <w:p>
-      <w:pPr>
-        <w:pStyle w:val="a3"/>
-        <w:numPr>
-          <w:ilvl w:val="0"/>
-          <w:numId w:val="16"/>
-        </w:numPr>
-      </w:pPr>
-      <w:r>
-        <w:t xml:space="preserve">When Rate Hysteresis is disabled, the LRL shall define the longest allowable pacing interval. </w:t>
-      </w:r>
-    </w:p>
-    <w:p>
-      <w:pPr>
-        <w:pStyle w:val="a3"/>
-        <w:numPr>
-          <w:ilvl w:val="0"/>
-          <w:numId w:val="16"/>
-        </w:numPr>
-      </w:pPr>
-      <w:r>
-        <w:t xml:space="preserve">In DXX or VXX modes, the LRL interval starts at a ventricular sensed or paced event. </w:t>
-      </w:r>
-    </w:p>
-    <w:p>
-      <w:pPr>
-        <w:pStyle w:val="a3"/>
-        <w:numPr>
-          <w:ilvl w:val="0"/>
-          <w:numId w:val="16"/>
-        </w:numPr>
-      </w:pPr>
-      <w:r>
-        <w:t>In AXX modes, the LRL interval starts at an atrial sensed or paced event.</w:t>
-      </w:r>
-    </w:p>
-    <w:p>
-      <w:pPr>
-        <w:pStyle w:val="3"/>
-        <w:numPr>
-          <w:ilvl w:val="3"/>
-          <w:numId w:val="2"/>
-        </w:numPr>
-      </w:pPr>
-      <w:r>
-        <w:lastRenderedPageBreak/>
-        <w:t>Upper Rate Limit (URL)</w:t>
-      </w:r>
-    </w:p>
-    <w:p>
-      <w:pPr>
-        <w:ind w:left="426"/>
-      </w:pPr>
-      <w:r>
-        <w:t xml:space="preserve">The URL </w:t>
-      </w:r>
-      <w:r>
-        <w:t>should be</w:t>
-      </w:r>
-      <w:r>
-        <w:t xml:space="preserve"> the </w:t>
-      </w:r>
-      <w:r>
-        <w:t>maximum rate at which the paced ventricular rate will track sensed atrial events. URL interval is the minimum time between a ventricular event and the next ventricular pace</w:t>
-      </w:r>
-      <w:r>
-        <w:t>.</w:t>
-      </w:r>
-    </w:p>
-    <w:p>
-      <w:pPr>
-        <w:pStyle w:val="3"/>
-        <w:numPr>
-          <w:ilvl w:val="3"/>
-          <w:numId w:val="2"/>
-        </w:numPr>
-      </w:pPr>
-      <w:r>
-        <w:t>Ventricular Refractory Period (VRP)</w:t>
-      </w:r>
-    </w:p>
-    <w:p>
-      <w:pPr>
-        <w:ind w:left="426"/>
-      </w:pPr>
-      <w:r>
-        <w:t xml:space="preserve">The VRP should follow </w:t>
-      </w:r>
-      <w:r>
-        <w:t>the programmed time interval following a ventricular event during which time ventricular senses shall not inhibit nor trigger pacing.</w:t>
-      </w:r>
-    </w:p>
-    <w:p>
-      <w:pPr>
-        <w:pStyle w:val="3"/>
-        <w:numPr>
-          <w:ilvl w:val="3"/>
-          <w:numId w:val="2"/>
-        </w:numPr>
-      </w:pPr>
-      <w:r>
-        <w:t xml:space="preserve">Atrial Refractory Period (ARP) </w:t>
-      </w:r>
-    </w:p>
-    <w:p>
-      <w:pPr>
-        <w:ind w:left="426"/>
-      </w:pPr>
-      <w:r>
-        <w:t xml:space="preserve">ARP </w:t>
-      </w:r>
-      <w:proofErr w:type="gramStart"/>
-      <w:r>
-        <w:t>has to</w:t>
-      </w:r>
-      <w:proofErr w:type="gramEnd"/>
-      <w:r>
-        <w:t xml:space="preserve"> be </w:t>
-      </w:r>
-      <w:r>
-        <w:t xml:space="preserve">in single chamber atrial modes, </w:t>
-      </w:r>
-      <w:r>
-        <w:t xml:space="preserve">which </w:t>
-      </w:r>
-      <w:r>
-        <w:t>is the programmed time interval following an atrial event during which time atrial events shall not inhibit nor trigger pacing</w:t>
-      </w:r>
-      <w:r>
-        <w:t>.</w:t>
-      </w:r>
-    </w:p>
-    <w:p>
-      <w:pPr>
-        <w:pStyle w:val="3"/>
-        <w:numPr>
-          <w:ilvl w:val="3"/>
-          <w:numId w:val="2"/>
-        </w:numPr>
-      </w:pPr>
-      <w:r>
-        <w:t>Post Ventricular Atrial Refractory Period (PVARP)</w:t>
-      </w:r>
-      <w:r>
-        <w:t xml:space="preserve"> </w:t>
-      </w:r>
-    </w:p>
+        <w:t>Programmable Parameters</w:t>
+      </w:r>
+      <w:r>
+        <w:br/>
+      </w:r>
+    </w:p>
+    <w:tbl>
+      <w:tblPr>
+        <w:tblStyle w:val="TableGrid"/>
+        <w:tblW w:w="0" w:type="auto"/>
+        <w:tblInd w:w="386" w:type="dxa"/>
+        <w:tblLook w:val="04A0" w:firstRow="1" w:lastRow="0" w:firstColumn="1" w:lastColumn="0" w:noHBand="0" w:noVBand="1"/>
+      </w:tblPr>
+      <w:tblGrid>
+        <w:gridCol w:w="2444"/>
+        <w:gridCol w:w="2268"/>
+        <w:gridCol w:w="1418"/>
+        <w:gridCol w:w="1263"/>
+        <w:gridCol w:w="1571"/>
+      </w:tblGrid>
+      <w:tr>
+        <w:tc>
+          <w:tcPr>
+            <w:tcW w:w="2444" w:type="dxa"/>
+          </w:tcPr>
+          <w:p>
+            <w:pPr>
+              <w:jc w:val="center"/>
+            </w:pPr>
+            <w:r>
+              <w:t>Parameter</w:t>
+            </w:r>
+          </w:p>
+        </w:tc>
+        <w:tc>
+          <w:tcPr>
+            <w:tcW w:w="2268" w:type="dxa"/>
+          </w:tcPr>
+          <w:p>
+            <w:pPr>
+              <w:jc w:val="center"/>
+            </w:pPr>
+            <w:r>
+              <w:t>Programmable Values</w:t>
+            </w:r>
+          </w:p>
+        </w:tc>
+        <w:tc>
+          <w:tcPr>
+            <w:tcW w:w="1418" w:type="dxa"/>
+          </w:tcPr>
+          <w:p>
+            <w:pPr>
+              <w:jc w:val="center"/>
+            </w:pPr>
+            <w:r>
+              <w:t>Increment</w:t>
+            </w:r>
+          </w:p>
+        </w:tc>
+        <w:tc>
+          <w:tcPr>
+            <w:tcW w:w="1263" w:type="dxa"/>
+          </w:tcPr>
+          <w:p>
+            <w:pPr>
+              <w:jc w:val="center"/>
+            </w:pPr>
+            <w:r>
+              <w:t>Nominal</w:t>
+            </w:r>
+          </w:p>
+        </w:tc>
+        <w:tc>
+          <w:tcPr>
+            <w:tcW w:w="1571" w:type="dxa"/>
+          </w:tcPr>
+          <w:p>
+            <w:pPr>
+              <w:jc w:val="center"/>
+            </w:pPr>
+            <w:r>
+              <w:t>Tolerance</w:t>
+            </w:r>
+          </w:p>
+        </w:tc>
+      </w:tr>
+      <w:tr>
+        <w:tc>
+          <w:tcPr>
+            <w:tcW w:w="2444" w:type="dxa"/>
+            <w:vMerge w:val="restart"/>
+          </w:tcPr>
+          <w:p>
+            <w:pPr>
+              <w:jc w:val="center"/>
+            </w:pPr>
+            <w:r>
+              <w:t>Modes</w:t>
+            </w:r>
+          </w:p>
+        </w:tc>
+        <w:tc>
+          <w:tcPr>
+            <w:tcW w:w="2268" w:type="dxa"/>
+          </w:tcPr>
+          <w:p>
+            <w:pPr>
+              <w:jc w:val="center"/>
+            </w:pPr>
+            <w:r>
+              <w:t>AOO</w:t>
+            </w:r>
+          </w:p>
+        </w:tc>
+        <w:tc>
+          <w:tcPr>
+            <w:tcW w:w="1418" w:type="dxa"/>
+            <w:vMerge w:val="restart"/>
+          </w:tcPr>
+          <w:p>
+            <w:pPr>
+              <w:jc w:val="center"/>
+            </w:pPr>
+            <w:r>
+              <w:t>–</w:t>
+            </w:r>
+          </w:p>
+        </w:tc>
+        <w:tc>
+          <w:tcPr>
+            <w:tcW w:w="1263" w:type="dxa"/>
+            <w:vMerge w:val="restart"/>
+          </w:tcPr>
+          <w:p>
+            <w:pPr>
+              <w:jc w:val="center"/>
+            </w:pPr>
+            <w:r>
+              <w:t>DDD</w:t>
+            </w:r>
+          </w:p>
+        </w:tc>
+        <w:tc>
+          <w:tcPr>
+            <w:tcW w:w="1571" w:type="dxa"/>
+            <w:vMerge w:val="restart"/>
+          </w:tcPr>
+          <w:p>
+            <w:pPr>
+              <w:jc w:val="center"/>
+            </w:pPr>
+            <w:r>
+              <w:t>–</w:t>
+            </w:r>
+          </w:p>
+        </w:tc>
+      </w:tr>
+      <w:tr>
+        <w:tc>
+          <w:tcPr>
+            <w:tcW w:w="2444" w:type="dxa"/>
+            <w:vMerge/>
+          </w:tcPr>
+          <w:p>
+            <w:pPr>
+              <w:jc w:val="center"/>
+            </w:pPr>
+          </w:p>
+        </w:tc>
+        <w:tc>
+          <w:tcPr>
+            <w:tcW w:w="2268" w:type="dxa"/>
+          </w:tcPr>
+          <w:p>
+            <w:pPr>
+              <w:jc w:val="center"/>
+            </w:pPr>
+            <w:r>
+              <w:t>VOO</w:t>
+            </w:r>
+          </w:p>
+        </w:tc>
+        <w:tc>
+          <w:tcPr>
+            <w:tcW w:w="1418" w:type="dxa"/>
+            <w:vMerge/>
+          </w:tcPr>
+          <w:p>
+            <w:pPr>
+              <w:jc w:val="center"/>
+            </w:pPr>
+          </w:p>
+        </w:tc>
+        <w:tc>
+          <w:tcPr>
+            <w:tcW w:w="1263" w:type="dxa"/>
+            <w:vMerge/>
+          </w:tcPr>
+          <w:p>
+            <w:pPr>
+              <w:jc w:val="center"/>
+            </w:pPr>
+          </w:p>
+        </w:tc>
+        <w:tc>
+          <w:tcPr>
+            <w:tcW w:w="1571" w:type="dxa"/>
+            <w:vMerge/>
+          </w:tcPr>
+          <w:p>
+            <w:pPr>
+              <w:jc w:val="center"/>
+            </w:pPr>
+          </w:p>
+        </w:tc>
+      </w:tr>
+      <w:tr>
+        <w:tc>
+          <w:tcPr>
+            <w:tcW w:w="2444" w:type="dxa"/>
+            <w:vMerge/>
+          </w:tcPr>
+          <w:p>
+            <w:pPr>
+              <w:jc w:val="center"/>
+            </w:pPr>
+          </w:p>
+        </w:tc>
+        <w:tc>
+          <w:tcPr>
+            <w:tcW w:w="2268" w:type="dxa"/>
+          </w:tcPr>
+          <w:p>
+            <w:pPr>
+              <w:jc w:val="center"/>
+            </w:pPr>
+            <w:r>
+              <w:t>AAI</w:t>
+            </w:r>
+          </w:p>
+        </w:tc>
+        <w:tc>
+          <w:tcPr>
+            <w:tcW w:w="1418" w:type="dxa"/>
+            <w:vMerge/>
+          </w:tcPr>
+          <w:p>
+            <w:pPr>
+              <w:jc w:val="center"/>
+            </w:pPr>
+          </w:p>
+        </w:tc>
+        <w:tc>
+          <w:tcPr>
+            <w:tcW w:w="1263" w:type="dxa"/>
+            <w:vMerge/>
+          </w:tcPr>
+          <w:p>
+            <w:pPr>
+              <w:jc w:val="center"/>
+            </w:pPr>
+          </w:p>
+        </w:tc>
+        <w:tc>
+          <w:tcPr>
+            <w:tcW w:w="1571" w:type="dxa"/>
+            <w:vMerge/>
+          </w:tcPr>
+          <w:p>
+            <w:pPr>
+              <w:jc w:val="center"/>
+            </w:pPr>
+          </w:p>
+        </w:tc>
+      </w:tr>
+      <w:tr>
+        <w:tc>
+          <w:tcPr>
+            <w:tcW w:w="2444" w:type="dxa"/>
+            <w:vMerge/>
+          </w:tcPr>
+          <w:p>
+            <w:pPr>
+              <w:jc w:val="center"/>
+            </w:pPr>
+          </w:p>
+        </w:tc>
+        <w:tc>
+          <w:tcPr>
+            <w:tcW w:w="2268" w:type="dxa"/>
+          </w:tcPr>
+          <w:p>
+            <w:pPr>
+              <w:jc w:val="center"/>
+            </w:pPr>
+            <w:r>
+              <w:t>VVI</w:t>
+            </w:r>
+          </w:p>
+        </w:tc>
+        <w:tc>
+          <w:tcPr>
+            <w:tcW w:w="1418" w:type="dxa"/>
+            <w:vMerge/>
+          </w:tcPr>
+          <w:p>
+            <w:pPr>
+              <w:jc w:val="center"/>
+            </w:pPr>
+          </w:p>
+        </w:tc>
+        <w:tc>
+          <w:tcPr>
+            <w:tcW w:w="1263" w:type="dxa"/>
+            <w:vMerge/>
+          </w:tcPr>
+          <w:p>
+            <w:pPr>
+              <w:jc w:val="center"/>
+            </w:pPr>
+          </w:p>
+        </w:tc>
+        <w:tc>
+          <w:tcPr>
+            <w:tcW w:w="1571" w:type="dxa"/>
+            <w:vMerge/>
+          </w:tcPr>
+          <w:p>
+            <w:pPr>
+              <w:jc w:val="center"/>
+            </w:pPr>
+          </w:p>
+        </w:tc>
+      </w:tr>
+      <w:tr>
+        <w:tc>
+          <w:tcPr>
+            <w:tcW w:w="2444" w:type="dxa"/>
+            <w:vMerge w:val="restart"/>
+          </w:tcPr>
+          <w:p>
+            <w:pPr>
+              <w:jc w:val="center"/>
+            </w:pPr>
+            <w:r>
+              <w:t>Lower Rate Limit</w:t>
+            </w:r>
+          </w:p>
+        </w:tc>
+        <w:tc>
+          <w:tcPr>
+            <w:tcW w:w="2268" w:type="dxa"/>
+          </w:tcPr>
+          <w:p>
+            <w:pPr>
+              <w:jc w:val="center"/>
+            </w:pPr>
+            <w:r>
+              <w:t>30-50 ppm</w:t>
+            </w:r>
+          </w:p>
+        </w:tc>
+        <w:tc>
+          <w:tcPr>
+            <w:tcW w:w="1418" w:type="dxa"/>
+          </w:tcPr>
+          <w:p>
+            <w:pPr>
+              <w:jc w:val="center"/>
+            </w:pPr>
+            <w:r>
+              <w:t>5 ppm</w:t>
+            </w:r>
+          </w:p>
+        </w:tc>
+        <w:tc>
+          <w:tcPr>
+            <w:tcW w:w="1263" w:type="dxa"/>
+            <w:vMerge w:val="restart"/>
+          </w:tcPr>
+          <w:p>
+            <w:pPr>
+              <w:jc w:val="center"/>
+            </w:pPr>
+            <w:r>
+              <w:t>60 ppm</w:t>
+            </w:r>
+          </w:p>
+        </w:tc>
+        <w:tc>
+          <w:tcPr>
+            <w:tcW w:w="1571" w:type="dxa"/>
+            <w:vMerge w:val="restart"/>
+          </w:tcPr>
+          <w:p>
+            <w:pPr>
+              <w:jc w:val="center"/>
+            </w:pPr>
+            <m:oMath>
+              <m:r>
+                <w:rPr>
+                  <w:rFonts w:ascii="Cambria Math" w:hAnsi="Cambria Math"/>
+                </w:rPr>
+                <m:t>±</m:t>
+              </m:r>
+            </m:oMath>
+            <w:r>
+              <w:t xml:space="preserve"> 8 ms</w:t>
+            </w:r>
+          </w:p>
+        </w:tc>
+      </w:tr>
+      <w:tr>
+        <w:tc>
+          <w:tcPr>
+            <w:tcW w:w="2444" w:type="dxa"/>
+            <w:vMerge/>
+          </w:tcPr>
+          <w:p>
+            <w:pPr>
+              <w:jc w:val="center"/>
+            </w:pPr>
+          </w:p>
+        </w:tc>
+        <w:tc>
+          <w:tcPr>
+            <w:tcW w:w="2268" w:type="dxa"/>
+          </w:tcPr>
+          <w:p>
+            <w:pPr>
+              <w:jc w:val="center"/>
+            </w:pPr>
+            <w:r>
+              <w:t>50-90 ppm</w:t>
+            </w:r>
+          </w:p>
+        </w:tc>
+        <w:tc>
+          <w:tcPr>
+            <w:tcW w:w="1418" w:type="dxa"/>
+          </w:tcPr>
+          <w:p>
+            <w:pPr>
+              <w:jc w:val="center"/>
+            </w:pPr>
+            <w:r>
+              <w:t>1 ppm</w:t>
+            </w:r>
+          </w:p>
+        </w:tc>
+        <w:tc>
+          <w:tcPr>
+            <w:tcW w:w="1263" w:type="dxa"/>
+            <w:vMerge/>
+          </w:tcPr>
+          <w:p>
+            <w:pPr>
+              <w:jc w:val="center"/>
+            </w:pPr>
+          </w:p>
+        </w:tc>
+        <w:tc>
+          <w:tcPr>
+            <w:tcW w:w="1571" w:type="dxa"/>
+            <w:vMerge/>
+          </w:tcPr>
+          <w:p>
+            <w:pPr>
+              <w:jc w:val="center"/>
+            </w:pPr>
+          </w:p>
+        </w:tc>
+      </w:tr>
+      <w:tr>
+        <w:tc>
+          <w:tcPr>
+            <w:tcW w:w="2444" w:type="dxa"/>
+            <w:vMerge/>
+          </w:tcPr>
+          <w:p>
+            <w:pPr>
+              <w:jc w:val="center"/>
+            </w:pPr>
+          </w:p>
+        </w:tc>
+        <w:tc>
+          <w:tcPr>
+            <w:tcW w:w="2268" w:type="dxa"/>
+          </w:tcPr>
+          <w:p>
+            <w:pPr>
+              <w:jc w:val="center"/>
+            </w:pPr>
+            <w:r>
+              <w:t>90-175 ppm</w:t>
+            </w:r>
+          </w:p>
+        </w:tc>
+        <w:tc>
+          <w:tcPr>
+            <w:tcW w:w="1418" w:type="dxa"/>
+          </w:tcPr>
+          <w:p>
+            <w:pPr>
+              <w:jc w:val="center"/>
+            </w:pPr>
+            <w:r>
+              <w:t>5 ppm</w:t>
+            </w:r>
+          </w:p>
+        </w:tc>
+        <w:tc>
+          <w:tcPr>
+            <w:tcW w:w="1263" w:type="dxa"/>
+            <w:vMerge/>
+          </w:tcPr>
+          <w:p>
+            <w:pPr>
+              <w:jc w:val="center"/>
+            </w:pPr>
+          </w:p>
+        </w:tc>
+        <w:tc>
+          <w:tcPr>
+            <w:tcW w:w="1571" w:type="dxa"/>
+            <w:vMerge/>
+          </w:tcPr>
+          <w:p>
+            <w:pPr>
+              <w:jc w:val="center"/>
+            </w:pPr>
+          </w:p>
+        </w:tc>
+      </w:tr>
+      <w:tr>
+        <w:tc>
+          <w:tcPr>
+            <w:tcW w:w="2444" w:type="dxa"/>
+          </w:tcPr>
+          <w:p>
+            <w:pPr>
+              <w:jc w:val="center"/>
+            </w:pPr>
+            <w:r>
+              <w:t>Upper Rate Limit</w:t>
+            </w:r>
+          </w:p>
+        </w:tc>
+        <w:tc>
+          <w:tcPr>
+            <w:tcW w:w="2268" w:type="dxa"/>
+          </w:tcPr>
+          <w:p>
+            <w:pPr>
+              <w:jc w:val="center"/>
+            </w:pPr>
+            <w:r>
+              <w:t>50-175 ppm</w:t>
+            </w:r>
+          </w:p>
+        </w:tc>
+        <w:tc>
+          <w:tcPr>
+            <w:tcW w:w="1418" w:type="dxa"/>
+          </w:tcPr>
+          <w:p>
+            <w:pPr>
+              <w:jc w:val="center"/>
+            </w:pPr>
+            <w:r>
+              <w:t>5 ppm</w:t>
+            </w:r>
+          </w:p>
+        </w:tc>
+        <w:tc>
+          <w:tcPr>
+            <w:tcW w:w="1263" w:type="dxa"/>
+          </w:tcPr>
+          <w:p>
+            <w:pPr>
+              <w:jc w:val="center"/>
+            </w:pPr>
+            <w:r>
+              <w:t>120 ppm</w:t>
+            </w:r>
+          </w:p>
+        </w:tc>
+        <w:tc>
+          <w:tcPr>
+            <w:tcW w:w="1571" w:type="dxa"/>
+          </w:tcPr>
+          <w:p>
+            <w:pPr>
+              <w:jc w:val="center"/>
+            </w:pPr>
+            <m:oMath>
+              <m:r>
+                <w:rPr>
+                  <w:rFonts w:ascii="Cambria Math" w:hAnsi="Cambria Math"/>
+                </w:rPr>
+                <m:t>±</m:t>
+              </m:r>
+            </m:oMath>
+            <w:r>
+              <w:t xml:space="preserve"> 8 ms</w:t>
+            </w:r>
+          </w:p>
+        </w:tc>
+      </w:tr>
+      <w:tr>
+        <w:tc>
+          <w:tcPr>
+            <w:tcW w:w="2444" w:type="dxa"/>
+            <w:vMerge w:val="restart"/>
+          </w:tcPr>
+          <w:p>
+            <w:pPr>
+              <w:jc w:val="center"/>
+            </w:pPr>
+            <w:r>
+              <w:t>A or V Pulse Amplitude Regulated</w:t>
+            </w:r>
+          </w:p>
+        </w:tc>
+        <w:tc>
+          <w:tcPr>
+            <w:tcW w:w="2268" w:type="dxa"/>
+          </w:tcPr>
+          <w:p>
+            <w:pPr>
+              <w:jc w:val="center"/>
+            </w:pPr>
+            <w:r>
+              <w:t xml:space="preserve">Off, 0.5 </w:t>
+            </w:r>
+            <w:r>
+              <w:t xml:space="preserve">– </w:t>
+            </w:r>
+            <w:r>
+              <w:t>3.2 V</w:t>
+            </w:r>
+          </w:p>
+        </w:tc>
+        <w:tc>
+          <w:tcPr>
+            <w:tcW w:w="1418" w:type="dxa"/>
+          </w:tcPr>
+          <w:p>
+            <w:pPr>
+              <w:jc w:val="center"/>
+            </w:pPr>
+            <w:r>
+              <w:t>0.1 V</w:t>
+            </w:r>
+          </w:p>
+        </w:tc>
+        <w:tc>
+          <w:tcPr>
+            <w:tcW w:w="1263" w:type="dxa"/>
+            <w:vMerge w:val="restart"/>
+          </w:tcPr>
+          <w:p>
+            <w:pPr>
+              <w:jc w:val="center"/>
+            </w:pPr>
+            <w:r>
+              <w:t>3.5V</w:t>
+            </w:r>
+          </w:p>
+        </w:tc>
+        <w:tc>
+          <w:tcPr>
+            <w:tcW w:w="1571" w:type="dxa"/>
+            <w:vMerge w:val="restart"/>
+          </w:tcPr>
+          <w:p>
+            <w:pPr>
+              <w:jc w:val="center"/>
+            </w:pPr>
+            <m:oMath>
+              <m:r>
+                <w:rPr>
+                  <w:rFonts w:ascii="Cambria Math" w:hAnsi="Cambria Math"/>
+                </w:rPr>
+                <m:t>±</m:t>
+              </m:r>
+            </m:oMath>
+            <w:r>
+              <w:t xml:space="preserve"> 12 %</w:t>
+            </w:r>
+          </w:p>
+        </w:tc>
+      </w:tr>
+      <w:tr>
+        <w:tc>
+          <w:tcPr>
+            <w:tcW w:w="2444" w:type="dxa"/>
+            <w:vMerge/>
+          </w:tcPr>
+          <w:p>
+            <w:pPr>
+              <w:jc w:val="center"/>
+            </w:pPr>
+          </w:p>
+        </w:tc>
+        <w:tc>
+          <w:tcPr>
+            <w:tcW w:w="2268" w:type="dxa"/>
+          </w:tcPr>
+          <w:p>
+            <w:pPr>
+              <w:jc w:val="center"/>
+            </w:pPr>
+            <w:r>
+              <w:t xml:space="preserve">3.5 </w:t>
+            </w:r>
+            <w:r>
+              <w:t xml:space="preserve">– </w:t>
+            </w:r>
+            <w:r>
+              <w:t>7.0 V</w:t>
+            </w:r>
+          </w:p>
+        </w:tc>
+        <w:tc>
+          <w:tcPr>
+            <w:tcW w:w="1418" w:type="dxa"/>
+          </w:tcPr>
+          <w:p>
+            <w:pPr>
+              <w:jc w:val="center"/>
+            </w:pPr>
+            <w:r>
+              <w:t>0.5 V</w:t>
+            </w:r>
+          </w:p>
+        </w:tc>
+        <w:tc>
+          <w:tcPr>
+            <w:tcW w:w="1263" w:type="dxa"/>
+            <w:vMerge/>
+          </w:tcPr>
+          <w:p>
+            <w:pPr>
+              <w:jc w:val="center"/>
+            </w:pPr>
+          </w:p>
+        </w:tc>
+        <w:tc>
+          <w:tcPr>
+            <w:tcW w:w="1571" w:type="dxa"/>
+            <w:vMerge/>
+          </w:tcPr>
+          <w:p>
+            <w:pPr>
+              <w:jc w:val="center"/>
+            </w:pPr>
+          </w:p>
+        </w:tc>
+      </w:tr>
+      <w:tr>
+        <w:tc>
+          <w:tcPr>
+            <w:tcW w:w="2444" w:type="dxa"/>
+            <w:vMerge w:val="restart"/>
+          </w:tcPr>
+          <w:p>
+            <w:pPr>
+              <w:jc w:val="center"/>
+            </w:pPr>
+            <w:r>
+              <w:t>A or V pulse Width</w:t>
+            </w:r>
+          </w:p>
+        </w:tc>
+        <w:tc>
+          <w:tcPr>
+            <w:tcW w:w="2268" w:type="dxa"/>
+          </w:tcPr>
+          <w:p>
+            <w:pPr>
+              <w:jc w:val="center"/>
+            </w:pPr>
+            <w:r>
+              <w:t>0.05 ms</w:t>
+            </w:r>
+          </w:p>
+        </w:tc>
+        <w:tc>
+          <w:tcPr>
+            <w:tcW w:w="1418" w:type="dxa"/>
+          </w:tcPr>
+          <w:p>
+            <w:pPr>
+              <w:jc w:val="center"/>
+            </w:pPr>
+            <w:r>
+              <w:t>–</w:t>
+            </w:r>
+          </w:p>
+        </w:tc>
+        <w:tc>
+          <w:tcPr>
+            <w:tcW w:w="1263" w:type="dxa"/>
+            <w:vMerge w:val="restart"/>
+          </w:tcPr>
+          <w:p>
+            <w:pPr>
+              <w:jc w:val="center"/>
+            </w:pPr>
+            <w:r>
+              <w:t>0.4 ms</w:t>
+            </w:r>
+          </w:p>
+        </w:tc>
+        <w:tc>
+          <w:tcPr>
+            <w:tcW w:w="1571" w:type="dxa"/>
+            <w:vMerge w:val="restart"/>
+          </w:tcPr>
+          <w:p>
+            <w:pPr>
+              <w:jc w:val="center"/>
+            </w:pPr>
+            <w:r>
+              <w:t>0.2 ms</w:t>
+            </w:r>
+          </w:p>
+        </w:tc>
+      </w:tr>
+      <w:tr>
+        <w:tc>
+          <w:tcPr>
+            <w:tcW w:w="2444" w:type="dxa"/>
+            <w:vMerge/>
+          </w:tcPr>
+          <w:p>
+            <w:pPr>
+              <w:jc w:val="center"/>
+            </w:pPr>
+          </w:p>
+        </w:tc>
+        <w:tc>
+          <w:tcPr>
+            <w:tcW w:w="2268" w:type="dxa"/>
+          </w:tcPr>
+          <w:p>
+            <w:pPr>
+              <w:jc w:val="center"/>
+            </w:pPr>
+            <w:r>
+              <w:t>0.1 – 1.9 ms</w:t>
+            </w:r>
+          </w:p>
+        </w:tc>
+        <w:tc>
+          <w:tcPr>
+            <w:tcW w:w="1418" w:type="dxa"/>
+          </w:tcPr>
+          <w:p>
+            <w:pPr>
+              <w:jc w:val="center"/>
+            </w:pPr>
+            <w:r>
+              <w:t>0.1 ms</w:t>
+            </w:r>
+          </w:p>
+        </w:tc>
+        <w:tc>
+          <w:tcPr>
+            <w:tcW w:w="1263" w:type="dxa"/>
+            <w:vMerge/>
+          </w:tcPr>
+          <w:p>
+            <w:pPr>
+              <w:jc w:val="center"/>
+            </w:pPr>
+          </w:p>
+        </w:tc>
+        <w:tc>
+          <w:tcPr>
+            <w:tcW w:w="1571" w:type="dxa"/>
+            <w:vMerge/>
+          </w:tcPr>
+          <w:p>
+            <w:pPr>
+              <w:jc w:val="center"/>
+            </w:pPr>
+          </w:p>
+        </w:tc>
+      </w:tr>
+      <w:tr>
+        <w:tc>
+          <w:tcPr>
+            <w:tcW w:w="2444" w:type="dxa"/>
+          </w:tcPr>
+          <w:p>
+            <w:pPr>
+              <w:jc w:val="center"/>
+            </w:pPr>
+            <w:r>
+              <w:t>Ventricular Refractory Period</w:t>
+            </w:r>
+          </w:p>
+        </w:tc>
+        <w:tc>
+          <w:tcPr>
+            <w:tcW w:w="2268" w:type="dxa"/>
+          </w:tcPr>
+          <w:p>
+            <w:pPr>
+              <w:jc w:val="center"/>
+            </w:pPr>
+            <w:r>
+              <w:t>150 – 500 ms</w:t>
+            </w:r>
+          </w:p>
+        </w:tc>
+        <w:tc>
+          <w:tcPr>
+            <w:tcW w:w="1418" w:type="dxa"/>
+          </w:tcPr>
+          <w:p>
+            <w:pPr>
+              <w:jc w:val="center"/>
+            </w:pPr>
+            <w:r>
+              <w:t>10 ms</w:t>
+            </w:r>
+          </w:p>
+        </w:tc>
+        <w:tc>
+          <w:tcPr>
+            <w:tcW w:w="1263" w:type="dxa"/>
+          </w:tcPr>
+          <w:p>
+            <w:pPr>
+              <w:jc w:val="center"/>
+            </w:pPr>
+            <w:r>
+              <w:t>320 ms</w:t>
+            </w:r>
+          </w:p>
+        </w:tc>
+        <w:tc>
+          <w:tcPr>
+            <w:tcW w:w="1571" w:type="dxa"/>
+          </w:tcPr>
+          <w:p>
+            <w:pPr>
+              <w:jc w:val="center"/>
+            </w:pPr>
+            <m:oMath>
+              <m:r>
+                <w:rPr>
+                  <w:rFonts w:ascii="Cambria Math" w:hAnsi="Cambria Math"/>
+                </w:rPr>
+                <m:t>±</m:t>
+              </m:r>
+            </m:oMath>
+            <w:r>
+              <w:t xml:space="preserve"> 8 ms</w:t>
+            </w:r>
+          </w:p>
+        </w:tc>
+      </w:tr>
+      <w:tr>
+        <w:tc>
+          <w:tcPr>
+            <w:tcW w:w="2444" w:type="dxa"/>
+          </w:tcPr>
+          <w:p>
+            <w:pPr>
+              <w:jc w:val="center"/>
+            </w:pPr>
+            <w:r>
+              <w:t>Atrial Refractory Period</w:t>
+            </w:r>
+          </w:p>
+        </w:tc>
+        <w:tc>
+          <w:tcPr>
+            <w:tcW w:w="2268" w:type="dxa"/>
+          </w:tcPr>
+          <w:p>
+            <w:pPr>
+              <w:jc w:val="center"/>
+            </w:pPr>
+            <w:r>
+              <w:t>150 – 500 ms</w:t>
+            </w:r>
+          </w:p>
+        </w:tc>
+        <w:tc>
+          <w:tcPr>
+            <w:tcW w:w="1418" w:type="dxa"/>
+          </w:tcPr>
+          <w:p>
+            <w:pPr>
+              <w:jc w:val="center"/>
+            </w:pPr>
+            <w:r>
+              <w:t>10 ms</w:t>
+            </w:r>
+          </w:p>
+        </w:tc>
+        <w:tc>
+          <w:tcPr>
+            <w:tcW w:w="1263" w:type="dxa"/>
+          </w:tcPr>
+          <w:p>
+            <w:pPr>
+              <w:jc w:val="center"/>
+            </w:pPr>
+            <w:r>
+              <w:t>250 ms</w:t>
+            </w:r>
+          </w:p>
+        </w:tc>
+        <w:tc>
+          <w:tcPr>
+            <w:tcW w:w="1571" w:type="dxa"/>
+          </w:tcPr>
+          <w:p>
+            <w:pPr>
+              <w:jc w:val="center"/>
+            </w:pPr>
+            <m:oMath>
+              <m:r>
+                <w:rPr>
+                  <w:rFonts w:ascii="Cambria Math" w:hAnsi="Cambria Math"/>
+                </w:rPr>
+                <m:t>±</m:t>
+              </m:r>
+            </m:oMath>
+            <w:r>
+              <w:t xml:space="preserve"> 8 ms</w:t>
+            </w:r>
+          </w:p>
+        </w:tc>
+      </w:tr>
+    </w:tbl>
     <w:p>
       <w:pPr>
         <w:ind w:left="386"/>
       </w:pPr>
-      <w:r>
-        <w:t xml:space="preserve">It must be </w:t>
-      </w:r>
-      <w:r>
-        <w:t xml:space="preserve">available in modes with ventricular pacing and atrial sensing. It is the programmable time interval following a ventricular event when an atrial cardiac event shall not </w:t>
-      </w:r>
-      <w:r>
-        <w:t>i</w:t>
-      </w:r>
-      <w:r>
-        <w:t xml:space="preserve">nhibit an atrial </w:t>
-      </w:r>
-      <w:proofErr w:type="gramStart"/>
-      <w:r>
-        <w:t>pace</w:t>
-      </w:r>
-      <w:r>
-        <w:t>, and</w:t>
-      </w:r>
-      <w:proofErr w:type="gramEnd"/>
-      <w:r>
-        <w:t xml:space="preserve"> t</w:t>
-      </w:r>
-      <w:r>
-        <w:t>rigger a ventricular pace</w:t>
-      </w:r>
-      <w:r>
-        <w:t>.</w:t>
-      </w:r>
     </w:p>
     <w:p/>
     <w:p>
       <w:pPr>
-        <w:pStyle w:val="2"/>
+        <w:pStyle w:val="Heading2"/>
         <w:numPr>
           <w:ilvl w:val="1"/>
-          <w:numId w:val="2"/>
+          <w:numId w:val="9"/>
         </w:numPr>
       </w:pPr>
       <w:r>
@@ -2066,10 +3007,10 @@
     <w:p/>
     <w:p>
       <w:pPr>
-        <w:pStyle w:val="2"/>
+        <w:pStyle w:val="Heading2"/>
         <w:numPr>
           <w:ilvl w:val="1"/>
-          <w:numId w:val="2"/>
+          <w:numId w:val="9"/>
         </w:numPr>
       </w:pPr>
       <w:r>
@@ -2092,16 +3033,15 @@
         <w:rPr>
           <w:highlight w:val="yellow"/>
         </w:rPr>
-        <w:lastRenderedPageBreak/>
         <w:t>Pt2:</w:t>
       </w:r>
     </w:p>
     <w:p>
       <w:pPr>
-        <w:pStyle w:val="a3"/>
+        <w:pStyle w:val="ListParagraph"/>
         <w:numPr>
           <w:ilvl w:val="0"/>
-          <w:numId w:val="1"/>
+          <w:numId w:val="8"/>
         </w:numPr>
         <w:rPr>
           <w:highlight w:val="yellow"/>
@@ -2111,23 +3051,15 @@
         <w:rPr>
           <w:highlight w:val="yellow"/>
         </w:rPr>
-        <w:t xml:space="preserve">List likely changes to </w:t>
-      </w:r>
-      <w:proofErr w:type="gramStart"/>
-      <w:r>
-        <w:rPr>
-          <w:highlight w:val="yellow"/>
-        </w:rPr>
-        <w:t>requirements</w:t>
-      </w:r>
-      <w:proofErr w:type="gramEnd"/>
-    </w:p>
-    <w:p>
-      <w:pPr>
-        <w:pStyle w:val="a3"/>
+        <w:t>List likely changes to requirements</w:t>
+      </w:r>
+    </w:p>
+    <w:p>
+      <w:pPr>
+        <w:pStyle w:val="ListParagraph"/>
         <w:numPr>
           <w:ilvl w:val="0"/>
-          <w:numId w:val="1"/>
+          <w:numId w:val="8"/>
         </w:numPr>
         <w:rPr>
           <w:highlight w:val="yellow"/>
@@ -2137,23 +3069,15 @@
         <w:rPr>
           <w:highlight w:val="yellow"/>
         </w:rPr>
-        <w:t xml:space="preserve">List all design decisions likely to </w:t>
-      </w:r>
-      <w:proofErr w:type="gramStart"/>
-      <w:r>
-        <w:rPr>
-          <w:highlight w:val="yellow"/>
-        </w:rPr>
-        <w:t>change</w:t>
-      </w:r>
-      <w:proofErr w:type="gramEnd"/>
-    </w:p>
-    <w:p>
-      <w:pPr>
-        <w:pStyle w:val="a3"/>
+        <w:t>List all design decisions likely to change</w:t>
+      </w:r>
+    </w:p>
+    <w:p>
+      <w:pPr>
+        <w:pStyle w:val="ListParagraph"/>
         <w:numPr>
           <w:ilvl w:val="0"/>
-          <w:numId w:val="1"/>
+          <w:numId w:val="8"/>
         </w:numPr>
         <w:rPr>
           <w:highlight w:val="yellow"/>
@@ -2168,10 +3092,10 @@
     </w:p>
     <w:p>
       <w:pPr>
-        <w:pStyle w:val="a3"/>
+        <w:pStyle w:val="ListParagraph"/>
         <w:numPr>
           <w:ilvl w:val="1"/>
-          <w:numId w:val="1"/>
+          <w:numId w:val="8"/>
         </w:numPr>
         <w:rPr>
           <w:highlight w:val="yellow"/>
@@ -2181,23 +3105,15 @@
         <w:rPr>
           <w:highlight w:val="yellow"/>
         </w:rPr>
-        <w:t xml:space="preserve">Describe </w:t>
-      </w:r>
-      <w:proofErr w:type="gramStart"/>
-      <w:r>
-        <w:rPr>
-          <w:highlight w:val="yellow"/>
-        </w:rPr>
-        <w:t>purpose</w:t>
-      </w:r>
-      <w:proofErr w:type="gramEnd"/>
-    </w:p>
-    <w:p>
-      <w:pPr>
-        <w:pStyle w:val="a3"/>
+        <w:t>Describe purpose</w:t>
+      </w:r>
+    </w:p>
+    <w:p>
+      <w:pPr>
+        <w:pStyle w:val="ListParagraph"/>
         <w:numPr>
           <w:ilvl w:val="1"/>
-          <w:numId w:val="1"/>
+          <w:numId w:val="8"/>
         </w:numPr>
         <w:rPr>
           <w:highlight w:val="yellow"/>
@@ -2218,10 +3134,10 @@
     </w:p>
     <w:p>
       <w:pPr>
-        <w:pStyle w:val="a3"/>
+        <w:pStyle w:val="ListParagraph"/>
         <w:numPr>
           <w:ilvl w:val="1"/>
-          <w:numId w:val="1"/>
+          <w:numId w:val="8"/>
         </w:numPr>
         <w:rPr>
           <w:highlight w:val="yellow"/>
@@ -2231,23 +3147,15 @@
         <w:rPr>
           <w:highlight w:val="yellow"/>
         </w:rPr>
-        <w:t xml:space="preserve">Describe black box </w:t>
-      </w:r>
-      <w:proofErr w:type="gramStart"/>
-      <w:r>
-        <w:rPr>
-          <w:highlight w:val="yellow"/>
-        </w:rPr>
-        <w:t>behaviour</w:t>
-      </w:r>
-      <w:proofErr w:type="gramEnd"/>
-    </w:p>
-    <w:p>
-      <w:pPr>
-        <w:pStyle w:val="a3"/>
+        <w:t>Describe black box behaviour</w:t>
+      </w:r>
+    </w:p>
+    <w:p>
+      <w:pPr>
+        <w:pStyle w:val="ListParagraph"/>
         <w:numPr>
           <w:ilvl w:val="1"/>
-          <w:numId w:val="1"/>
+          <w:numId w:val="8"/>
         </w:numPr>
         <w:rPr>
           <w:highlight w:val="yellow"/>
@@ -2262,10 +3170,10 @@
     </w:p>
     <w:p>
       <w:pPr>
-        <w:pStyle w:val="a3"/>
+        <w:pStyle w:val="ListParagraph"/>
         <w:numPr>
           <w:ilvl w:val="1"/>
-          <w:numId w:val="1"/>
+          <w:numId w:val="8"/>
         </w:numPr>
         <w:rPr>
           <w:highlight w:val="yellow"/>
@@ -2280,10 +3188,10 @@
     </w:p>
     <w:p>
       <w:pPr>
-        <w:pStyle w:val="a3"/>
+        <w:pStyle w:val="ListParagraph"/>
         <w:numPr>
           <w:ilvl w:val="1"/>
-          <w:numId w:val="1"/>
+          <w:numId w:val="8"/>
         </w:numPr>
         <w:rPr>
           <w:highlight w:val="yellow"/>
@@ -2293,20 +3201,12 @@
         <w:rPr>
           <w:highlight w:val="yellow"/>
         </w:rPr>
-        <w:t xml:space="preserve">Describe internal behaviour of </w:t>
-      </w:r>
-      <w:proofErr w:type="gramStart"/>
-      <w:r>
-        <w:rPr>
-          <w:highlight w:val="yellow"/>
-        </w:rPr>
-        <w:t>functions</w:t>
-      </w:r>
-      <w:proofErr w:type="gramEnd"/>
-    </w:p>
-    <w:p>
-      <w:pPr>
-        <w:pStyle w:val="1"/>
+        <w:t>Describe internal behaviour of functions</w:t>
+      </w:r>
+    </w:p>
+    <w:p>
+      <w:pPr>
+        <w:pStyle w:val="Heading1"/>
       </w:pPr>
       <w:r>
         <w:t xml:space="preserve">Part 2: </w:t>
@@ -2317,19 +3217,14 @@
     </w:p>
     <w:p>
       <w:pPr>
-        <w:pStyle w:val="2"/>
+        <w:pStyle w:val="Heading2"/>
       </w:pPr>
       <w:r>
         <w:t xml:space="preserve">2.1 </w:t>
       </w:r>
       <w:r>
-        <w:t xml:space="preserve">Requirements likely to </w:t>
-      </w:r>
-      <w:proofErr w:type="gramStart"/>
-      <w:r>
-        <w:t>change</w:t>
-      </w:r>
-      <w:proofErr w:type="gramEnd"/>
+        <w:t>Requirements likely to change</w:t>
+      </w:r>
     </w:p>
     <w:p>
       <w:r>
@@ -2347,21 +3242,16 @@
     </w:p>
     <w:p>
       <w:pPr>
-        <w:pStyle w:val="2"/>
-      </w:pPr>
-      <w:r>
-        <w:t xml:space="preserve">2.2 Design decisions likely to </w:t>
-      </w:r>
-      <w:proofErr w:type="gramStart"/>
-      <w:r>
-        <w:t>change</w:t>
-      </w:r>
-      <w:proofErr w:type="gramEnd"/>
+        <w:pStyle w:val="Heading2"/>
+      </w:pPr>
+      <w:r>
+        <w:t>2.2 Design decisions likely to change</w:t>
+      </w:r>
     </w:p>
     <w:p/>
     <w:p>
       <w:pPr>
-        <w:pStyle w:val="2"/>
+        <w:pStyle w:val="Heading2"/>
       </w:pPr>
       <w:r>
         <w:t>2.3 M</w:t>
@@ -2381,7 +3271,7 @@
 </file>
 
 <file path=word/endnotes.xml><?xml version="1.0" encoding="utf-8"?>
-<w:endnotes xmlns:wpc="http://schemas.microsoft.com/office/word/2010/wordprocessingCanvas" xmlns:cx="http://schemas.microsoft.com/office/drawing/2014/chartex" xmlns:cx1="http://schemas.microsoft.com/office/drawing/2015/9/8/chartex" xmlns:cx2="http://schemas.microsoft.com/office/drawing/2015/10/21/chartex" xmlns:cx3="http://schemas.microsoft.com/office/drawing/2016/5/9/chartex" xmlns:cx4="http://schemas.microsoft.com/office/drawing/2016/5/10/chartex" xmlns:cx5="http://schemas.microsoft.com/office/drawing/2016/5/11/chartex" xmlns:cx6="http://schemas.microsoft.com/office/drawing/2016/5/12/chartex" xmlns:cx7="http://schemas.microsoft.com/office/drawing/2016/5/13/chartex" xmlns:cx8="http://schemas.microsoft.com/office/drawing/2016/5/14/chartex" xmlns:mc="http://schemas.openxmlformats.org/markup-compatibility/2006" xmlns:aink="http://schemas.microsoft.com/office/drawing/2016/ink" xmlns:am3d="http://schemas.microsoft.com/office/drawing/2017/model3d" xmlns:o="urn:schemas-microsoft-com:office:office" xmlns:oel="http://schemas.microsoft.com/office/2019/extlst" xmlns:r="http://schemas.openxmlformats.org/officeDocument/2006/relationships" xmlns:m="http://schemas.openxmlformats.org/officeDocument/2006/math" xmlns:v="urn:schemas-microsoft-com:vml" xmlns:wp14="http://schemas.microsoft.com/office/word/2010/wordprocessingDrawing" xmlns:wp="http://schemas.openxmlformats.org/drawingml/2006/wordprocessingDrawing" xmlns:w10="urn:schemas-microsoft-com:office:word" xmlns:w="http://schemas.openxmlformats.org/wordprocessingml/2006/main" xmlns:w14="http://schemas.microsoft.com/office/word/2010/wordml" xmlns:w15="http://schemas.microsoft.com/office/word/2012/wordml" xmlns:w16cex="http://schemas.microsoft.com/office/word/2018/wordml/cex" xmlns:w16cid="http://schemas.microsoft.com/office/word/2016/wordml/cid" xmlns:w16="http://schemas.microsoft.com/office/word/2018/wordml" xmlns:w16sdtdh="http://schemas.microsoft.com/office/word/2020/wordml/sdtdatahash" xmlns:w16se="http://schemas.microsoft.com/office/word/2015/wordml/symex" xmlns:wpg="http://schemas.microsoft.com/office/word/2010/wordprocessingGroup" xmlns:wpi="http://schemas.microsoft.com/office/word/2010/wordprocessingInk" xmlns:wne="http://schemas.microsoft.com/office/word/2006/wordml" xmlns:wps="http://schemas.microsoft.com/office/word/2010/wordprocessingShape" mc:Ignorable="w14 w15 w16se w16cid w16 w16cex w16sdtdh wp14">
+<w:endnotes xmlns:wpc="http://schemas.microsoft.com/office/word/2010/wordprocessingCanvas" xmlns:cx="http://schemas.microsoft.com/office/drawing/2014/chartex" xmlns:cx1="http://schemas.microsoft.com/office/drawing/2015/9/8/chartex" xmlns:cx2="http://schemas.microsoft.com/office/drawing/2015/10/21/chartex" xmlns:cx3="http://schemas.microsoft.com/office/drawing/2016/5/9/chartex" xmlns:cx4="http://schemas.microsoft.com/office/drawing/2016/5/10/chartex" xmlns:cx5="http://schemas.microsoft.com/office/drawing/2016/5/11/chartex" xmlns:cx6="http://schemas.microsoft.com/office/drawing/2016/5/12/chartex" xmlns:cx7="http://schemas.microsoft.com/office/drawing/2016/5/13/chartex" xmlns:cx8="http://schemas.microsoft.com/office/drawing/2016/5/14/chartex" xmlns:mc="http://schemas.openxmlformats.org/markup-compatibility/2006" xmlns:aink="http://schemas.microsoft.com/office/drawing/2016/ink" xmlns:am3d="http://schemas.microsoft.com/office/drawing/2017/model3d" xmlns:o="urn:schemas-microsoft-com:office:office" xmlns:oel="http://schemas.microsoft.com/office/2019/extlst" xmlns:r="http://schemas.openxmlformats.org/officeDocument/2006/relationships" xmlns:m="http://schemas.openxmlformats.org/officeDocument/2006/math" xmlns:v="urn:schemas-microsoft-com:vml" xmlns:wp14="http://schemas.microsoft.com/office/word/2010/wordprocessingDrawing" xmlns:wp="http://schemas.openxmlformats.org/drawingml/2006/wordprocessingDrawing" xmlns:w10="urn:schemas-microsoft-com:office:word" xmlns:w="http://schemas.openxmlformats.org/wordprocessingml/2006/main" xmlns:w14="http://schemas.microsoft.com/office/word/2010/wordml" xmlns:w15="http://schemas.microsoft.com/office/word/2012/wordml" xmlns:w16cex="http://schemas.microsoft.com/office/word/2018/wordml/cex" xmlns:w16cid="http://schemas.microsoft.com/office/word/2016/wordml/cid" xmlns:w16="http://schemas.microsoft.com/office/word/2018/wordml" xmlns:w16du="http://schemas.microsoft.com/office/word/2023/wordml/word16du" xmlns:w16sdtdh="http://schemas.microsoft.com/office/word/2020/wordml/sdtdatahash" xmlns:w16se="http://schemas.microsoft.com/office/word/2015/wordml/symex" xmlns:wpg="http://schemas.microsoft.com/office/word/2010/wordprocessingGroup" xmlns:wpi="http://schemas.microsoft.com/office/word/2010/wordprocessingInk" xmlns:wne="http://schemas.microsoft.com/office/word/2006/wordml" xmlns:wps="http://schemas.microsoft.com/office/word/2010/wordprocessingShape" mc:Ignorable="w14 w15 w16se w16cid w16 w16cex w16sdtdh w16du wp14">
   <w:endnote w:type="separator" w:id="-1">
     <w:p>
       <w:pPr>
@@ -2413,7 +3303,7 @@
 </file>
 
 <file path=word/footnotes.xml><?xml version="1.0" encoding="utf-8"?>
-<w:footnotes xmlns:wpc="http://schemas.microsoft.com/office/word/2010/wordprocessingCanvas" xmlns:cx="http://schemas.microsoft.com/office/drawing/2014/chartex" xmlns:cx1="http://schemas.microsoft.com/office/drawing/2015/9/8/chartex" xmlns:cx2="http://schemas.microsoft.com/office/drawing/2015/10/21/chartex" xmlns:cx3="http://schemas.microsoft.com/office/drawing/2016/5/9/chartex" xmlns:cx4="http://schemas.microsoft.com/office/drawing/2016/5/10/chartex" xmlns:cx5="http://schemas.microsoft.com/office/drawing/2016/5/11/chartex" xmlns:cx6="http://schemas.microsoft.com/office/drawing/2016/5/12/chartex" xmlns:cx7="http://schemas.microsoft.com/office/drawing/2016/5/13/chartex" xmlns:cx8="http://schemas.microsoft.com/office/drawing/2016/5/14/chartex" xmlns:mc="http://schemas.openxmlformats.org/markup-compatibility/2006" xmlns:aink="http://schemas.microsoft.com/office/drawing/2016/ink" xmlns:am3d="http://schemas.microsoft.com/office/drawing/2017/model3d" xmlns:o="urn:schemas-microsoft-com:office:office" xmlns:oel="http://schemas.microsoft.com/office/2019/extlst" xmlns:r="http://schemas.openxmlformats.org/officeDocument/2006/relationships" xmlns:m="http://schemas.openxmlformats.org/officeDocument/2006/math" xmlns:v="urn:schemas-microsoft-com:vml" xmlns:wp14="http://schemas.microsoft.com/office/word/2010/wordprocessingDrawing" xmlns:wp="http://schemas.openxmlformats.org/drawingml/2006/wordprocessingDrawing" xmlns:w10="urn:schemas-microsoft-com:office:word" xmlns:w="http://schemas.openxmlformats.org/wordprocessingml/2006/main" xmlns:w14="http://schemas.microsoft.com/office/word/2010/wordml" xmlns:w15="http://schemas.microsoft.com/office/word/2012/wordml" xmlns:w16cex="http://schemas.microsoft.com/office/word/2018/wordml/cex" xmlns:w16cid="http://schemas.microsoft.com/office/word/2016/wordml/cid" xmlns:w16="http://schemas.microsoft.com/office/word/2018/wordml" xmlns:w16sdtdh="http://schemas.microsoft.com/office/word/2020/wordml/sdtdatahash" xmlns:w16se="http://schemas.microsoft.com/office/word/2015/wordml/symex" xmlns:wpg="http://schemas.microsoft.com/office/word/2010/wordprocessingGroup" xmlns:wpi="http://schemas.microsoft.com/office/word/2010/wordprocessingInk" xmlns:wne="http://schemas.microsoft.com/office/word/2006/wordml" xmlns:wps="http://schemas.microsoft.com/office/word/2010/wordprocessingShape" mc:Ignorable="w14 w15 w16se w16cid w16 w16cex w16sdtdh wp14">
+<w:footnotes xmlns:wpc="http://schemas.microsoft.com/office/word/2010/wordprocessingCanvas" xmlns:cx="http://schemas.microsoft.com/office/drawing/2014/chartex" xmlns:cx1="http://schemas.microsoft.com/office/drawing/2015/9/8/chartex" xmlns:cx2="http://schemas.microsoft.com/office/drawing/2015/10/21/chartex" xmlns:cx3="http://schemas.microsoft.com/office/drawing/2016/5/9/chartex" xmlns:cx4="http://schemas.microsoft.com/office/drawing/2016/5/10/chartex" xmlns:cx5="http://schemas.microsoft.com/office/drawing/2016/5/11/chartex" xmlns:cx6="http://schemas.microsoft.com/office/drawing/2016/5/12/chartex" xmlns:cx7="http://schemas.microsoft.com/office/drawing/2016/5/13/chartex" xmlns:cx8="http://schemas.microsoft.com/office/drawing/2016/5/14/chartex" xmlns:mc="http://schemas.openxmlformats.org/markup-compatibility/2006" xmlns:aink="http://schemas.microsoft.com/office/drawing/2016/ink" xmlns:am3d="http://schemas.microsoft.com/office/drawing/2017/model3d" xmlns:o="urn:schemas-microsoft-com:office:office" xmlns:oel="http://schemas.microsoft.com/office/2019/extlst" xmlns:r="http://schemas.openxmlformats.org/officeDocument/2006/relationships" xmlns:m="http://schemas.openxmlformats.org/officeDocument/2006/math" xmlns:v="urn:schemas-microsoft-com:vml" xmlns:wp14="http://schemas.microsoft.com/office/word/2010/wordprocessingDrawing" xmlns:wp="http://schemas.openxmlformats.org/drawingml/2006/wordprocessingDrawing" xmlns:w10="urn:schemas-microsoft-com:office:word" xmlns:w="http://schemas.openxmlformats.org/wordprocessingml/2006/main" xmlns:w14="http://schemas.microsoft.com/office/word/2010/wordml" xmlns:w15="http://schemas.microsoft.com/office/word/2012/wordml" xmlns:w16cex="http://schemas.microsoft.com/office/word/2018/wordml/cex" xmlns:w16cid="http://schemas.microsoft.com/office/word/2016/wordml/cid" xmlns:w16="http://schemas.microsoft.com/office/word/2018/wordml" xmlns:w16du="http://schemas.microsoft.com/office/word/2023/wordml/word16du" xmlns:w16sdtdh="http://schemas.microsoft.com/office/word/2020/wordml/sdtdatahash" xmlns:w16se="http://schemas.microsoft.com/office/word/2015/wordml/symex" xmlns:wpg="http://schemas.microsoft.com/office/word/2010/wordprocessingGroup" xmlns:wpi="http://schemas.microsoft.com/office/word/2010/wordprocessingInk" xmlns:wne="http://schemas.microsoft.com/office/word/2006/wordml" xmlns:wps="http://schemas.microsoft.com/office/word/2010/wordprocessingShape" mc:Ignorable="w14 w15 w16se w16cid w16 w16cex w16sdtdh w16du wp14">
   <w:footnote w:type="separator" w:id="-1">
     <w:p>
       <w:pPr>
@@ -2445,7 +3335,7 @@
 </file>
 
 <file path=word/numbering.xml><?xml version="1.0" encoding="utf-8"?>
-<w:numbering xmlns:wpc="http://schemas.microsoft.com/office/word/2010/wordprocessingCanvas" xmlns:cx="http://schemas.microsoft.com/office/drawing/2014/chartex" xmlns:cx1="http://schemas.microsoft.com/office/drawing/2015/9/8/chartex" xmlns:cx2="http://schemas.microsoft.com/office/drawing/2015/10/21/chartex" xmlns:cx3="http://schemas.microsoft.com/office/drawing/2016/5/9/chartex" xmlns:cx4="http://schemas.microsoft.com/office/drawing/2016/5/10/chartex" xmlns:cx5="http://schemas.microsoft.com/office/drawing/2016/5/11/chartex" xmlns:cx6="http://schemas.microsoft.com/office/drawing/2016/5/12/chartex" xmlns:cx7="http://schemas.microsoft.com/office/drawing/2016/5/13/chartex" xmlns:cx8="http://schemas.microsoft.com/office/drawing/2016/5/14/chartex" xmlns:mc="http://schemas.openxmlformats.org/markup-compatibility/2006" xmlns:aink="http://schemas.microsoft.com/office/drawing/2016/ink" xmlns:am3d="http://schemas.microsoft.com/office/drawing/2017/model3d" xmlns:o="urn:schemas-microsoft-com:office:office" xmlns:oel="http://schemas.microsoft.com/office/2019/extlst" xmlns:r="http://schemas.openxmlformats.org/officeDocument/2006/relationships" xmlns:m="http://schemas.openxmlformats.org/officeDocument/2006/math" xmlns:v="urn:schemas-microsoft-com:vml" xmlns:wp14="http://schemas.microsoft.com/office/word/2010/wordprocessingDrawing" xmlns:wp="http://schemas.openxmlformats.org/drawingml/2006/wordprocessingDrawing" xmlns:w10="urn:schemas-microsoft-com:office:word" xmlns:w="http://schemas.openxmlformats.org/wordprocessingml/2006/main" xmlns:w14="http://schemas.microsoft.com/office/word/2010/wordml" xmlns:w15="http://schemas.microsoft.com/office/word/2012/wordml" xmlns:w16cex="http://schemas.microsoft.com/office/word/2018/wordml/cex" xmlns:w16cid="http://schemas.microsoft.com/office/word/2016/wordml/cid" xmlns:w16="http://schemas.microsoft.com/office/word/2018/wordml" xmlns:w16sdtdh="http://schemas.microsoft.com/office/word/2020/wordml/sdtdatahash" xmlns:w16se="http://schemas.microsoft.com/office/word/2015/wordml/symex" xmlns:wpg="http://schemas.microsoft.com/office/word/2010/wordprocessingGroup" xmlns:wpi="http://schemas.microsoft.com/office/word/2010/wordprocessingInk" xmlns:wne="http://schemas.microsoft.com/office/word/2006/wordml" xmlns:wps="http://schemas.microsoft.com/office/word/2010/wordprocessingShape" mc:Ignorable="w14 w15 w16se w16cid w16 w16cex w16sdtdh wp14">
+<w:numbering xmlns:wpc="http://schemas.microsoft.com/office/word/2010/wordprocessingCanvas" xmlns:cx="http://schemas.microsoft.com/office/drawing/2014/chartex" xmlns:cx1="http://schemas.microsoft.com/office/drawing/2015/9/8/chartex" xmlns:cx2="http://schemas.microsoft.com/office/drawing/2015/10/21/chartex" xmlns:cx3="http://schemas.microsoft.com/office/drawing/2016/5/9/chartex" xmlns:cx4="http://schemas.microsoft.com/office/drawing/2016/5/10/chartex" xmlns:cx5="http://schemas.microsoft.com/office/drawing/2016/5/11/chartex" xmlns:cx6="http://schemas.microsoft.com/office/drawing/2016/5/12/chartex" xmlns:cx7="http://schemas.microsoft.com/office/drawing/2016/5/13/chartex" xmlns:cx8="http://schemas.microsoft.com/office/drawing/2016/5/14/chartex" xmlns:mc="http://schemas.openxmlformats.org/markup-compatibility/2006" xmlns:aink="http://schemas.microsoft.com/office/drawing/2016/ink" xmlns:am3d="http://schemas.microsoft.com/office/drawing/2017/model3d" xmlns:o="urn:schemas-microsoft-com:office:office" xmlns:oel="http://schemas.microsoft.com/office/2019/extlst" xmlns:r="http://schemas.openxmlformats.org/officeDocument/2006/relationships" xmlns:m="http://schemas.openxmlformats.org/officeDocument/2006/math" xmlns:v="urn:schemas-microsoft-com:vml" xmlns:wp14="http://schemas.microsoft.com/office/word/2010/wordprocessingDrawing" xmlns:wp="http://schemas.openxmlformats.org/drawingml/2006/wordprocessingDrawing" xmlns:w10="urn:schemas-microsoft-com:office:word" xmlns:w="http://schemas.openxmlformats.org/wordprocessingml/2006/main" xmlns:w14="http://schemas.microsoft.com/office/word/2010/wordml" xmlns:w15="http://schemas.microsoft.com/office/word/2012/wordml" xmlns:w16cex="http://schemas.microsoft.com/office/word/2018/wordml/cex" xmlns:w16cid="http://schemas.microsoft.com/office/word/2016/wordml/cid" xmlns:w16="http://schemas.microsoft.com/office/word/2018/wordml" xmlns:w16du="http://schemas.microsoft.com/office/word/2023/wordml/word16du" xmlns:w16sdtdh="http://schemas.microsoft.com/office/word/2020/wordml/sdtdatahash" xmlns:w16se="http://schemas.microsoft.com/office/word/2015/wordml/symex" xmlns:wpg="http://schemas.microsoft.com/office/word/2010/wordprocessingGroup" xmlns:wpi="http://schemas.microsoft.com/office/word/2010/wordprocessingInk" xmlns:wne="http://schemas.microsoft.com/office/word/2006/wordml" xmlns:wps="http://schemas.microsoft.com/office/word/2010/wordprocessingShape" mc:Ignorable="w14 w15 w16se w16cid w16 w16cex w16sdtdh w16du wp14">
   <w:abstractNum w:abstractNumId="0" w15:restartNumberingAfterBreak="0">
     <w:nsid w:val="01332033"/>
     <w:multiLevelType w:val="hybridMultilevel"/>
@@ -2545,7 +3435,7 @@
         <w:ind w:left="720" w:hanging="360"/>
       </w:pPr>
       <w:rPr>
-        <w:rFonts w:ascii="바탕" w:eastAsia="바탕" w:hAnsi="바탕" w:cstheme="minorBidi" w:hint="eastAsia"/>
+        <w:rFonts w:ascii="Batang" w:eastAsia="Batang" w:hAnsi="Batang" w:cstheme="minorBidi" w:hint="eastAsia"/>
       </w:rPr>
     </w:lvl>
     <w:lvl w:ilvl="1" w:tplc="10090003" w:tentative="1">
@@ -2646,6 +3536,178 @@
     </w:lvl>
   </w:abstractNum>
   <w:abstractNum w:abstractNumId="2" w15:restartNumberingAfterBreak="0">
+    <w:nsid w:val="155CBBA2"/>
+    <w:multiLevelType w:val="hybridMultilevel"/>
+    <w:tmpl w:val="FFFFFFFF"/>
+    <w:lvl w:ilvl="0" w:tplc="D1E8588E">
+      <w:start w:val="1"/>
+      <w:numFmt w:val="lowerLetter"/>
+      <w:lvlText w:val="%1)"/>
+      <w:lvlJc w:val="left"/>
+      <w:pPr>
+        <w:ind w:left="720" w:hanging="360"/>
+      </w:pPr>
+    </w:lvl>
+    <w:lvl w:ilvl="1" w:tplc="B5A8998E">
+      <w:start w:val="1"/>
+      <w:numFmt w:val="lowerLetter"/>
+      <w:lvlText w:val="%2."/>
+      <w:lvlJc w:val="left"/>
+      <w:pPr>
+        <w:ind w:left="1440" w:hanging="360"/>
+      </w:pPr>
+    </w:lvl>
+    <w:lvl w:ilvl="2" w:tplc="4DE47C2C">
+      <w:start w:val="1"/>
+      <w:numFmt w:val="lowerRoman"/>
+      <w:lvlText w:val="%3."/>
+      <w:lvlJc w:val="right"/>
+      <w:pPr>
+        <w:ind w:left="2160" w:hanging="180"/>
+      </w:pPr>
+    </w:lvl>
+    <w:lvl w:ilvl="3" w:tplc="39FAB1F4">
+      <w:start w:val="1"/>
+      <w:numFmt w:val="decimal"/>
+      <w:lvlText w:val="%4."/>
+      <w:lvlJc w:val="left"/>
+      <w:pPr>
+        <w:ind w:left="2880" w:hanging="360"/>
+      </w:pPr>
+    </w:lvl>
+    <w:lvl w:ilvl="4" w:tplc="49220872">
+      <w:start w:val="1"/>
+      <w:numFmt w:val="lowerLetter"/>
+      <w:lvlText w:val="%5."/>
+      <w:lvlJc w:val="left"/>
+      <w:pPr>
+        <w:ind w:left="3600" w:hanging="360"/>
+      </w:pPr>
+    </w:lvl>
+    <w:lvl w:ilvl="5" w:tplc="577A3FFA">
+      <w:start w:val="1"/>
+      <w:numFmt w:val="lowerRoman"/>
+      <w:lvlText w:val="%6."/>
+      <w:lvlJc w:val="right"/>
+      <w:pPr>
+        <w:ind w:left="4320" w:hanging="180"/>
+      </w:pPr>
+    </w:lvl>
+    <w:lvl w:ilvl="6" w:tplc="EEF84E16">
+      <w:start w:val="1"/>
+      <w:numFmt w:val="decimal"/>
+      <w:lvlText w:val="%7."/>
+      <w:lvlJc w:val="left"/>
+      <w:pPr>
+        <w:ind w:left="5040" w:hanging="360"/>
+      </w:pPr>
+    </w:lvl>
+    <w:lvl w:ilvl="7" w:tplc="FB22E32C">
+      <w:start w:val="1"/>
+      <w:numFmt w:val="lowerLetter"/>
+      <w:lvlText w:val="%8."/>
+      <w:lvlJc w:val="left"/>
+      <w:pPr>
+        <w:ind w:left="5760" w:hanging="360"/>
+      </w:pPr>
+    </w:lvl>
+    <w:lvl w:ilvl="8" w:tplc="CA3AABB2">
+      <w:start w:val="1"/>
+      <w:numFmt w:val="lowerRoman"/>
+      <w:lvlText w:val="%9."/>
+      <w:lvlJc w:val="right"/>
+      <w:pPr>
+        <w:ind w:left="6480" w:hanging="180"/>
+      </w:pPr>
+    </w:lvl>
+  </w:abstractNum>
+  <w:abstractNum w:abstractNumId="3" w15:restartNumberingAfterBreak="0">
+    <w:nsid w:val="15884686"/>
+    <w:multiLevelType w:val="hybridMultilevel"/>
+    <w:tmpl w:val="FFFFFFFF"/>
+    <w:lvl w:ilvl="0" w:tplc="6D24953A">
+      <w:start w:val="1"/>
+      <w:numFmt w:val="lowerLetter"/>
+      <w:lvlText w:val="%1)"/>
+      <w:lvlJc w:val="left"/>
+      <w:pPr>
+        <w:ind w:left="1080" w:hanging="360"/>
+      </w:pPr>
+    </w:lvl>
+    <w:lvl w:ilvl="1" w:tplc="7504A4FA">
+      <w:start w:val="1"/>
+      <w:numFmt w:val="lowerLetter"/>
+      <w:lvlText w:val="%2."/>
+      <w:lvlJc w:val="left"/>
+      <w:pPr>
+        <w:ind w:left="1800" w:hanging="360"/>
+      </w:pPr>
+    </w:lvl>
+    <w:lvl w:ilvl="2" w:tplc="8F52ABF2">
+      <w:start w:val="1"/>
+      <w:numFmt w:val="lowerRoman"/>
+      <w:lvlText w:val="%3."/>
+      <w:lvlJc w:val="right"/>
+      <w:pPr>
+        <w:ind w:left="2520" w:hanging="180"/>
+      </w:pPr>
+    </w:lvl>
+    <w:lvl w:ilvl="3" w:tplc="1318E96E">
+      <w:start w:val="1"/>
+      <w:numFmt w:val="decimal"/>
+      <w:lvlText w:val="%4."/>
+      <w:lvlJc w:val="left"/>
+      <w:pPr>
+        <w:ind w:left="3240" w:hanging="360"/>
+      </w:pPr>
+    </w:lvl>
+    <w:lvl w:ilvl="4" w:tplc="C44C5276">
+      <w:start w:val="1"/>
+      <w:numFmt w:val="lowerLetter"/>
+      <w:lvlText w:val="%5."/>
+      <w:lvlJc w:val="left"/>
+      <w:pPr>
+        <w:ind w:left="3960" w:hanging="360"/>
+      </w:pPr>
+    </w:lvl>
+    <w:lvl w:ilvl="5" w:tplc="F2E82EF6">
+      <w:start w:val="1"/>
+      <w:numFmt w:val="lowerRoman"/>
+      <w:lvlText w:val="%6."/>
+      <w:lvlJc w:val="right"/>
+      <w:pPr>
+        <w:ind w:left="4680" w:hanging="180"/>
+      </w:pPr>
+    </w:lvl>
+    <w:lvl w:ilvl="6" w:tplc="E0DAB346">
+      <w:start w:val="1"/>
+      <w:numFmt w:val="decimal"/>
+      <w:lvlText w:val="%7."/>
+      <w:lvlJc w:val="left"/>
+      <w:pPr>
+        <w:ind w:left="5400" w:hanging="360"/>
+      </w:pPr>
+    </w:lvl>
+    <w:lvl w:ilvl="7" w:tplc="258A7E46">
+      <w:start w:val="1"/>
+      <w:numFmt w:val="lowerLetter"/>
+      <w:lvlText w:val="%8."/>
+      <w:lvlJc w:val="left"/>
+      <w:pPr>
+        <w:ind w:left="6120" w:hanging="360"/>
+      </w:pPr>
+    </w:lvl>
+    <w:lvl w:ilvl="8" w:tplc="B1AA6240">
+      <w:start w:val="1"/>
+      <w:numFmt w:val="lowerRoman"/>
+      <w:lvlText w:val="%9."/>
+      <w:lvlJc w:val="right"/>
+      <w:pPr>
+        <w:ind w:left="6840" w:hanging="180"/>
+      </w:pPr>
+    </w:lvl>
+  </w:abstractNum>
+  <w:abstractNum w:abstractNumId="4" w15:restartNumberingAfterBreak="0">
     <w:nsid w:val="1AD77109"/>
     <w:multiLevelType w:val="hybridMultilevel"/>
     <w:tmpl w:val="5E08E196"/>
@@ -2658,7 +3720,7 @@
         <w:ind w:left="720" w:hanging="360"/>
       </w:pPr>
       <w:rPr>
-        <w:rFonts w:ascii="바탕" w:eastAsia="바탕" w:hAnsi="바탕" w:cstheme="minorBidi" w:hint="eastAsia"/>
+        <w:rFonts w:ascii="Batang" w:eastAsia="Batang" w:hAnsi="Batang" w:cstheme="minorBidi" w:hint="eastAsia"/>
       </w:rPr>
     </w:lvl>
     <w:lvl w:ilvl="1" w:tplc="10090003" w:tentative="1">
@@ -2758,7 +3820,7 @@
       </w:rPr>
     </w:lvl>
   </w:abstractNum>
-  <w:abstractNum w:abstractNumId="3" w15:restartNumberingAfterBreak="0">
+  <w:abstractNum w:abstractNumId="5" w15:restartNumberingAfterBreak="0">
     <w:nsid w:val="1CFD505F"/>
     <w:multiLevelType w:val="hybridMultilevel"/>
     <w:tmpl w:val="D2CC58B4"/>
@@ -2847,7 +3909,7 @@
       </w:pPr>
     </w:lvl>
   </w:abstractNum>
-  <w:abstractNum w:abstractNumId="4" w15:restartNumberingAfterBreak="0">
+  <w:abstractNum w:abstractNumId="6" w15:restartNumberingAfterBreak="0">
     <w:nsid w:val="21114613"/>
     <w:multiLevelType w:val="hybridMultilevel"/>
     <w:tmpl w:val="0128C75C"/>
@@ -2860,7 +3922,7 @@
         <w:ind w:left="720" w:hanging="360"/>
       </w:pPr>
       <w:rPr>
-        <w:rFonts w:ascii="바탕" w:eastAsia="바탕" w:hAnsi="바탕" w:cstheme="minorBidi" w:hint="eastAsia"/>
+        <w:rFonts w:ascii="Batang" w:eastAsia="Batang" w:hAnsi="Batang" w:cstheme="minorBidi" w:hint="eastAsia"/>
       </w:rPr>
     </w:lvl>
     <w:lvl w:ilvl="1" w:tplc="10090003" w:tentative="1">
@@ -2960,7 +4022,179 @@
       </w:rPr>
     </w:lvl>
   </w:abstractNum>
-  <w:abstractNum w:abstractNumId="5" w15:restartNumberingAfterBreak="0">
+  <w:abstractNum w:abstractNumId="7" w15:restartNumberingAfterBreak="0">
+    <w:nsid w:val="24788FD6"/>
+    <w:multiLevelType w:val="hybridMultilevel"/>
+    <w:tmpl w:val="FFFFFFFF"/>
+    <w:lvl w:ilvl="0" w:tplc="71089C26">
+      <w:start w:val="1"/>
+      <w:numFmt w:val="lowerLetter"/>
+      <w:lvlText w:val="%1)"/>
+      <w:lvlJc w:val="left"/>
+      <w:pPr>
+        <w:ind w:left="720" w:hanging="360"/>
+      </w:pPr>
+    </w:lvl>
+    <w:lvl w:ilvl="1" w:tplc="E16A26F0">
+      <w:start w:val="1"/>
+      <w:numFmt w:val="lowerLetter"/>
+      <w:lvlText w:val="%2."/>
+      <w:lvlJc w:val="left"/>
+      <w:pPr>
+        <w:ind w:left="1440" w:hanging="360"/>
+      </w:pPr>
+    </w:lvl>
+    <w:lvl w:ilvl="2" w:tplc="12FA6E14">
+      <w:start w:val="1"/>
+      <w:numFmt w:val="lowerRoman"/>
+      <w:lvlText w:val="%3."/>
+      <w:lvlJc w:val="right"/>
+      <w:pPr>
+        <w:ind w:left="2160" w:hanging="180"/>
+      </w:pPr>
+    </w:lvl>
+    <w:lvl w:ilvl="3" w:tplc="70BC577A">
+      <w:start w:val="1"/>
+      <w:numFmt w:val="decimal"/>
+      <w:lvlText w:val="%4."/>
+      <w:lvlJc w:val="left"/>
+      <w:pPr>
+        <w:ind w:left="2880" w:hanging="360"/>
+      </w:pPr>
+    </w:lvl>
+    <w:lvl w:ilvl="4" w:tplc="3BACA292">
+      <w:start w:val="1"/>
+      <w:numFmt w:val="lowerLetter"/>
+      <w:lvlText w:val="%5."/>
+      <w:lvlJc w:val="left"/>
+      <w:pPr>
+        <w:ind w:left="3600" w:hanging="360"/>
+      </w:pPr>
+    </w:lvl>
+    <w:lvl w:ilvl="5" w:tplc="334E8F86">
+      <w:start w:val="1"/>
+      <w:numFmt w:val="lowerRoman"/>
+      <w:lvlText w:val="%6."/>
+      <w:lvlJc w:val="right"/>
+      <w:pPr>
+        <w:ind w:left="4320" w:hanging="180"/>
+      </w:pPr>
+    </w:lvl>
+    <w:lvl w:ilvl="6" w:tplc="A88A5166">
+      <w:start w:val="1"/>
+      <w:numFmt w:val="decimal"/>
+      <w:lvlText w:val="%7."/>
+      <w:lvlJc w:val="left"/>
+      <w:pPr>
+        <w:ind w:left="5040" w:hanging="360"/>
+      </w:pPr>
+    </w:lvl>
+    <w:lvl w:ilvl="7" w:tplc="07DCDBA4">
+      <w:start w:val="1"/>
+      <w:numFmt w:val="lowerLetter"/>
+      <w:lvlText w:val="%8."/>
+      <w:lvlJc w:val="left"/>
+      <w:pPr>
+        <w:ind w:left="5760" w:hanging="360"/>
+      </w:pPr>
+    </w:lvl>
+    <w:lvl w:ilvl="8" w:tplc="A1EA2090">
+      <w:start w:val="1"/>
+      <w:numFmt w:val="lowerRoman"/>
+      <w:lvlText w:val="%9."/>
+      <w:lvlJc w:val="right"/>
+      <w:pPr>
+        <w:ind w:left="6480" w:hanging="180"/>
+      </w:pPr>
+    </w:lvl>
+  </w:abstractNum>
+  <w:abstractNum w:abstractNumId="8" w15:restartNumberingAfterBreak="0">
+    <w:nsid w:val="27CCEDB5"/>
+    <w:multiLevelType w:val="hybridMultilevel"/>
+    <w:tmpl w:val="FFFFFFFF"/>
+    <w:lvl w:ilvl="0" w:tplc="0E867E62">
+      <w:start w:val="1"/>
+      <w:numFmt w:val="upperLetter"/>
+      <w:lvlText w:val="%1)"/>
+      <w:lvlJc w:val="left"/>
+      <w:pPr>
+        <w:ind w:left="720" w:hanging="360"/>
+      </w:pPr>
+    </w:lvl>
+    <w:lvl w:ilvl="1" w:tplc="D8CE0D96">
+      <w:start w:val="1"/>
+      <w:numFmt w:val="lowerLetter"/>
+      <w:lvlText w:val="%2."/>
+      <w:lvlJc w:val="left"/>
+      <w:pPr>
+        <w:ind w:left="1440" w:hanging="360"/>
+      </w:pPr>
+    </w:lvl>
+    <w:lvl w:ilvl="2" w:tplc="939EB064">
+      <w:start w:val="1"/>
+      <w:numFmt w:val="lowerRoman"/>
+      <w:lvlText w:val="%3."/>
+      <w:lvlJc w:val="right"/>
+      <w:pPr>
+        <w:ind w:left="2160" w:hanging="180"/>
+      </w:pPr>
+    </w:lvl>
+    <w:lvl w:ilvl="3" w:tplc="5782A1B2">
+      <w:start w:val="1"/>
+      <w:numFmt w:val="decimal"/>
+      <w:lvlText w:val="%4."/>
+      <w:lvlJc w:val="left"/>
+      <w:pPr>
+        <w:ind w:left="2880" w:hanging="360"/>
+      </w:pPr>
+    </w:lvl>
+    <w:lvl w:ilvl="4" w:tplc="D528DA62">
+      <w:start w:val="1"/>
+      <w:numFmt w:val="lowerLetter"/>
+      <w:lvlText w:val="%5."/>
+      <w:lvlJc w:val="left"/>
+      <w:pPr>
+        <w:ind w:left="3600" w:hanging="360"/>
+      </w:pPr>
+    </w:lvl>
+    <w:lvl w:ilvl="5" w:tplc="7868C7E2">
+      <w:start w:val="1"/>
+      <w:numFmt w:val="lowerRoman"/>
+      <w:lvlText w:val="%6."/>
+      <w:lvlJc w:val="right"/>
+      <w:pPr>
+        <w:ind w:left="4320" w:hanging="180"/>
+      </w:pPr>
+    </w:lvl>
+    <w:lvl w:ilvl="6" w:tplc="E4F4F032">
+      <w:start w:val="1"/>
+      <w:numFmt w:val="decimal"/>
+      <w:lvlText w:val="%7."/>
+      <w:lvlJc w:val="left"/>
+      <w:pPr>
+        <w:ind w:left="5040" w:hanging="360"/>
+      </w:pPr>
+    </w:lvl>
+    <w:lvl w:ilvl="7" w:tplc="594E8B7C">
+      <w:start w:val="1"/>
+      <w:numFmt w:val="lowerLetter"/>
+      <w:lvlText w:val="%8."/>
+      <w:lvlJc w:val="left"/>
+      <w:pPr>
+        <w:ind w:left="5760" w:hanging="360"/>
+      </w:pPr>
+    </w:lvl>
+    <w:lvl w:ilvl="8" w:tplc="A468AF3C">
+      <w:start w:val="1"/>
+      <w:numFmt w:val="lowerRoman"/>
+      <w:lvlText w:val="%9."/>
+      <w:lvlJc w:val="right"/>
+      <w:pPr>
+        <w:ind w:left="6480" w:hanging="180"/>
+      </w:pPr>
+    </w:lvl>
+  </w:abstractNum>
+  <w:abstractNum w:abstractNumId="9" w15:restartNumberingAfterBreak="0">
     <w:nsid w:val="330055EA"/>
     <w:multiLevelType w:val="multilevel"/>
     <w:tmpl w:val="98963348"/>
@@ -3073,7 +4307,265 @@
       </w:rPr>
     </w:lvl>
   </w:abstractNum>
-  <w:abstractNum w:abstractNumId="6" w15:restartNumberingAfterBreak="0">
+  <w:abstractNum w:abstractNumId="10" w15:restartNumberingAfterBreak="0">
+    <w:nsid w:val="3D9F5B63"/>
+    <w:multiLevelType w:val="hybridMultilevel"/>
+    <w:tmpl w:val="FFFFFFFF"/>
+    <w:lvl w:ilvl="0" w:tplc="E0FE1BE4">
+      <w:start w:val="1"/>
+      <w:numFmt w:val="upperLetter"/>
+      <w:lvlText w:val="%1)"/>
+      <w:lvlJc w:val="left"/>
+      <w:pPr>
+        <w:ind w:left="720" w:hanging="360"/>
+      </w:pPr>
+    </w:lvl>
+    <w:lvl w:ilvl="1" w:tplc="6EDA2604">
+      <w:start w:val="1"/>
+      <w:numFmt w:val="lowerLetter"/>
+      <w:lvlText w:val="%2."/>
+      <w:lvlJc w:val="left"/>
+      <w:pPr>
+        <w:ind w:left="1440" w:hanging="360"/>
+      </w:pPr>
+    </w:lvl>
+    <w:lvl w:ilvl="2" w:tplc="BE36A9F8">
+      <w:start w:val="1"/>
+      <w:numFmt w:val="lowerRoman"/>
+      <w:lvlText w:val="%3."/>
+      <w:lvlJc w:val="right"/>
+      <w:pPr>
+        <w:ind w:left="2160" w:hanging="180"/>
+      </w:pPr>
+    </w:lvl>
+    <w:lvl w:ilvl="3" w:tplc="3932C0B8">
+      <w:start w:val="1"/>
+      <w:numFmt w:val="decimal"/>
+      <w:lvlText w:val="%4."/>
+      <w:lvlJc w:val="left"/>
+      <w:pPr>
+        <w:ind w:left="2880" w:hanging="360"/>
+      </w:pPr>
+    </w:lvl>
+    <w:lvl w:ilvl="4" w:tplc="EDFA3320">
+      <w:start w:val="1"/>
+      <w:numFmt w:val="lowerLetter"/>
+      <w:lvlText w:val="%5."/>
+      <w:lvlJc w:val="left"/>
+      <w:pPr>
+        <w:ind w:left="3600" w:hanging="360"/>
+      </w:pPr>
+    </w:lvl>
+    <w:lvl w:ilvl="5" w:tplc="B596D2C4">
+      <w:start w:val="1"/>
+      <w:numFmt w:val="lowerRoman"/>
+      <w:lvlText w:val="%6."/>
+      <w:lvlJc w:val="right"/>
+      <w:pPr>
+        <w:ind w:left="4320" w:hanging="180"/>
+      </w:pPr>
+    </w:lvl>
+    <w:lvl w:ilvl="6" w:tplc="401A8BEC">
+      <w:start w:val="1"/>
+      <w:numFmt w:val="decimal"/>
+      <w:lvlText w:val="%7."/>
+      <w:lvlJc w:val="left"/>
+      <w:pPr>
+        <w:ind w:left="5040" w:hanging="360"/>
+      </w:pPr>
+    </w:lvl>
+    <w:lvl w:ilvl="7" w:tplc="47F87282">
+      <w:start w:val="1"/>
+      <w:numFmt w:val="lowerLetter"/>
+      <w:lvlText w:val="%8."/>
+      <w:lvlJc w:val="left"/>
+      <w:pPr>
+        <w:ind w:left="5760" w:hanging="360"/>
+      </w:pPr>
+    </w:lvl>
+    <w:lvl w:ilvl="8" w:tplc="42CCE5DA">
+      <w:start w:val="1"/>
+      <w:numFmt w:val="lowerRoman"/>
+      <w:lvlText w:val="%9."/>
+      <w:lvlJc w:val="right"/>
+      <w:pPr>
+        <w:ind w:left="6480" w:hanging="180"/>
+      </w:pPr>
+    </w:lvl>
+  </w:abstractNum>
+  <w:abstractNum w:abstractNumId="11" w15:restartNumberingAfterBreak="0">
+    <w:nsid w:val="3DC7C73C"/>
+    <w:multiLevelType w:val="hybridMultilevel"/>
+    <w:tmpl w:val="FFFFFFFF"/>
+    <w:lvl w:ilvl="0" w:tplc="DABE60F0">
+      <w:start w:val="1"/>
+      <w:numFmt w:val="upperLetter"/>
+      <w:lvlText w:val="%1)"/>
+      <w:lvlJc w:val="left"/>
+      <w:pPr>
+        <w:ind w:left="720" w:hanging="360"/>
+      </w:pPr>
+    </w:lvl>
+    <w:lvl w:ilvl="1" w:tplc="31BC4356">
+      <w:start w:val="1"/>
+      <w:numFmt w:val="lowerLetter"/>
+      <w:lvlText w:val="%2."/>
+      <w:lvlJc w:val="left"/>
+      <w:pPr>
+        <w:ind w:left="1440" w:hanging="360"/>
+      </w:pPr>
+    </w:lvl>
+    <w:lvl w:ilvl="2" w:tplc="A1EAF4A4">
+      <w:start w:val="1"/>
+      <w:numFmt w:val="lowerRoman"/>
+      <w:lvlText w:val="%3."/>
+      <w:lvlJc w:val="right"/>
+      <w:pPr>
+        <w:ind w:left="2160" w:hanging="180"/>
+      </w:pPr>
+    </w:lvl>
+    <w:lvl w:ilvl="3" w:tplc="C096E2E2">
+      <w:start w:val="1"/>
+      <w:numFmt w:val="decimal"/>
+      <w:lvlText w:val="%4."/>
+      <w:lvlJc w:val="left"/>
+      <w:pPr>
+        <w:ind w:left="2880" w:hanging="360"/>
+      </w:pPr>
+    </w:lvl>
+    <w:lvl w:ilvl="4" w:tplc="A38E324E">
+      <w:start w:val="1"/>
+      <w:numFmt w:val="lowerLetter"/>
+      <w:lvlText w:val="%5."/>
+      <w:lvlJc w:val="left"/>
+      <w:pPr>
+        <w:ind w:left="3600" w:hanging="360"/>
+      </w:pPr>
+    </w:lvl>
+    <w:lvl w:ilvl="5" w:tplc="35C062CE">
+      <w:start w:val="1"/>
+      <w:numFmt w:val="lowerRoman"/>
+      <w:lvlText w:val="%6."/>
+      <w:lvlJc w:val="right"/>
+      <w:pPr>
+        <w:ind w:left="4320" w:hanging="180"/>
+      </w:pPr>
+    </w:lvl>
+    <w:lvl w:ilvl="6" w:tplc="FDFA184E">
+      <w:start w:val="1"/>
+      <w:numFmt w:val="decimal"/>
+      <w:lvlText w:val="%7."/>
+      <w:lvlJc w:val="left"/>
+      <w:pPr>
+        <w:ind w:left="5040" w:hanging="360"/>
+      </w:pPr>
+    </w:lvl>
+    <w:lvl w:ilvl="7" w:tplc="AABA0D70">
+      <w:start w:val="1"/>
+      <w:numFmt w:val="lowerLetter"/>
+      <w:lvlText w:val="%8."/>
+      <w:lvlJc w:val="left"/>
+      <w:pPr>
+        <w:ind w:left="5760" w:hanging="360"/>
+      </w:pPr>
+    </w:lvl>
+    <w:lvl w:ilvl="8" w:tplc="D772C48E">
+      <w:start w:val="1"/>
+      <w:numFmt w:val="lowerRoman"/>
+      <w:lvlText w:val="%9."/>
+      <w:lvlJc w:val="right"/>
+      <w:pPr>
+        <w:ind w:left="6480" w:hanging="180"/>
+      </w:pPr>
+    </w:lvl>
+  </w:abstractNum>
+  <w:abstractNum w:abstractNumId="12" w15:restartNumberingAfterBreak="0">
+    <w:nsid w:val="3ECC2AFF"/>
+    <w:multiLevelType w:val="hybridMultilevel"/>
+    <w:tmpl w:val="FFFFFFFF"/>
+    <w:lvl w:ilvl="0" w:tplc="3E6AB798">
+      <w:start w:val="1"/>
+      <w:numFmt w:val="lowerLetter"/>
+      <w:lvlText w:val="%1)"/>
+      <w:lvlJc w:val="left"/>
+      <w:pPr>
+        <w:ind w:left="720" w:hanging="360"/>
+      </w:pPr>
+    </w:lvl>
+    <w:lvl w:ilvl="1" w:tplc="C128A744">
+      <w:start w:val="1"/>
+      <w:numFmt w:val="lowerLetter"/>
+      <w:lvlText w:val="%2."/>
+      <w:lvlJc w:val="left"/>
+      <w:pPr>
+        <w:ind w:left="1440" w:hanging="360"/>
+      </w:pPr>
+    </w:lvl>
+    <w:lvl w:ilvl="2" w:tplc="7054A132">
+      <w:start w:val="1"/>
+      <w:numFmt w:val="lowerRoman"/>
+      <w:lvlText w:val="%3."/>
+      <w:lvlJc w:val="right"/>
+      <w:pPr>
+        <w:ind w:left="2160" w:hanging="180"/>
+      </w:pPr>
+    </w:lvl>
+    <w:lvl w:ilvl="3" w:tplc="68B427E0">
+      <w:start w:val="1"/>
+      <w:numFmt w:val="decimal"/>
+      <w:lvlText w:val="%4."/>
+      <w:lvlJc w:val="left"/>
+      <w:pPr>
+        <w:ind w:left="2880" w:hanging="360"/>
+      </w:pPr>
+    </w:lvl>
+    <w:lvl w:ilvl="4" w:tplc="0E38FF0E">
+      <w:start w:val="1"/>
+      <w:numFmt w:val="lowerLetter"/>
+      <w:lvlText w:val="%5."/>
+      <w:lvlJc w:val="left"/>
+      <w:pPr>
+        <w:ind w:left="3600" w:hanging="360"/>
+      </w:pPr>
+    </w:lvl>
+    <w:lvl w:ilvl="5" w:tplc="456EF4F4">
+      <w:start w:val="1"/>
+      <w:numFmt w:val="lowerRoman"/>
+      <w:lvlText w:val="%6."/>
+      <w:lvlJc w:val="right"/>
+      <w:pPr>
+        <w:ind w:left="4320" w:hanging="180"/>
+      </w:pPr>
+    </w:lvl>
+    <w:lvl w:ilvl="6" w:tplc="B846E4B8">
+      <w:start w:val="1"/>
+      <w:numFmt w:val="decimal"/>
+      <w:lvlText w:val="%7."/>
+      <w:lvlJc w:val="left"/>
+      <w:pPr>
+        <w:ind w:left="5040" w:hanging="360"/>
+      </w:pPr>
+    </w:lvl>
+    <w:lvl w:ilvl="7" w:tplc="E62CA908">
+      <w:start w:val="1"/>
+      <w:numFmt w:val="lowerLetter"/>
+      <w:lvlText w:val="%8."/>
+      <w:lvlJc w:val="left"/>
+      <w:pPr>
+        <w:ind w:left="5760" w:hanging="360"/>
+      </w:pPr>
+    </w:lvl>
+    <w:lvl w:ilvl="8" w:tplc="07CEC526">
+      <w:start w:val="1"/>
+      <w:numFmt w:val="lowerRoman"/>
+      <w:lvlText w:val="%9."/>
+      <w:lvlJc w:val="right"/>
+      <w:pPr>
+        <w:ind w:left="6480" w:hanging="180"/>
+      </w:pPr>
+    </w:lvl>
+  </w:abstractNum>
+  <w:abstractNum w:abstractNumId="13" w15:restartNumberingAfterBreak="0">
     <w:nsid w:val="3EED4AAC"/>
     <w:multiLevelType w:val="hybridMultilevel"/>
     <w:tmpl w:val="A5123CBC"/>
@@ -3162,7 +4654,7 @@
       </w:pPr>
     </w:lvl>
   </w:abstractNum>
-  <w:abstractNum w:abstractNumId="7" w15:restartNumberingAfterBreak="0">
+  <w:abstractNum w:abstractNumId="14" w15:restartNumberingAfterBreak="0">
     <w:nsid w:val="4691701D"/>
     <w:multiLevelType w:val="hybridMultilevel"/>
     <w:tmpl w:val="FDE24A42"/>
@@ -3175,7 +4667,7 @@
         <w:ind w:left="720" w:hanging="360"/>
       </w:pPr>
       <w:rPr>
-        <w:rFonts w:ascii="Arial" w:eastAsia="바탕" w:hAnsi="Arial" w:cs="Arial" w:hint="default"/>
+        <w:rFonts w:ascii="Arial" w:eastAsia="Batang" w:hAnsi="Arial" w:cs="Arial" w:hint="default"/>
       </w:rPr>
     </w:lvl>
     <w:lvl w:ilvl="1" w:tplc="10090003" w:tentative="1">
@@ -3275,7 +4767,7 @@
       </w:rPr>
     </w:lvl>
   </w:abstractNum>
-  <w:abstractNum w:abstractNumId="8" w15:restartNumberingAfterBreak="0">
+  <w:abstractNum w:abstractNumId="15" w15:restartNumberingAfterBreak="0">
     <w:nsid w:val="486E7179"/>
     <w:multiLevelType w:val="hybridMultilevel"/>
     <w:tmpl w:val="3F5AED9A"/>
@@ -3364,7 +4856,7 @@
       </w:pPr>
     </w:lvl>
   </w:abstractNum>
-  <w:abstractNum w:abstractNumId="9" w15:restartNumberingAfterBreak="0">
+  <w:abstractNum w:abstractNumId="16" w15:restartNumberingAfterBreak="0">
     <w:nsid w:val="4B084223"/>
     <w:multiLevelType w:val="hybridMultilevel"/>
     <w:tmpl w:val="A2F881E2"/>
@@ -3453,7 +4945,7 @@
       </w:pPr>
     </w:lvl>
   </w:abstractNum>
-  <w:abstractNum w:abstractNumId="10" w15:restartNumberingAfterBreak="0">
+  <w:abstractNum w:abstractNumId="17" w15:restartNumberingAfterBreak="0">
     <w:nsid w:val="563F78B4"/>
     <w:multiLevelType w:val="hybridMultilevel"/>
     <w:tmpl w:val="4950D1F4"/>
@@ -3542,7 +5034,7 @@
       </w:pPr>
     </w:lvl>
   </w:abstractNum>
-  <w:abstractNum w:abstractNumId="11" w15:restartNumberingAfterBreak="0">
+  <w:abstractNum w:abstractNumId="18" w15:restartNumberingAfterBreak="0">
     <w:nsid w:val="573D00D8"/>
     <w:multiLevelType w:val="hybridMultilevel"/>
     <w:tmpl w:val="0198729E"/>
@@ -3655,7 +5147,7 @@
       </w:rPr>
     </w:lvl>
   </w:abstractNum>
-  <w:abstractNum w:abstractNumId="12" w15:restartNumberingAfterBreak="0">
+  <w:abstractNum w:abstractNumId="19" w15:restartNumberingAfterBreak="0">
     <w:nsid w:val="57EC426B"/>
     <w:multiLevelType w:val="hybridMultilevel"/>
     <w:tmpl w:val="93D61498"/>
@@ -3741,7 +5233,7 @@
       </w:pPr>
     </w:lvl>
   </w:abstractNum>
-  <w:abstractNum w:abstractNumId="13" w15:restartNumberingAfterBreak="0">
+  <w:abstractNum w:abstractNumId="20" w15:restartNumberingAfterBreak="0">
     <w:nsid w:val="59D51721"/>
     <w:multiLevelType w:val="hybridMultilevel"/>
     <w:tmpl w:val="2A00CAD6"/>
@@ -3754,7 +5246,7 @@
         <w:ind w:left="720" w:hanging="360"/>
       </w:pPr>
       <w:rPr>
-        <w:rFonts w:ascii="바탕" w:eastAsia="바탕" w:hAnsi="바탕" w:cstheme="minorBidi" w:hint="eastAsia"/>
+        <w:rFonts w:ascii="Batang" w:eastAsia="Batang" w:hAnsi="Batang" w:cstheme="minorBidi" w:hint="eastAsia"/>
       </w:rPr>
     </w:lvl>
     <w:lvl w:ilvl="1" w:tplc="10090003" w:tentative="1">
@@ -3854,7 +5346,7 @@
       </w:rPr>
     </w:lvl>
   </w:abstractNum>
-  <w:abstractNum w:abstractNumId="14" w15:restartNumberingAfterBreak="0">
+  <w:abstractNum w:abstractNumId="21" w15:restartNumberingAfterBreak="0">
     <w:nsid w:val="66854892"/>
     <w:multiLevelType w:val="hybridMultilevel"/>
     <w:tmpl w:val="87402D0E"/>
@@ -3943,7 +5435,7 @@
       </w:pPr>
     </w:lvl>
   </w:abstractNum>
-  <w:abstractNum w:abstractNumId="15" w15:restartNumberingAfterBreak="0">
+  <w:abstractNum w:abstractNumId="22" w15:restartNumberingAfterBreak="0">
     <w:nsid w:val="6E23051D"/>
     <w:multiLevelType w:val="multilevel"/>
     <w:tmpl w:val="98963348"/>
@@ -4056,7 +5548,7 @@
       </w:rPr>
     </w:lvl>
   </w:abstractNum>
-  <w:abstractNum w:abstractNumId="16" w15:restartNumberingAfterBreak="0">
+  <w:abstractNum w:abstractNumId="23" w15:restartNumberingAfterBreak="0">
     <w:nsid w:val="6ECB3722"/>
     <w:multiLevelType w:val="hybridMultilevel"/>
     <w:tmpl w:val="A636E46C"/>
@@ -4142,7 +5634,7 @@
       </w:pPr>
     </w:lvl>
   </w:abstractNum>
-  <w:abstractNum w:abstractNumId="17" w15:restartNumberingAfterBreak="0">
+  <w:abstractNum w:abstractNumId="24" w15:restartNumberingAfterBreak="0">
     <w:nsid w:val="7345741D"/>
     <w:multiLevelType w:val="hybridMultilevel"/>
     <w:tmpl w:val="4860F104"/>
@@ -4155,7 +5647,7 @@
         <w:ind w:left="720" w:hanging="360"/>
       </w:pPr>
       <w:rPr>
-        <w:rFonts w:ascii="바탕" w:eastAsia="바탕" w:hAnsi="바탕" w:cstheme="minorBidi" w:hint="eastAsia"/>
+        <w:rFonts w:ascii="Batang" w:eastAsia="Batang" w:hAnsi="Batang" w:cstheme="minorBidi" w:hint="eastAsia"/>
       </w:rPr>
     </w:lvl>
     <w:lvl w:ilvl="1" w:tplc="10090003" w:tentative="1">
@@ -4255,7 +5747,7 @@
       </w:rPr>
     </w:lvl>
   </w:abstractNum>
-  <w:abstractNum w:abstractNumId="18" w15:restartNumberingAfterBreak="0">
+  <w:abstractNum w:abstractNumId="25" w15:restartNumberingAfterBreak="0">
     <w:nsid w:val="74CB6258"/>
     <w:multiLevelType w:val="hybridMultilevel"/>
     <w:tmpl w:val="9B66374A"/>
@@ -4344,7 +5836,7 @@
       </w:pPr>
     </w:lvl>
   </w:abstractNum>
-  <w:abstractNum w:abstractNumId="19" w15:restartNumberingAfterBreak="0">
+  <w:abstractNum w:abstractNumId="26" w15:restartNumberingAfterBreak="0">
     <w:nsid w:val="762A6987"/>
     <w:multiLevelType w:val="hybridMultilevel"/>
     <w:tmpl w:val="7CFA1C78"/>
@@ -4430,7 +5922,7 @@
       </w:pPr>
     </w:lvl>
   </w:abstractNum>
-  <w:abstractNum w:abstractNumId="20" w15:restartNumberingAfterBreak="0">
+  <w:abstractNum w:abstractNumId="27" w15:restartNumberingAfterBreak="0">
     <w:nsid w:val="7B4E30D2"/>
     <w:multiLevelType w:val="hybridMultilevel"/>
     <w:tmpl w:val="5DA635D2"/>
@@ -4519,78 +6011,99 @@
       </w:pPr>
     </w:lvl>
   </w:abstractNum>
-  <w:num w:numId="1" w16cid:durableId="1128861815">
+  <w:num w:numId="1" w16cid:durableId="1501118510">
+    <w:abstractNumId w:val="7"/>
+  </w:num>
+  <w:num w:numId="2" w16cid:durableId="1710062247">
     <w:abstractNumId w:val="3"/>
   </w:num>
-  <w:num w:numId="2" w16cid:durableId="962536687">
+  <w:num w:numId="3" w16cid:durableId="170221295">
+    <w:abstractNumId w:val="8"/>
+  </w:num>
+  <w:num w:numId="4" w16cid:durableId="304505837">
+    <w:abstractNumId w:val="10"/>
+  </w:num>
+  <w:num w:numId="5" w16cid:durableId="59914628">
+    <w:abstractNumId w:val="11"/>
+  </w:num>
+  <w:num w:numId="6" w16cid:durableId="1408723366">
+    <w:abstractNumId w:val="12"/>
+  </w:num>
+  <w:num w:numId="7" w16cid:durableId="1711227821">
+    <w:abstractNumId w:val="2"/>
+  </w:num>
+  <w:num w:numId="8" w16cid:durableId="1128861815">
+    <w:abstractNumId w:val="5"/>
+  </w:num>
+  <w:num w:numId="9" w16cid:durableId="962536687">
+    <w:abstractNumId w:val="22"/>
+  </w:num>
+  <w:num w:numId="10" w16cid:durableId="2018724193">
+    <w:abstractNumId w:val="16"/>
+  </w:num>
+  <w:num w:numId="11" w16cid:durableId="554052634">
+    <w:abstractNumId w:val="14"/>
+  </w:num>
+  <w:num w:numId="12" w16cid:durableId="1118916191">
+    <w:abstractNumId w:val="25"/>
+  </w:num>
+  <w:num w:numId="13" w16cid:durableId="353270808">
+    <w:abstractNumId w:val="23"/>
+  </w:num>
+  <w:num w:numId="14" w16cid:durableId="1477182375">
+    <w:abstractNumId w:val="13"/>
+  </w:num>
+  <w:num w:numId="15" w16cid:durableId="1985742926">
+    <w:abstractNumId w:val="18"/>
+  </w:num>
+  <w:num w:numId="16" w16cid:durableId="1449087629">
+    <w:abstractNumId w:val="24"/>
+  </w:num>
+  <w:num w:numId="17" w16cid:durableId="1017578106">
+    <w:abstractNumId w:val="6"/>
+  </w:num>
+  <w:num w:numId="18" w16cid:durableId="20399882">
+    <w:abstractNumId w:val="1"/>
+  </w:num>
+  <w:num w:numId="19" w16cid:durableId="42873591">
+    <w:abstractNumId w:val="20"/>
+  </w:num>
+  <w:num w:numId="20" w16cid:durableId="609313341">
+    <w:abstractNumId w:val="4"/>
+  </w:num>
+  <w:num w:numId="21" w16cid:durableId="2025398002">
+    <w:abstractNumId w:val="27"/>
+  </w:num>
+  <w:num w:numId="22" w16cid:durableId="1238705317">
+    <w:abstractNumId w:val="26"/>
+  </w:num>
+  <w:num w:numId="23" w16cid:durableId="1238130304">
+    <w:abstractNumId w:val="21"/>
+  </w:num>
+  <w:num w:numId="24" w16cid:durableId="745344927">
+    <w:abstractNumId w:val="9"/>
+  </w:num>
+  <w:num w:numId="25" w16cid:durableId="280842631">
+    <w:abstractNumId w:val="0"/>
+  </w:num>
+  <w:num w:numId="26" w16cid:durableId="2059551402">
     <w:abstractNumId w:val="15"/>
   </w:num>
-  <w:num w:numId="3" w16cid:durableId="2018724193">
-    <w:abstractNumId w:val="9"/>
-  </w:num>
-  <w:num w:numId="4" w16cid:durableId="554052634">
-    <w:abstractNumId w:val="7"/>
-  </w:num>
-  <w:num w:numId="5" w16cid:durableId="1118916191">
-    <w:abstractNumId w:val="18"/>
-  </w:num>
-  <w:num w:numId="6" w16cid:durableId="353270808">
-    <w:abstractNumId w:val="16"/>
-  </w:num>
-  <w:num w:numId="7" w16cid:durableId="1477182375">
-    <w:abstractNumId w:val="6"/>
-  </w:num>
-  <w:num w:numId="8" w16cid:durableId="1985742926">
-    <w:abstractNumId w:val="11"/>
-  </w:num>
-  <w:num w:numId="9" w16cid:durableId="1449087629">
-    <w:abstractNumId w:val="17"/>
-  </w:num>
-  <w:num w:numId="10" w16cid:durableId="1017578106">
-    <w:abstractNumId w:val="4"/>
-  </w:num>
-  <w:num w:numId="11" w16cid:durableId="20399882">
-    <w:abstractNumId w:val="1"/>
-  </w:num>
-  <w:num w:numId="12" w16cid:durableId="42873591">
-    <w:abstractNumId w:val="13"/>
-  </w:num>
-  <w:num w:numId="13" w16cid:durableId="609313341">
-    <w:abstractNumId w:val="2"/>
-  </w:num>
-  <w:num w:numId="14" w16cid:durableId="2025398002">
-    <w:abstractNumId w:val="20"/>
-  </w:num>
-  <w:num w:numId="15" w16cid:durableId="1238705317">
+  <w:num w:numId="27" w16cid:durableId="1449662383">
     <w:abstractNumId w:val="19"/>
   </w:num>
-  <w:num w:numId="16" w16cid:durableId="1238130304">
-    <w:abstractNumId w:val="14"/>
-  </w:num>
-  <w:num w:numId="17" w16cid:durableId="745344927">
-    <w:abstractNumId w:val="5"/>
-  </w:num>
-  <w:num w:numId="18" w16cid:durableId="280842631">
-    <w:abstractNumId w:val="0"/>
-  </w:num>
-  <w:num w:numId="19" w16cid:durableId="2059551402">
-    <w:abstractNumId w:val="8"/>
-  </w:num>
-  <w:num w:numId="20" w16cid:durableId="1449662383">
-    <w:abstractNumId w:val="12"/>
-  </w:num>
-  <w:num w:numId="21" w16cid:durableId="233318279">
-    <w:abstractNumId w:val="10"/>
+  <w:num w:numId="28" w16cid:durableId="233318279">
+    <w:abstractNumId w:val="17"/>
   </w:num>
 </w:numbering>
 </file>
 
 <file path=word/styles.xml><?xml version="1.0" encoding="utf-8"?>
-<w:styles xmlns:mc="http://schemas.openxmlformats.org/markup-compatibility/2006" xmlns:r="http://schemas.openxmlformats.org/officeDocument/2006/relationships" xmlns:w="http://schemas.openxmlformats.org/wordprocessingml/2006/main" xmlns:w14="http://schemas.microsoft.com/office/word/2010/wordml" xmlns:w15="http://schemas.microsoft.com/office/word/2012/wordml" xmlns:w16cex="http://schemas.microsoft.com/office/word/2018/wordml/cex" xmlns:w16cid="http://schemas.microsoft.com/office/word/2016/wordml/cid" xmlns:w16="http://schemas.microsoft.com/office/word/2018/wordml" xmlns:w16sdtdh="http://schemas.microsoft.com/office/word/2020/wordml/sdtdatahash" xmlns:w16se="http://schemas.microsoft.com/office/word/2015/wordml/symex" mc:Ignorable="w14 w15 w16se w16cid w16 w16cex w16sdtdh">
+<w:styles xmlns:mc="http://schemas.openxmlformats.org/markup-compatibility/2006" xmlns:r="http://schemas.openxmlformats.org/officeDocument/2006/relationships" xmlns:w="http://schemas.openxmlformats.org/wordprocessingml/2006/main" xmlns:w14="http://schemas.microsoft.com/office/word/2010/wordml" xmlns:w15="http://schemas.microsoft.com/office/word/2012/wordml" xmlns:w16cex="http://schemas.microsoft.com/office/word/2018/wordml/cex" xmlns:w16cid="http://schemas.microsoft.com/office/word/2016/wordml/cid" xmlns:w16="http://schemas.microsoft.com/office/word/2018/wordml" xmlns:w16du="http://schemas.microsoft.com/office/word/2023/wordml/word16du" xmlns:w16sdtdh="http://schemas.microsoft.com/office/word/2020/wordml/sdtdatahash" xmlns:w16se="http://schemas.microsoft.com/office/word/2015/wordml/symex" mc:Ignorable="w14 w15 w16se w16cid w16 w16cex w16sdtdh w16du">
   <w:docDefaults>
     <w:rPrDefault>
       <w:rPr>
-        <w:rFonts w:asciiTheme="minorHAnsi" w:eastAsia="바탕" w:hAnsiTheme="minorHAnsi" w:cstheme="minorBidi"/>
+        <w:rFonts w:asciiTheme="minorHAnsi" w:eastAsia="Batang" w:hAnsiTheme="minorHAnsi" w:cstheme="minorBidi"/>
         <w:kern w:val="2"/>
         <w:sz w:val="22"/>
         <w:szCs w:val="22"/>
@@ -4982,15 +6495,15 @@
     <w:lsdException w:name="Unresolved Mention" w:semiHidden="1" w:unhideWhenUsed="1"/>
     <w:lsdException w:name="Smart Link" w:semiHidden="1" w:unhideWhenUsed="1"/>
   </w:latentStyles>
-  <w:style w:type="paragraph" w:default="1" w:styleId="a">
+  <w:style w:type="paragraph" w:default="1" w:styleId="Normal">
     <w:name w:val="Normal"/>
     <w:qFormat/>
   </w:style>
-  <w:style w:type="paragraph" w:styleId="1">
+  <w:style w:type="paragraph" w:styleId="Heading1">
     <w:name w:val="heading 1"/>
-    <w:basedOn w:val="a"/>
-    <w:next w:val="a"/>
-    <w:link w:val="1Char"/>
+    <w:basedOn w:val="Normal"/>
+    <w:next w:val="Normal"/>
+    <w:link w:val="Heading1Char"/>
     <w:uiPriority w:val="9"/>
     <w:qFormat/>
     <w:rsid w:val="003250E2"/>
@@ -5007,11 +6520,11 @@
       <w:szCs w:val="32"/>
     </w:rPr>
   </w:style>
-  <w:style w:type="paragraph" w:styleId="2">
+  <w:style w:type="paragraph" w:styleId="Heading2">
     <w:name w:val="heading 2"/>
-    <w:basedOn w:val="a"/>
-    <w:next w:val="a"/>
-    <w:link w:val="2Char"/>
+    <w:basedOn w:val="Normal"/>
+    <w:next w:val="Normal"/>
+    <w:link w:val="Heading2Char"/>
     <w:uiPriority w:val="9"/>
     <w:unhideWhenUsed/>
     <w:qFormat/>
@@ -5029,11 +6542,11 @@
       <w:szCs w:val="26"/>
     </w:rPr>
   </w:style>
-  <w:style w:type="paragraph" w:styleId="3">
+  <w:style w:type="paragraph" w:styleId="Heading3">
     <w:name w:val="heading 3"/>
-    <w:basedOn w:val="a"/>
-    <w:next w:val="a"/>
-    <w:link w:val="3Char"/>
+    <w:basedOn w:val="Normal"/>
+    <w:next w:val="Normal"/>
+    <w:link w:val="Heading3Char"/>
     <w:uiPriority w:val="9"/>
     <w:unhideWhenUsed/>
     <w:qFormat/>
@@ -5051,13 +6564,13 @@
       <w:szCs w:val="24"/>
     </w:rPr>
   </w:style>
-  <w:style w:type="character" w:default="1" w:styleId="a0">
+  <w:style w:type="character" w:default="1" w:styleId="DefaultParagraphFont">
     <w:name w:val="Default Paragraph Font"/>
     <w:uiPriority w:val="1"/>
     <w:semiHidden/>
     <w:unhideWhenUsed/>
   </w:style>
-  <w:style w:type="table" w:default="1" w:styleId="a1">
+  <w:style w:type="table" w:default="1" w:styleId="TableNormal">
     <w:name w:val="Normal Table"/>
     <w:uiPriority w:val="99"/>
     <w:semiHidden/>
@@ -5072,15 +6585,15 @@
       </w:tblCellMar>
     </w:tblPr>
   </w:style>
-  <w:style w:type="numbering" w:default="1" w:styleId="a2">
+  <w:style w:type="numbering" w:default="1" w:styleId="NoList">
     <w:name w:val="No List"/>
     <w:uiPriority w:val="99"/>
     <w:semiHidden/>
     <w:unhideWhenUsed/>
   </w:style>
-  <w:style w:type="paragraph" w:styleId="a3">
+  <w:style w:type="paragraph" w:styleId="ListParagraph">
     <w:name w:val="List Paragraph"/>
-    <w:basedOn w:val="a"/>
+    <w:basedOn w:val="Normal"/>
     <w:uiPriority w:val="34"/>
     <w:qFormat/>
     <w:rsid w:val="00182D52"/>
@@ -5089,10 +6602,10 @@
       <w:contextualSpacing/>
     </w:pPr>
   </w:style>
-  <w:style w:type="character" w:customStyle="1" w:styleId="1Char">
-    <w:name w:val="제목 1 Char"/>
-    <w:basedOn w:val="a0"/>
-    <w:link w:val="1"/>
+  <w:style w:type="character" w:customStyle="1" w:styleId="Heading1Char">
+    <w:name w:val="Heading 1 Char"/>
+    <w:basedOn w:val="DefaultParagraphFont"/>
+    <w:link w:val="Heading1"/>
     <w:uiPriority w:val="9"/>
     <w:rsid w:val="003250E2"/>
     <w:rPr>
@@ -5102,11 +6615,11 @@
       <w:szCs w:val="32"/>
     </w:rPr>
   </w:style>
-  <w:style w:type="paragraph" w:styleId="a4">
+  <w:style w:type="paragraph" w:styleId="Title">
     <w:name w:val="Title"/>
-    <w:basedOn w:val="a"/>
-    <w:next w:val="a"/>
-    <w:link w:val="Char"/>
+    <w:basedOn w:val="Normal"/>
+    <w:next w:val="Normal"/>
+    <w:link w:val="TitleChar"/>
     <w:uiPriority w:val="10"/>
     <w:qFormat/>
     <w:rsid w:val="003250E2"/>
@@ -5122,10 +6635,10 @@
       <w:szCs w:val="56"/>
     </w:rPr>
   </w:style>
-  <w:style w:type="character" w:customStyle="1" w:styleId="Char">
-    <w:name w:val="제목 Char"/>
-    <w:basedOn w:val="a0"/>
-    <w:link w:val="a4"/>
+  <w:style w:type="character" w:customStyle="1" w:styleId="TitleChar">
+    <w:name w:val="Title Char"/>
+    <w:basedOn w:val="DefaultParagraphFont"/>
+    <w:link w:val="Title"/>
     <w:uiPriority w:val="10"/>
     <w:rsid w:val="003250E2"/>
     <w:rPr>
@@ -5136,10 +6649,10 @@
       <w:szCs w:val="56"/>
     </w:rPr>
   </w:style>
-  <w:style w:type="character" w:customStyle="1" w:styleId="2Char">
-    <w:name w:val="제목 2 Char"/>
-    <w:basedOn w:val="a0"/>
-    <w:link w:val="2"/>
+  <w:style w:type="character" w:customStyle="1" w:styleId="Heading2Char">
+    <w:name w:val="Heading 2 Char"/>
+    <w:basedOn w:val="DefaultParagraphFont"/>
+    <w:link w:val="Heading2"/>
     <w:uiPriority w:val="9"/>
     <w:rsid w:val="0009745F"/>
     <w:rPr>
@@ -5149,10 +6662,10 @@
       <w:szCs w:val="26"/>
     </w:rPr>
   </w:style>
-  <w:style w:type="character" w:customStyle="1" w:styleId="3Char">
-    <w:name w:val="제목 3 Char"/>
-    <w:basedOn w:val="a0"/>
-    <w:link w:val="3"/>
+  <w:style w:type="character" w:customStyle="1" w:styleId="Heading3Char">
+    <w:name w:val="Heading 3 Char"/>
+    <w:basedOn w:val="DefaultParagraphFont"/>
+    <w:link w:val="Heading3"/>
     <w:uiPriority w:val="9"/>
     <w:rsid w:val="00805252"/>
     <w:rPr>
@@ -5162,9 +6675,9 @@
       <w:szCs w:val="24"/>
     </w:rPr>
   </w:style>
-  <w:style w:type="table" w:styleId="a5">
+  <w:style w:type="table" w:styleId="TableGrid">
     <w:name w:val="Table Grid"/>
-    <w:basedOn w:val="a1"/>
+    <w:basedOn w:val="TableNormal"/>
     <w:uiPriority w:val="39"/>
     <w:rsid w:val="002424E1"/>
     <w:pPr>
@@ -5181,10 +6694,10 @@
       </w:tblBorders>
     </w:tblPr>
   </w:style>
-  <w:style w:type="paragraph" w:styleId="a6">
+  <w:style w:type="paragraph" w:styleId="Header">
     <w:name w:val="header"/>
-    <w:basedOn w:val="a"/>
-    <w:link w:val="Char0"/>
+    <w:basedOn w:val="Normal"/>
+    <w:link w:val="HeaderChar"/>
     <w:uiPriority w:val="99"/>
     <w:semiHidden/>
     <w:unhideWhenUsed/>
@@ -5197,17 +6710,17 @@
       <w:spacing w:after="0" w:line="240" w:lineRule="auto"/>
     </w:pPr>
   </w:style>
-  <w:style w:type="character" w:customStyle="1" w:styleId="Char0">
-    <w:name w:val="머리글 Char"/>
-    <w:basedOn w:val="a0"/>
-    <w:link w:val="a6"/>
+  <w:style w:type="character" w:customStyle="1" w:styleId="HeaderChar">
+    <w:name w:val="Header Char"/>
+    <w:basedOn w:val="DefaultParagraphFont"/>
+    <w:link w:val="Header"/>
     <w:uiPriority w:val="99"/>
     <w:rsid w:val="00AD2F0F"/>
   </w:style>
-  <w:style w:type="paragraph" w:styleId="a7">
+  <w:style w:type="paragraph" w:styleId="Footer">
     <w:name w:val="footer"/>
-    <w:basedOn w:val="a"/>
-    <w:link w:val="Char1"/>
+    <w:basedOn w:val="Normal"/>
+    <w:link w:val="FooterChar"/>
     <w:uiPriority w:val="99"/>
     <w:semiHidden/>
     <w:unhideWhenUsed/>
@@ -5220,30 +6733,40 @@
       <w:spacing w:after="0" w:line="240" w:lineRule="auto"/>
     </w:pPr>
   </w:style>
-  <w:style w:type="character" w:customStyle="1" w:styleId="Char1">
-    <w:name w:val="바닥글 Char"/>
-    <w:basedOn w:val="a0"/>
-    <w:link w:val="a7"/>
+  <w:style w:type="character" w:customStyle="1" w:styleId="FooterChar">
+    <w:name w:val="Footer Char"/>
+    <w:basedOn w:val="DefaultParagraphFont"/>
+    <w:link w:val="Footer"/>
     <w:uiPriority w:val="99"/>
     <w:rsid w:val="00AD2F0F"/>
   </w:style>
-  <w:style w:type="paragraph" w:styleId="a8">
+  <w:style w:type="paragraph" w:styleId="Date">
     <w:name w:val="Date"/>
-    <w:basedOn w:val="a"/>
-    <w:next w:val="a"/>
-    <w:link w:val="Char2"/>
+    <w:basedOn w:val="Normal"/>
+    <w:next w:val="Normal"/>
+    <w:link w:val="DateChar"/>
     <w:uiPriority w:val="99"/>
     <w:semiHidden/>
     <w:unhideWhenUsed/>
     <w:rsid w:val="00E37DB1"/>
   </w:style>
-  <w:style w:type="character" w:customStyle="1" w:styleId="Char2">
-    <w:name w:val="날짜 Char"/>
-    <w:basedOn w:val="a0"/>
-    <w:link w:val="a8"/>
+  <w:style w:type="character" w:customStyle="1" w:styleId="DateChar">
+    <w:name w:val="Date Char"/>
+    <w:basedOn w:val="DefaultParagraphFont"/>
+    <w:link w:val="Date"/>
     <w:uiPriority w:val="99"/>
     <w:semiHidden/>
     <w:rsid w:val="00E37DB1"/>
+  </w:style>
+  <w:style w:type="character" w:styleId="PlaceholderText">
+    <w:name w:val="Placeholder Text"/>
+    <w:basedOn w:val="DefaultParagraphFont"/>
+    <w:uiPriority w:val="99"/>
+    <w:semiHidden/>
+    <w:rsid w:val="00AA003C"/>
+    <w:rPr>
+      <w:color w:val="808080"/>
+    </w:rPr>
   </w:style>
 </w:styles>
 </file>

</xml_diff>

<commit_message>
Simulation confirmation of AOO, VOO, AAI w/o events
</commit_message>
<xml_diff>
--- a/Simulink/Simulink Requirements.docx
+++ b/Simulink/Simulink Requirements.docx
@@ -1,6 +1,6 @@
 
 <file path=word/document.xml><?xml version="1.0" encoding="utf-8"?>
-<w:document xmlns:wpc="http://schemas.microsoft.com/office/word/2010/wordprocessingCanvas" xmlns:cx="http://schemas.microsoft.com/office/drawing/2014/chartex" xmlns:cx1="http://schemas.microsoft.com/office/drawing/2015/9/8/chartex" xmlns:cx2="http://schemas.microsoft.com/office/drawing/2015/10/21/chartex" xmlns:cx3="http://schemas.microsoft.com/office/drawing/2016/5/9/chartex" xmlns:cx4="http://schemas.microsoft.com/office/drawing/2016/5/10/chartex" xmlns:cx5="http://schemas.microsoft.com/office/drawing/2016/5/11/chartex" xmlns:cx6="http://schemas.microsoft.com/office/drawing/2016/5/12/chartex" xmlns:cx7="http://schemas.microsoft.com/office/drawing/2016/5/13/chartex" xmlns:cx8="http://schemas.microsoft.com/office/drawing/2016/5/14/chartex" xmlns:mc="http://schemas.openxmlformats.org/markup-compatibility/2006" xmlns:aink="http://schemas.microsoft.com/office/drawing/2016/ink" xmlns:am3d="http://schemas.microsoft.com/office/drawing/2017/model3d" xmlns:o="urn:schemas-microsoft-com:office:office" xmlns:oel="http://schemas.microsoft.com/office/2019/extlst" xmlns:r="http://schemas.openxmlformats.org/officeDocument/2006/relationships" xmlns:m="http://schemas.openxmlformats.org/officeDocument/2006/math" xmlns:v="urn:schemas-microsoft-com:vml" xmlns:wp14="http://schemas.microsoft.com/office/word/2010/wordprocessingDrawing" xmlns:wp="http://schemas.openxmlformats.org/drawingml/2006/wordprocessingDrawing" xmlns:w10="urn:schemas-microsoft-com:office:word" xmlns:w="http://schemas.openxmlformats.org/wordprocessingml/2006/main" xmlns:w14="http://schemas.microsoft.com/office/word/2010/wordml" xmlns:w15="http://schemas.microsoft.com/office/word/2012/wordml" xmlns:w16cex="http://schemas.microsoft.com/office/word/2018/wordml/cex" xmlns:w16cid="http://schemas.microsoft.com/office/word/2016/wordml/cid" xmlns:w16="http://schemas.microsoft.com/office/word/2018/wordml" xmlns:w16du="http://schemas.microsoft.com/office/word/2023/wordml/word16du" xmlns:w16sdtdh="http://schemas.microsoft.com/office/word/2020/wordml/sdtdatahash" xmlns:w16se="http://schemas.microsoft.com/office/word/2015/wordml/symex" xmlns:wpg="http://schemas.microsoft.com/office/word/2010/wordprocessingGroup" xmlns:wpi="http://schemas.microsoft.com/office/word/2010/wordprocessingInk" xmlns:wne="http://schemas.microsoft.com/office/word/2006/wordml" xmlns:wps="http://schemas.microsoft.com/office/word/2010/wordprocessingShape" mc:Ignorable="w14 w15 w16se w16cid w16 w16cex w16sdtdh w16du wp14">
+<w:document xmlns:wpc="http://schemas.microsoft.com/office/word/2010/wordprocessingCanvas" xmlns:cx="http://schemas.microsoft.com/office/drawing/2014/chartex" xmlns:cx1="http://schemas.microsoft.com/office/drawing/2015/9/8/chartex" xmlns:cx2="http://schemas.microsoft.com/office/drawing/2015/10/21/chartex" xmlns:cx3="http://schemas.microsoft.com/office/drawing/2016/5/9/chartex" xmlns:cx4="http://schemas.microsoft.com/office/drawing/2016/5/10/chartex" xmlns:cx5="http://schemas.microsoft.com/office/drawing/2016/5/11/chartex" xmlns:cx6="http://schemas.microsoft.com/office/drawing/2016/5/12/chartex" xmlns:cx7="http://schemas.microsoft.com/office/drawing/2016/5/13/chartex" xmlns:cx8="http://schemas.microsoft.com/office/drawing/2016/5/14/chartex" xmlns:mc="http://schemas.openxmlformats.org/markup-compatibility/2006" xmlns:aink="http://schemas.microsoft.com/office/drawing/2016/ink" xmlns:am3d="http://schemas.microsoft.com/office/drawing/2017/model3d" xmlns:o="urn:schemas-microsoft-com:office:office" xmlns:oel="http://schemas.microsoft.com/office/2019/extlst" xmlns:r="http://schemas.openxmlformats.org/officeDocument/2006/relationships" xmlns:m="http://schemas.openxmlformats.org/officeDocument/2006/math" xmlns:v="urn:schemas-microsoft-com:vml" xmlns:wp14="http://schemas.microsoft.com/office/word/2010/wordprocessingDrawing" xmlns:wp="http://schemas.openxmlformats.org/drawingml/2006/wordprocessingDrawing" xmlns:w10="urn:schemas-microsoft-com:office:word" xmlns:w="http://schemas.openxmlformats.org/wordprocessingml/2006/main" xmlns:w14="http://schemas.microsoft.com/office/word/2010/wordml" xmlns:w15="http://schemas.microsoft.com/office/word/2012/wordml" xmlns:w16cex="http://schemas.microsoft.com/office/word/2018/wordml/cex" xmlns:w16cid="http://schemas.microsoft.com/office/word/2016/wordml/cid" xmlns:w16="http://schemas.microsoft.com/office/word/2018/wordml" xmlns:w16sdtdh="http://schemas.microsoft.com/office/word/2020/wordml/sdtdatahash" xmlns:w16se="http://schemas.microsoft.com/office/word/2015/wordml/symex" xmlns:wpg="http://schemas.microsoft.com/office/word/2010/wordprocessingGroup" xmlns:wpi="http://schemas.microsoft.com/office/word/2010/wordprocessingInk" xmlns:wne="http://schemas.microsoft.com/office/word/2006/wordml" xmlns:wps="http://schemas.microsoft.com/office/word/2010/wordprocessingShape" mc:Ignorable="w14 w15 w16se w16cid w16 w16cex w16sdtdh wp14">
   <w:body>
     <w:p>
       <w:pPr>
@@ -121,7 +121,25 @@
           <w:kern w:val="0"/>
           <w:highlight w:val="yellow"/>
         </w:rPr>
-        <w:t xml:space="preserve">Requirements must be concise and disjoint. They should also be traceable to the design and vice versa </w:t>
+        <w:t xml:space="preserve">Requirements must be concise and disjoint. They should also be traceable to the design and </w:t>
+      </w:r>
+      <w:proofErr w:type="gramStart"/>
+      <w:r>
+        <w:rPr>
+          <w:rFonts w:eastAsia="CMR10" w:cstheme="minorHAnsi"/>
+          <w:kern w:val="0"/>
+          <w:highlight w:val="yellow"/>
+        </w:rPr>
+        <w:t>vice versa</w:t>
+      </w:r>
+      <w:proofErr w:type="gramEnd"/>
+      <w:r>
+        <w:rPr>
+          <w:rFonts w:eastAsia="CMR10" w:cstheme="minorHAnsi"/>
+          <w:kern w:val="0"/>
+          <w:highlight w:val="yellow"/>
+        </w:rPr>
+        <w:t xml:space="preserve"> </w:t>
       </w:r>
     </w:p>
     <w:p>
@@ -173,7 +191,25 @@
           <w:kern w:val="0"/>
           <w:highlight w:val="yellow"/>
         </w:rPr>
-        <w:t>The Simulink diagram must include necessary annotation to understand the model. There should be screenshots of the simulink model in the documentation. Provide an additional section in the document that describes testing you performed, and the results.</w:t>
+        <w:t xml:space="preserve">The Simulink diagram must include necessary annotation to understand the model. There should be screenshots of the </w:t>
+      </w:r>
+      <w:proofErr w:type="spellStart"/>
+      <w:r>
+        <w:rPr>
+          <w:rFonts w:eastAsia="CMR10" w:cstheme="minorHAnsi"/>
+          <w:kern w:val="0"/>
+          <w:highlight w:val="yellow"/>
+        </w:rPr>
+        <w:t>simulink</w:t>
+      </w:r>
+      <w:proofErr w:type="spellEnd"/>
+      <w:r>
+        <w:rPr>
+          <w:rFonts w:eastAsia="CMR10" w:cstheme="minorHAnsi"/>
+          <w:kern w:val="0"/>
+          <w:highlight w:val="yellow"/>
+        </w:rPr>
+        <w:t xml:space="preserve"> model in the documentation. Provide an additional section in the document that describes testing you performed, and the results.</w:t>
       </w:r>
     </w:p>
     <w:p/>
@@ -402,6 +438,7 @@
         <w:rPr>
           <w:lang w:eastAsia="ko-KR"/>
         </w:rPr>
+        <w:lastRenderedPageBreak/>
         <w:t>Rate Sensing</w:t>
       </w:r>
     </w:p>
@@ -1825,6 +1862,7 @@
         </w:numPr>
       </w:pPr>
       <w:r>
+        <w:lastRenderedPageBreak/>
         <w:t>Upper Rate Limit (URL)</w:t>
       </w:r>
     </w:p>
@@ -1902,7 +1940,15 @@
         <w:t xml:space="preserve">: </w:t>
       </w:r>
       <w:r>
-        <w:t>It must be available in modes with ventricular pacing and atrial sensing. It is a customizable period of time after a ventricular event during which an atrial heart event should neither block an atrial pace nor activate a ventricular pace.</w:t>
+        <w:t xml:space="preserve">It must be available in modes with ventricular pacing and atrial sensing. It is a customizable </w:t>
+      </w:r>
+      <w:proofErr w:type="gramStart"/>
+      <w:r>
+        <w:t>period of time</w:t>
+      </w:r>
+      <w:proofErr w:type="gramEnd"/>
+      <w:r>
+        <w:t xml:space="preserve"> after a ventricular event during which an atrial heart event should neither block an atrial pace nor activate a ventricular pace.</w:t>
       </w:r>
     </w:p>
     <w:p>
@@ -2699,8 +2745,13 @@
               <w:jc w:val="center"/>
             </w:pPr>
             <w:r>
-              <w:t>0.05 ms</w:t>
-            </w:r>
+              <w:t xml:space="preserve">0.05 </w:t>
+            </w:r>
+            <w:proofErr w:type="spellStart"/>
+            <w:r>
+              <w:t>ms</w:t>
+            </w:r>
+            <w:proofErr w:type="spellEnd"/>
           </w:p>
         </w:tc>
         <w:tc>
@@ -2726,8 +2777,13 @@
               <w:jc w:val="center"/>
             </w:pPr>
             <w:r>
-              <w:t>0.4 ms</w:t>
-            </w:r>
+              <w:t xml:space="preserve">0.4 </w:t>
+            </w:r>
+            <w:proofErr w:type="spellStart"/>
+            <w:r>
+              <w:t>ms</w:t>
+            </w:r>
+            <w:proofErr w:type="spellEnd"/>
           </w:p>
         </w:tc>
         <w:tc>
@@ -2740,8 +2796,13 @@
               <w:jc w:val="center"/>
             </w:pPr>
             <w:r>
-              <w:t>0.2 ms</w:t>
-            </w:r>
+              <w:t xml:space="preserve">0.2 </w:t>
+            </w:r>
+            <w:proofErr w:type="spellStart"/>
+            <w:r>
+              <w:t>ms</w:t>
+            </w:r>
+            <w:proofErr w:type="spellEnd"/>
           </w:p>
         </w:tc>
       </w:tr>
@@ -2766,8 +2827,13 @@
               <w:jc w:val="center"/>
             </w:pPr>
             <w:r>
-              <w:t>0.1 – 1.9 ms</w:t>
-            </w:r>
+              <w:t xml:space="preserve">0.1 – 1.9 </w:t>
+            </w:r>
+            <w:proofErr w:type="spellStart"/>
+            <w:r>
+              <w:t>ms</w:t>
+            </w:r>
+            <w:proofErr w:type="spellEnd"/>
           </w:p>
         </w:tc>
         <w:tc>
@@ -2779,8 +2845,13 @@
               <w:jc w:val="center"/>
             </w:pPr>
             <w:r>
-              <w:t>0.1 ms</w:t>
-            </w:r>
+              <w:t xml:space="preserve">0.1 </w:t>
+            </w:r>
+            <w:proofErr w:type="spellStart"/>
+            <w:r>
+              <w:t>ms</w:t>
+            </w:r>
+            <w:proofErr w:type="spellEnd"/>
           </w:p>
         </w:tc>
         <w:tc>
@@ -2829,8 +2900,13 @@
               <w:jc w:val="center"/>
             </w:pPr>
             <w:r>
-              <w:t>150 – 500 ms</w:t>
-            </w:r>
+              <w:t xml:space="preserve">150 – 500 </w:t>
+            </w:r>
+            <w:proofErr w:type="spellStart"/>
+            <w:r>
+              <w:t>ms</w:t>
+            </w:r>
+            <w:proofErr w:type="spellEnd"/>
           </w:p>
         </w:tc>
         <w:tc>
@@ -2842,8 +2918,13 @@
               <w:jc w:val="center"/>
             </w:pPr>
             <w:r>
-              <w:t>10 ms</w:t>
-            </w:r>
+              <w:t xml:space="preserve">10 </w:t>
+            </w:r>
+            <w:proofErr w:type="spellStart"/>
+            <w:r>
+              <w:t>ms</w:t>
+            </w:r>
+            <w:proofErr w:type="spellEnd"/>
           </w:p>
         </w:tc>
         <w:tc>
@@ -2855,8 +2936,13 @@
               <w:jc w:val="center"/>
             </w:pPr>
             <w:r>
-              <w:t>320 ms</w:t>
-            </w:r>
+              <w:t xml:space="preserve">320 </w:t>
+            </w:r>
+            <w:proofErr w:type="spellStart"/>
+            <w:r>
+              <w:t>ms</w:t>
+            </w:r>
+            <w:proofErr w:type="spellEnd"/>
           </w:p>
         </w:tc>
         <w:tc>
@@ -2904,8 +2990,13 @@
               <w:jc w:val="center"/>
             </w:pPr>
             <w:r>
-              <w:t>150 – 500 ms</w:t>
-            </w:r>
+              <w:t xml:space="preserve">150 – 500 </w:t>
+            </w:r>
+            <w:proofErr w:type="spellStart"/>
+            <w:r>
+              <w:t>ms</w:t>
+            </w:r>
+            <w:proofErr w:type="spellEnd"/>
           </w:p>
         </w:tc>
         <w:tc>
@@ -2917,8 +3008,13 @@
               <w:jc w:val="center"/>
             </w:pPr>
             <w:r>
-              <w:t>10 ms</w:t>
-            </w:r>
+              <w:t xml:space="preserve">10 </w:t>
+            </w:r>
+            <w:proofErr w:type="spellStart"/>
+            <w:r>
+              <w:t>ms</w:t>
+            </w:r>
+            <w:proofErr w:type="spellEnd"/>
           </w:p>
         </w:tc>
         <w:tc>
@@ -2930,8 +3026,13 @@
               <w:jc w:val="center"/>
             </w:pPr>
             <w:r>
-              <w:t>250 ms</w:t>
-            </w:r>
+              <w:t xml:space="preserve">250 </w:t>
+            </w:r>
+            <w:proofErr w:type="spellStart"/>
+            <w:r>
+              <w:t>ms</w:t>
+            </w:r>
+            <w:proofErr w:type="spellEnd"/>
           </w:p>
         </w:tc>
         <w:tc>
@@ -2977,7 +3078,13 @@
     </w:p>
     <w:p>
       <w:r>
-        <w:t>A subsystem is used to map the pins inputting data for use in the program to their names as defined in Table 1 of Pacemaker Sheild Explained. A</w:t>
+        <w:t>A subsystem is used to map the pins inputting data for use in the program to their names as defined in Table 1 of Pacemaker Sh</w:t>
+      </w:r>
+      <w:r>
+        <w:t>ie</w:t>
+      </w:r>
+      <w:r>
+        <w:t>ld Explained. A</w:t>
       </w:r>
       <w:r>
         <w:t>n</w:t>
@@ -3001,7 +3108,19 @@
         <w:t xml:space="preserve">map the output pins to their names in the same table. </w:t>
       </w:r>
       <w:r>
-        <w:t xml:space="preserve">This allows the variables used within the program to be called “ATR_CMP_DETECT” instead of D0 everywhere, which should make it more readable, and hide the software from the hardware. </w:t>
+        <w:t>This allows the variables used within the program to be called “ATR_CMP_DETECT” instead of D0 everywhere, which make</w:t>
+      </w:r>
+      <w:r>
+        <w:t>s</w:t>
+      </w:r>
+      <w:r>
+        <w:t xml:space="preserve"> it more readable, and hide</w:t>
+      </w:r>
+      <w:r>
+        <w:t>s</w:t>
+      </w:r>
+      <w:r>
+        <w:t xml:space="preserve"> the software from the hardware. </w:t>
       </w:r>
     </w:p>
     <w:p/>
@@ -3014,6 +3133,7 @@
         </w:numPr>
       </w:pPr>
       <w:r>
+        <w:lastRenderedPageBreak/>
         <w:t>Simulink diagram and testing</w:t>
       </w:r>
     </w:p>
@@ -3033,6 +3153,7 @@
         <w:rPr>
           <w:highlight w:val="yellow"/>
         </w:rPr>
+        <w:lastRenderedPageBreak/>
         <w:t>Pt2:</w:t>
       </w:r>
     </w:p>
@@ -3051,8 +3172,16 @@
         <w:rPr>
           <w:highlight w:val="yellow"/>
         </w:rPr>
-        <w:t>List likely changes to requirements</w:t>
-      </w:r>
+        <w:t xml:space="preserve">List likely changes to </w:t>
+      </w:r>
+      <w:proofErr w:type="gramStart"/>
+      <w:r>
+        <w:rPr>
+          <w:highlight w:val="yellow"/>
+        </w:rPr>
+        <w:t>requirements</w:t>
+      </w:r>
+      <w:proofErr w:type="gramEnd"/>
     </w:p>
     <w:p>
       <w:pPr>
@@ -3069,8 +3198,16 @@
         <w:rPr>
           <w:highlight w:val="yellow"/>
         </w:rPr>
-        <w:t>List all design decisions likely to change</w:t>
-      </w:r>
+        <w:t xml:space="preserve">List all design decisions likely to </w:t>
+      </w:r>
+      <w:proofErr w:type="gramStart"/>
+      <w:r>
+        <w:rPr>
+          <w:highlight w:val="yellow"/>
+        </w:rPr>
+        <w:t>change</w:t>
+      </w:r>
+      <w:proofErr w:type="gramEnd"/>
     </w:p>
     <w:p>
       <w:pPr>
@@ -3105,8 +3242,16 @@
         <w:rPr>
           <w:highlight w:val="yellow"/>
         </w:rPr>
-        <w:t>Describe purpose</w:t>
-      </w:r>
+        <w:t xml:space="preserve">Describe </w:t>
+      </w:r>
+      <w:proofErr w:type="gramStart"/>
+      <w:r>
+        <w:rPr>
+          <w:highlight w:val="yellow"/>
+        </w:rPr>
+        <w:t>purpose</w:t>
+      </w:r>
+      <w:proofErr w:type="gramEnd"/>
     </w:p>
     <w:p>
       <w:pPr>
@@ -3147,8 +3292,16 @@
         <w:rPr>
           <w:highlight w:val="yellow"/>
         </w:rPr>
-        <w:t>Describe black box behaviour</w:t>
-      </w:r>
+        <w:t xml:space="preserve">Describe black box </w:t>
+      </w:r>
+      <w:proofErr w:type="gramStart"/>
+      <w:r>
+        <w:rPr>
+          <w:highlight w:val="yellow"/>
+        </w:rPr>
+        <w:t>behaviour</w:t>
+      </w:r>
+      <w:proofErr w:type="gramEnd"/>
     </w:p>
     <w:p>
       <w:pPr>
@@ -3201,8 +3354,16 @@
         <w:rPr>
           <w:highlight w:val="yellow"/>
         </w:rPr>
-        <w:t>Describe internal behaviour of functions</w:t>
-      </w:r>
+        <w:t xml:space="preserve">Describe internal behaviour of </w:t>
+      </w:r>
+      <w:proofErr w:type="gramStart"/>
+      <w:r>
+        <w:rPr>
+          <w:highlight w:val="yellow"/>
+        </w:rPr>
+        <w:t>functions</w:t>
+      </w:r>
+      <w:proofErr w:type="gramEnd"/>
     </w:p>
     <w:p>
       <w:pPr>
@@ -3223,8 +3384,13 @@
         <w:t xml:space="preserve">2.1 </w:t>
       </w:r>
       <w:r>
-        <w:t>Requirements likely to change</w:t>
-      </w:r>
+        <w:t xml:space="preserve">Requirements likely to </w:t>
+      </w:r>
+      <w:proofErr w:type="gramStart"/>
+      <w:r>
+        <w:t>change</w:t>
+      </w:r>
+      <w:proofErr w:type="gramEnd"/>
     </w:p>
     <w:p>
       <w:r>
@@ -3245,8 +3411,13 @@
         <w:pStyle w:val="Heading2"/>
       </w:pPr>
       <w:r>
-        <w:t>2.2 Design decisions likely to change</w:t>
-      </w:r>
+        <w:t xml:space="preserve">2.2 Design decisions likely to </w:t>
+      </w:r>
+      <w:proofErr w:type="gramStart"/>
+      <w:r>
+        <w:t>change</w:t>
+      </w:r>
+      <w:proofErr w:type="gramEnd"/>
     </w:p>
     <w:p/>
     <w:p>
@@ -3271,7 +3442,7 @@
 </file>
 
 <file path=word/endnotes.xml><?xml version="1.0" encoding="utf-8"?>
-<w:endnotes xmlns:wpc="http://schemas.microsoft.com/office/word/2010/wordprocessingCanvas" xmlns:cx="http://schemas.microsoft.com/office/drawing/2014/chartex" xmlns:cx1="http://schemas.microsoft.com/office/drawing/2015/9/8/chartex" xmlns:cx2="http://schemas.microsoft.com/office/drawing/2015/10/21/chartex" xmlns:cx3="http://schemas.microsoft.com/office/drawing/2016/5/9/chartex" xmlns:cx4="http://schemas.microsoft.com/office/drawing/2016/5/10/chartex" xmlns:cx5="http://schemas.microsoft.com/office/drawing/2016/5/11/chartex" xmlns:cx6="http://schemas.microsoft.com/office/drawing/2016/5/12/chartex" xmlns:cx7="http://schemas.microsoft.com/office/drawing/2016/5/13/chartex" xmlns:cx8="http://schemas.microsoft.com/office/drawing/2016/5/14/chartex" xmlns:mc="http://schemas.openxmlformats.org/markup-compatibility/2006" xmlns:aink="http://schemas.microsoft.com/office/drawing/2016/ink" xmlns:am3d="http://schemas.microsoft.com/office/drawing/2017/model3d" xmlns:o="urn:schemas-microsoft-com:office:office" xmlns:oel="http://schemas.microsoft.com/office/2019/extlst" xmlns:r="http://schemas.openxmlformats.org/officeDocument/2006/relationships" xmlns:m="http://schemas.openxmlformats.org/officeDocument/2006/math" xmlns:v="urn:schemas-microsoft-com:vml" xmlns:wp14="http://schemas.microsoft.com/office/word/2010/wordprocessingDrawing" xmlns:wp="http://schemas.openxmlformats.org/drawingml/2006/wordprocessingDrawing" xmlns:w10="urn:schemas-microsoft-com:office:word" xmlns:w="http://schemas.openxmlformats.org/wordprocessingml/2006/main" xmlns:w14="http://schemas.microsoft.com/office/word/2010/wordml" xmlns:w15="http://schemas.microsoft.com/office/word/2012/wordml" xmlns:w16cex="http://schemas.microsoft.com/office/word/2018/wordml/cex" xmlns:w16cid="http://schemas.microsoft.com/office/word/2016/wordml/cid" xmlns:w16="http://schemas.microsoft.com/office/word/2018/wordml" xmlns:w16du="http://schemas.microsoft.com/office/word/2023/wordml/word16du" xmlns:w16sdtdh="http://schemas.microsoft.com/office/word/2020/wordml/sdtdatahash" xmlns:w16se="http://schemas.microsoft.com/office/word/2015/wordml/symex" xmlns:wpg="http://schemas.microsoft.com/office/word/2010/wordprocessingGroup" xmlns:wpi="http://schemas.microsoft.com/office/word/2010/wordprocessingInk" xmlns:wne="http://schemas.microsoft.com/office/word/2006/wordml" xmlns:wps="http://schemas.microsoft.com/office/word/2010/wordprocessingShape" mc:Ignorable="w14 w15 w16se w16cid w16 w16cex w16sdtdh w16du wp14">
+<w:endnotes xmlns:wpc="http://schemas.microsoft.com/office/word/2010/wordprocessingCanvas" xmlns:cx="http://schemas.microsoft.com/office/drawing/2014/chartex" xmlns:cx1="http://schemas.microsoft.com/office/drawing/2015/9/8/chartex" xmlns:cx2="http://schemas.microsoft.com/office/drawing/2015/10/21/chartex" xmlns:cx3="http://schemas.microsoft.com/office/drawing/2016/5/9/chartex" xmlns:cx4="http://schemas.microsoft.com/office/drawing/2016/5/10/chartex" xmlns:cx5="http://schemas.microsoft.com/office/drawing/2016/5/11/chartex" xmlns:cx6="http://schemas.microsoft.com/office/drawing/2016/5/12/chartex" xmlns:cx7="http://schemas.microsoft.com/office/drawing/2016/5/13/chartex" xmlns:cx8="http://schemas.microsoft.com/office/drawing/2016/5/14/chartex" xmlns:mc="http://schemas.openxmlformats.org/markup-compatibility/2006" xmlns:aink="http://schemas.microsoft.com/office/drawing/2016/ink" xmlns:am3d="http://schemas.microsoft.com/office/drawing/2017/model3d" xmlns:o="urn:schemas-microsoft-com:office:office" xmlns:oel="http://schemas.microsoft.com/office/2019/extlst" xmlns:r="http://schemas.openxmlformats.org/officeDocument/2006/relationships" xmlns:m="http://schemas.openxmlformats.org/officeDocument/2006/math" xmlns:v="urn:schemas-microsoft-com:vml" xmlns:wp14="http://schemas.microsoft.com/office/word/2010/wordprocessingDrawing" xmlns:wp="http://schemas.openxmlformats.org/drawingml/2006/wordprocessingDrawing" xmlns:w10="urn:schemas-microsoft-com:office:word" xmlns:w="http://schemas.openxmlformats.org/wordprocessingml/2006/main" xmlns:w14="http://schemas.microsoft.com/office/word/2010/wordml" xmlns:w15="http://schemas.microsoft.com/office/word/2012/wordml" xmlns:w16cex="http://schemas.microsoft.com/office/word/2018/wordml/cex" xmlns:w16cid="http://schemas.microsoft.com/office/word/2016/wordml/cid" xmlns:w16="http://schemas.microsoft.com/office/word/2018/wordml" xmlns:w16sdtdh="http://schemas.microsoft.com/office/word/2020/wordml/sdtdatahash" xmlns:w16se="http://schemas.microsoft.com/office/word/2015/wordml/symex" xmlns:wpg="http://schemas.microsoft.com/office/word/2010/wordprocessingGroup" xmlns:wpi="http://schemas.microsoft.com/office/word/2010/wordprocessingInk" xmlns:wne="http://schemas.microsoft.com/office/word/2006/wordml" xmlns:wps="http://schemas.microsoft.com/office/word/2010/wordprocessingShape" mc:Ignorable="w14 w15 w16se w16cid w16 w16cex w16sdtdh wp14">
   <w:endnote w:type="separator" w:id="-1">
     <w:p>
       <w:pPr>
@@ -3303,7 +3474,7 @@
 </file>
 
 <file path=word/footnotes.xml><?xml version="1.0" encoding="utf-8"?>
-<w:footnotes xmlns:wpc="http://schemas.microsoft.com/office/word/2010/wordprocessingCanvas" xmlns:cx="http://schemas.microsoft.com/office/drawing/2014/chartex" xmlns:cx1="http://schemas.microsoft.com/office/drawing/2015/9/8/chartex" xmlns:cx2="http://schemas.microsoft.com/office/drawing/2015/10/21/chartex" xmlns:cx3="http://schemas.microsoft.com/office/drawing/2016/5/9/chartex" xmlns:cx4="http://schemas.microsoft.com/office/drawing/2016/5/10/chartex" xmlns:cx5="http://schemas.microsoft.com/office/drawing/2016/5/11/chartex" xmlns:cx6="http://schemas.microsoft.com/office/drawing/2016/5/12/chartex" xmlns:cx7="http://schemas.microsoft.com/office/drawing/2016/5/13/chartex" xmlns:cx8="http://schemas.microsoft.com/office/drawing/2016/5/14/chartex" xmlns:mc="http://schemas.openxmlformats.org/markup-compatibility/2006" xmlns:aink="http://schemas.microsoft.com/office/drawing/2016/ink" xmlns:am3d="http://schemas.microsoft.com/office/drawing/2017/model3d" xmlns:o="urn:schemas-microsoft-com:office:office" xmlns:oel="http://schemas.microsoft.com/office/2019/extlst" xmlns:r="http://schemas.openxmlformats.org/officeDocument/2006/relationships" xmlns:m="http://schemas.openxmlformats.org/officeDocument/2006/math" xmlns:v="urn:schemas-microsoft-com:vml" xmlns:wp14="http://schemas.microsoft.com/office/word/2010/wordprocessingDrawing" xmlns:wp="http://schemas.openxmlformats.org/drawingml/2006/wordprocessingDrawing" xmlns:w10="urn:schemas-microsoft-com:office:word" xmlns:w="http://schemas.openxmlformats.org/wordprocessingml/2006/main" xmlns:w14="http://schemas.microsoft.com/office/word/2010/wordml" xmlns:w15="http://schemas.microsoft.com/office/word/2012/wordml" xmlns:w16cex="http://schemas.microsoft.com/office/word/2018/wordml/cex" xmlns:w16cid="http://schemas.microsoft.com/office/word/2016/wordml/cid" xmlns:w16="http://schemas.microsoft.com/office/word/2018/wordml" xmlns:w16du="http://schemas.microsoft.com/office/word/2023/wordml/word16du" xmlns:w16sdtdh="http://schemas.microsoft.com/office/word/2020/wordml/sdtdatahash" xmlns:w16se="http://schemas.microsoft.com/office/word/2015/wordml/symex" xmlns:wpg="http://schemas.microsoft.com/office/word/2010/wordprocessingGroup" xmlns:wpi="http://schemas.microsoft.com/office/word/2010/wordprocessingInk" xmlns:wne="http://schemas.microsoft.com/office/word/2006/wordml" xmlns:wps="http://schemas.microsoft.com/office/word/2010/wordprocessingShape" mc:Ignorable="w14 w15 w16se w16cid w16 w16cex w16sdtdh w16du wp14">
+<w:footnotes xmlns:wpc="http://schemas.microsoft.com/office/word/2010/wordprocessingCanvas" xmlns:cx="http://schemas.microsoft.com/office/drawing/2014/chartex" xmlns:cx1="http://schemas.microsoft.com/office/drawing/2015/9/8/chartex" xmlns:cx2="http://schemas.microsoft.com/office/drawing/2015/10/21/chartex" xmlns:cx3="http://schemas.microsoft.com/office/drawing/2016/5/9/chartex" xmlns:cx4="http://schemas.microsoft.com/office/drawing/2016/5/10/chartex" xmlns:cx5="http://schemas.microsoft.com/office/drawing/2016/5/11/chartex" xmlns:cx6="http://schemas.microsoft.com/office/drawing/2016/5/12/chartex" xmlns:cx7="http://schemas.microsoft.com/office/drawing/2016/5/13/chartex" xmlns:cx8="http://schemas.microsoft.com/office/drawing/2016/5/14/chartex" xmlns:mc="http://schemas.openxmlformats.org/markup-compatibility/2006" xmlns:aink="http://schemas.microsoft.com/office/drawing/2016/ink" xmlns:am3d="http://schemas.microsoft.com/office/drawing/2017/model3d" xmlns:o="urn:schemas-microsoft-com:office:office" xmlns:oel="http://schemas.microsoft.com/office/2019/extlst" xmlns:r="http://schemas.openxmlformats.org/officeDocument/2006/relationships" xmlns:m="http://schemas.openxmlformats.org/officeDocument/2006/math" xmlns:v="urn:schemas-microsoft-com:vml" xmlns:wp14="http://schemas.microsoft.com/office/word/2010/wordprocessingDrawing" xmlns:wp="http://schemas.openxmlformats.org/drawingml/2006/wordprocessingDrawing" xmlns:w10="urn:schemas-microsoft-com:office:word" xmlns:w="http://schemas.openxmlformats.org/wordprocessingml/2006/main" xmlns:w14="http://schemas.microsoft.com/office/word/2010/wordml" xmlns:w15="http://schemas.microsoft.com/office/word/2012/wordml" xmlns:w16cex="http://schemas.microsoft.com/office/word/2018/wordml/cex" xmlns:w16cid="http://schemas.microsoft.com/office/word/2016/wordml/cid" xmlns:w16="http://schemas.microsoft.com/office/word/2018/wordml" xmlns:w16sdtdh="http://schemas.microsoft.com/office/word/2020/wordml/sdtdatahash" xmlns:w16se="http://schemas.microsoft.com/office/word/2015/wordml/symex" xmlns:wpg="http://schemas.microsoft.com/office/word/2010/wordprocessingGroup" xmlns:wpi="http://schemas.microsoft.com/office/word/2010/wordprocessingInk" xmlns:wne="http://schemas.microsoft.com/office/word/2006/wordml" xmlns:wps="http://schemas.microsoft.com/office/word/2010/wordprocessingShape" mc:Ignorable="w14 w15 w16se w16cid w16 w16cex w16sdtdh wp14">
   <w:footnote w:type="separator" w:id="-1">
     <w:p>
       <w:pPr>
@@ -3335,7 +3506,7 @@
 </file>
 
 <file path=word/numbering.xml><?xml version="1.0" encoding="utf-8"?>
-<w:numbering xmlns:wpc="http://schemas.microsoft.com/office/word/2010/wordprocessingCanvas" xmlns:cx="http://schemas.microsoft.com/office/drawing/2014/chartex" xmlns:cx1="http://schemas.microsoft.com/office/drawing/2015/9/8/chartex" xmlns:cx2="http://schemas.microsoft.com/office/drawing/2015/10/21/chartex" xmlns:cx3="http://schemas.microsoft.com/office/drawing/2016/5/9/chartex" xmlns:cx4="http://schemas.microsoft.com/office/drawing/2016/5/10/chartex" xmlns:cx5="http://schemas.microsoft.com/office/drawing/2016/5/11/chartex" xmlns:cx6="http://schemas.microsoft.com/office/drawing/2016/5/12/chartex" xmlns:cx7="http://schemas.microsoft.com/office/drawing/2016/5/13/chartex" xmlns:cx8="http://schemas.microsoft.com/office/drawing/2016/5/14/chartex" xmlns:mc="http://schemas.openxmlformats.org/markup-compatibility/2006" xmlns:aink="http://schemas.microsoft.com/office/drawing/2016/ink" xmlns:am3d="http://schemas.microsoft.com/office/drawing/2017/model3d" xmlns:o="urn:schemas-microsoft-com:office:office" xmlns:oel="http://schemas.microsoft.com/office/2019/extlst" xmlns:r="http://schemas.openxmlformats.org/officeDocument/2006/relationships" xmlns:m="http://schemas.openxmlformats.org/officeDocument/2006/math" xmlns:v="urn:schemas-microsoft-com:vml" xmlns:wp14="http://schemas.microsoft.com/office/word/2010/wordprocessingDrawing" xmlns:wp="http://schemas.openxmlformats.org/drawingml/2006/wordprocessingDrawing" xmlns:w10="urn:schemas-microsoft-com:office:word" xmlns:w="http://schemas.openxmlformats.org/wordprocessingml/2006/main" xmlns:w14="http://schemas.microsoft.com/office/word/2010/wordml" xmlns:w15="http://schemas.microsoft.com/office/word/2012/wordml" xmlns:w16cex="http://schemas.microsoft.com/office/word/2018/wordml/cex" xmlns:w16cid="http://schemas.microsoft.com/office/word/2016/wordml/cid" xmlns:w16="http://schemas.microsoft.com/office/word/2018/wordml" xmlns:w16du="http://schemas.microsoft.com/office/word/2023/wordml/word16du" xmlns:w16sdtdh="http://schemas.microsoft.com/office/word/2020/wordml/sdtdatahash" xmlns:w16se="http://schemas.microsoft.com/office/word/2015/wordml/symex" xmlns:wpg="http://schemas.microsoft.com/office/word/2010/wordprocessingGroup" xmlns:wpi="http://schemas.microsoft.com/office/word/2010/wordprocessingInk" xmlns:wne="http://schemas.microsoft.com/office/word/2006/wordml" xmlns:wps="http://schemas.microsoft.com/office/word/2010/wordprocessingShape" mc:Ignorable="w14 w15 w16se w16cid w16 w16cex w16sdtdh w16du wp14">
+<w:numbering xmlns:wpc="http://schemas.microsoft.com/office/word/2010/wordprocessingCanvas" xmlns:cx="http://schemas.microsoft.com/office/drawing/2014/chartex" xmlns:cx1="http://schemas.microsoft.com/office/drawing/2015/9/8/chartex" xmlns:cx2="http://schemas.microsoft.com/office/drawing/2015/10/21/chartex" xmlns:cx3="http://schemas.microsoft.com/office/drawing/2016/5/9/chartex" xmlns:cx4="http://schemas.microsoft.com/office/drawing/2016/5/10/chartex" xmlns:cx5="http://schemas.microsoft.com/office/drawing/2016/5/11/chartex" xmlns:cx6="http://schemas.microsoft.com/office/drawing/2016/5/12/chartex" xmlns:cx7="http://schemas.microsoft.com/office/drawing/2016/5/13/chartex" xmlns:cx8="http://schemas.microsoft.com/office/drawing/2016/5/14/chartex" xmlns:mc="http://schemas.openxmlformats.org/markup-compatibility/2006" xmlns:aink="http://schemas.microsoft.com/office/drawing/2016/ink" xmlns:am3d="http://schemas.microsoft.com/office/drawing/2017/model3d" xmlns:o="urn:schemas-microsoft-com:office:office" xmlns:oel="http://schemas.microsoft.com/office/2019/extlst" xmlns:r="http://schemas.openxmlformats.org/officeDocument/2006/relationships" xmlns:m="http://schemas.openxmlformats.org/officeDocument/2006/math" xmlns:v="urn:schemas-microsoft-com:vml" xmlns:wp14="http://schemas.microsoft.com/office/word/2010/wordprocessingDrawing" xmlns:wp="http://schemas.openxmlformats.org/drawingml/2006/wordprocessingDrawing" xmlns:w10="urn:schemas-microsoft-com:office:word" xmlns:w="http://schemas.openxmlformats.org/wordprocessingml/2006/main" xmlns:w14="http://schemas.microsoft.com/office/word/2010/wordml" xmlns:w15="http://schemas.microsoft.com/office/word/2012/wordml" xmlns:w16cex="http://schemas.microsoft.com/office/word/2018/wordml/cex" xmlns:w16cid="http://schemas.microsoft.com/office/word/2016/wordml/cid" xmlns:w16="http://schemas.microsoft.com/office/word/2018/wordml" xmlns:w16sdtdh="http://schemas.microsoft.com/office/word/2020/wordml/sdtdatahash" xmlns:w16se="http://schemas.microsoft.com/office/word/2015/wordml/symex" xmlns:wpg="http://schemas.microsoft.com/office/word/2010/wordprocessingGroup" xmlns:wpi="http://schemas.microsoft.com/office/word/2010/wordprocessingInk" xmlns:wne="http://schemas.microsoft.com/office/word/2006/wordml" xmlns:wps="http://schemas.microsoft.com/office/word/2010/wordprocessingShape" mc:Ignorable="w14 w15 w16se w16cid w16 w16cex w16sdtdh wp14">
   <w:abstractNum w:abstractNumId="0" w15:restartNumberingAfterBreak="0">
     <w:nsid w:val="01332033"/>
     <w:multiLevelType w:val="hybridMultilevel"/>
@@ -6099,7 +6270,7 @@
 </file>
 
 <file path=word/styles.xml><?xml version="1.0" encoding="utf-8"?>
-<w:styles xmlns:mc="http://schemas.openxmlformats.org/markup-compatibility/2006" xmlns:r="http://schemas.openxmlformats.org/officeDocument/2006/relationships" xmlns:w="http://schemas.openxmlformats.org/wordprocessingml/2006/main" xmlns:w14="http://schemas.microsoft.com/office/word/2010/wordml" xmlns:w15="http://schemas.microsoft.com/office/word/2012/wordml" xmlns:w16cex="http://schemas.microsoft.com/office/word/2018/wordml/cex" xmlns:w16cid="http://schemas.microsoft.com/office/word/2016/wordml/cid" xmlns:w16="http://schemas.microsoft.com/office/word/2018/wordml" xmlns:w16du="http://schemas.microsoft.com/office/word/2023/wordml/word16du" xmlns:w16sdtdh="http://schemas.microsoft.com/office/word/2020/wordml/sdtdatahash" xmlns:w16se="http://schemas.microsoft.com/office/word/2015/wordml/symex" mc:Ignorable="w14 w15 w16se w16cid w16 w16cex w16sdtdh w16du">
+<w:styles xmlns:mc="http://schemas.openxmlformats.org/markup-compatibility/2006" xmlns:r="http://schemas.openxmlformats.org/officeDocument/2006/relationships" xmlns:w="http://schemas.openxmlformats.org/wordprocessingml/2006/main" xmlns:w14="http://schemas.microsoft.com/office/word/2010/wordml" xmlns:w15="http://schemas.microsoft.com/office/word/2012/wordml" xmlns:w16cex="http://schemas.microsoft.com/office/word/2018/wordml/cex" xmlns:w16cid="http://schemas.microsoft.com/office/word/2016/wordml/cid" xmlns:w16="http://schemas.microsoft.com/office/word/2018/wordml" xmlns:w16sdtdh="http://schemas.microsoft.com/office/word/2020/wordml/sdtdatahash" xmlns:w16se="http://schemas.microsoft.com/office/word/2015/wordml/symex" mc:Ignorable="w14 w15 w16se w16cid w16 w16cex w16sdtdh">
   <w:docDefaults>
     <w:rPrDefault>
       <w:rPr>

</xml_diff>

<commit_message>
Heart sim added to test I modes, currently passing
</commit_message>
<xml_diff>
--- a/Simulink/Simulink Requirements.docx
+++ b/Simulink/Simulink Requirements.docx
@@ -394,6 +394,7 @@
         <w:rPr>
           <w:lang w:eastAsia="ko-KR"/>
         </w:rPr>
+        <w:lastRenderedPageBreak/>
         <w:t xml:space="preserve">Amplitude and </w:t>
       </w:r>
       <w:r>
@@ -418,6 +419,9 @@
       </w:r>
       <w:r>
         <w:t>should be independently programmable</w:t>
+      </w:r>
+      <w:r>
+        <w:t xml:space="preserve"> for each chamber</w:t>
       </w:r>
       <w:r>
         <w:t>.</w:t>
@@ -438,7 +442,6 @@
         <w:rPr>
           <w:lang w:eastAsia="ko-KR"/>
         </w:rPr>
-        <w:lastRenderedPageBreak/>
         <w:t>Rate Sensing</w:t>
       </w:r>
     </w:p>
@@ -470,13 +473,25 @@
         <w:t xml:space="preserve">The </w:t>
       </w:r>
       <w:r>
-        <w:t xml:space="preserve">DCM will be used to select a permanent operating mode for the pacemaker at startup. </w:t>
+        <w:t xml:space="preserve">DCM will be used to select a permanent </w:t>
+      </w:r>
+      <w:r>
+        <w:t xml:space="preserve">bradycardia </w:t>
+      </w:r>
+      <w:r>
+        <w:t xml:space="preserve">operating mode for the pacemaker at startup. </w:t>
       </w:r>
       <w:r>
         <w:t>At present, it will choose between the modes AOO, VOO</w:t>
       </w:r>
       <w:r>
         <w:t xml:space="preserve">, AAI, and VVI. </w:t>
+      </w:r>
+      <w:r>
+        <w:t xml:space="preserve">Table 1.0 outlines </w:t>
+      </w:r>
+      <w:r>
+        <w:t>the features present in each mode.</w:t>
       </w:r>
     </w:p>
     <w:tbl>
@@ -497,12 +512,11 @@
         <w:gridCol w:w="1071"/>
         <w:gridCol w:w="531"/>
         <w:gridCol w:w="529"/>
-        <w:gridCol w:w="730"/>
       </w:tblGrid>
       <w:tr>
         <w:tc>
           <w:tcPr>
-            <w:tcW w:w="704" w:type="dxa"/>
+            <w:tcW w:w="680" w:type="dxa"/>
           </w:tcPr>
           <w:p>
             <w:pPr>
@@ -516,7 +530,7 @@
         </w:tc>
         <w:tc>
           <w:tcPr>
-            <w:tcW w:w="366" w:type="dxa"/>
+            <w:tcW w:w="466" w:type="dxa"/>
           </w:tcPr>
           <w:p>
             <w:pPr>
@@ -537,7 +551,7 @@
         </w:tc>
         <w:tc>
           <w:tcPr>
-            <w:tcW w:w="528" w:type="dxa"/>
+            <w:tcW w:w="524" w:type="dxa"/>
           </w:tcPr>
           <w:p>
             <w:pPr>
@@ -558,7 +572,7 @@
         </w:tc>
         <w:tc>
           <w:tcPr>
-            <w:tcW w:w="1043" w:type="dxa"/>
+            <w:tcW w:w="1033" w:type="dxa"/>
           </w:tcPr>
           <w:p>
             <w:pPr>
@@ -579,7 +593,7 @@
         </w:tc>
         <w:tc>
           <w:tcPr>
-            <w:tcW w:w="1082" w:type="dxa"/>
+            <w:tcW w:w="1071" w:type="dxa"/>
           </w:tcPr>
           <w:p>
             <w:pPr>
@@ -600,7 +614,7 @@
         </w:tc>
         <w:tc>
           <w:tcPr>
-            <w:tcW w:w="639" w:type="dxa"/>
+            <w:tcW w:w="634" w:type="dxa"/>
           </w:tcPr>
           <w:p>
             <w:pPr>
@@ -621,7 +635,7 @@
         </w:tc>
         <w:tc>
           <w:tcPr>
-            <w:tcW w:w="1082" w:type="dxa"/>
+            <w:tcW w:w="1071" w:type="dxa"/>
           </w:tcPr>
           <w:p>
             <w:pPr>
@@ -642,7 +656,7 @@
         </w:tc>
         <w:tc>
           <w:tcPr>
-            <w:tcW w:w="1020" w:type="dxa"/>
+            <w:tcW w:w="1010" w:type="dxa"/>
           </w:tcPr>
           <w:p>
             <w:pPr>
@@ -663,7 +677,7 @@
         </w:tc>
         <w:tc>
           <w:tcPr>
-            <w:tcW w:w="1082" w:type="dxa"/>
+            <w:tcW w:w="1071" w:type="dxa"/>
           </w:tcPr>
           <w:p>
             <w:pPr>
@@ -684,7 +698,7 @@
         </w:tc>
         <w:tc>
           <w:tcPr>
-            <w:tcW w:w="535" w:type="dxa"/>
+            <w:tcW w:w="531" w:type="dxa"/>
           </w:tcPr>
           <w:p>
             <w:pPr>
@@ -705,7 +719,7 @@
         </w:tc>
         <w:tc>
           <w:tcPr>
-            <w:tcW w:w="533" w:type="dxa"/>
+            <w:tcW w:w="529" w:type="dxa"/>
           </w:tcPr>
           <w:p>
             <w:pPr>
@@ -724,32 +738,11 @@
             </w:r>
           </w:p>
         </w:tc>
-        <w:tc>
-          <w:tcPr>
-            <w:tcW w:w="736" w:type="dxa"/>
-          </w:tcPr>
-          <w:p>
-            <w:pPr>
-              <w:jc w:val="center"/>
-              <w:rPr>
-                <w:sz w:val="18"/>
-                <w:szCs w:val="18"/>
-              </w:rPr>
-            </w:pPr>
-            <w:r>
-              <w:rPr>
-                <w:sz w:val="18"/>
-                <w:szCs w:val="18"/>
-              </w:rPr>
-              <w:t>PVARP</w:t>
-            </w:r>
-          </w:p>
-        </w:tc>
       </w:tr>
       <w:tr>
         <w:tc>
           <w:tcPr>
-            <w:tcW w:w="704" w:type="dxa"/>
+            <w:tcW w:w="680" w:type="dxa"/>
           </w:tcPr>
           <w:p>
             <w:pPr>
@@ -770,7 +763,7 @@
         </w:tc>
         <w:tc>
           <w:tcPr>
-            <w:tcW w:w="366" w:type="dxa"/>
+            <w:tcW w:w="466" w:type="dxa"/>
           </w:tcPr>
           <w:p>
             <w:pPr>
@@ -791,7 +784,7 @@
         </w:tc>
         <w:tc>
           <w:tcPr>
-            <w:tcW w:w="528" w:type="dxa"/>
+            <w:tcW w:w="524" w:type="dxa"/>
           </w:tcPr>
           <w:p>
             <w:pPr>
@@ -812,7 +805,7 @@
         </w:tc>
         <w:tc>
           <w:tcPr>
-            <w:tcW w:w="1043" w:type="dxa"/>
+            <w:tcW w:w="1033" w:type="dxa"/>
           </w:tcPr>
           <w:p>
             <w:pPr>
@@ -833,7 +826,7 @@
         </w:tc>
         <w:tc>
           <w:tcPr>
-            <w:tcW w:w="1082" w:type="dxa"/>
+            <w:tcW w:w="1071" w:type="dxa"/>
           </w:tcPr>
           <w:p>
             <w:pPr>
@@ -847,7 +840,7 @@
         </w:tc>
         <w:tc>
           <w:tcPr>
-            <w:tcW w:w="639" w:type="dxa"/>
+            <w:tcW w:w="634" w:type="dxa"/>
           </w:tcPr>
           <w:p>
             <w:pPr>
@@ -868,7 +861,7 @@
         </w:tc>
         <w:tc>
           <w:tcPr>
-            <w:tcW w:w="1082" w:type="dxa"/>
+            <w:tcW w:w="1071" w:type="dxa"/>
           </w:tcPr>
           <w:p>
             <w:pPr>
@@ -882,7 +875,7 @@
         </w:tc>
         <w:tc>
           <w:tcPr>
-            <w:tcW w:w="1020" w:type="dxa"/>
+            <w:tcW w:w="1010" w:type="dxa"/>
           </w:tcPr>
           <w:p>
             <w:pPr>
@@ -896,7 +889,7 @@
         </w:tc>
         <w:tc>
           <w:tcPr>
-            <w:tcW w:w="1082" w:type="dxa"/>
+            <w:tcW w:w="1071" w:type="dxa"/>
           </w:tcPr>
           <w:p>
             <w:pPr>
@@ -910,7 +903,7 @@
         </w:tc>
         <w:tc>
           <w:tcPr>
-            <w:tcW w:w="535" w:type="dxa"/>
+            <w:tcW w:w="531" w:type="dxa"/>
           </w:tcPr>
           <w:p>
             <w:pPr>
@@ -924,7 +917,7 @@
         </w:tc>
         <w:tc>
           <w:tcPr>
-            <w:tcW w:w="533" w:type="dxa"/>
+            <w:tcW w:w="529" w:type="dxa"/>
           </w:tcPr>
           <w:p>
             <w:pPr>
@@ -936,25 +929,11 @@
             </w:pPr>
           </w:p>
         </w:tc>
-        <w:tc>
-          <w:tcPr>
-            <w:tcW w:w="736" w:type="dxa"/>
-          </w:tcPr>
-          <w:p>
-            <w:pPr>
-              <w:jc w:val="center"/>
-              <w:rPr>
-                <w:sz w:val="18"/>
-                <w:szCs w:val="18"/>
-              </w:rPr>
-            </w:pPr>
-          </w:p>
-        </w:tc>
       </w:tr>
       <w:tr>
         <w:tc>
           <w:tcPr>
-            <w:tcW w:w="704" w:type="dxa"/>
+            <w:tcW w:w="680" w:type="dxa"/>
           </w:tcPr>
           <w:p>
             <w:pPr>
@@ -975,7 +954,7 @@
         </w:tc>
         <w:tc>
           <w:tcPr>
-            <w:tcW w:w="366" w:type="dxa"/>
+            <w:tcW w:w="466" w:type="dxa"/>
           </w:tcPr>
           <w:p>
             <w:pPr>
@@ -996,7 +975,7 @@
         </w:tc>
         <w:tc>
           <w:tcPr>
-            <w:tcW w:w="528" w:type="dxa"/>
+            <w:tcW w:w="524" w:type="dxa"/>
           </w:tcPr>
           <w:p>
             <w:pPr>
@@ -1017,7 +996,7 @@
         </w:tc>
         <w:tc>
           <w:tcPr>
-            <w:tcW w:w="1043" w:type="dxa"/>
+            <w:tcW w:w="1033" w:type="dxa"/>
           </w:tcPr>
           <w:p>
             <w:pPr>
@@ -1031,7 +1010,7 @@
         </w:tc>
         <w:tc>
           <w:tcPr>
-            <w:tcW w:w="1082" w:type="dxa"/>
+            <w:tcW w:w="1071" w:type="dxa"/>
           </w:tcPr>
           <w:p>
             <w:pPr>
@@ -1052,7 +1031,7 @@
         </w:tc>
         <w:tc>
           <w:tcPr>
-            <w:tcW w:w="639" w:type="dxa"/>
+            <w:tcW w:w="634" w:type="dxa"/>
           </w:tcPr>
           <w:p>
             <w:pPr>
@@ -1066,7 +1045,7 @@
         </w:tc>
         <w:tc>
           <w:tcPr>
-            <w:tcW w:w="1082" w:type="dxa"/>
+            <w:tcW w:w="1071" w:type="dxa"/>
           </w:tcPr>
           <w:p>
             <w:pPr>
@@ -1087,7 +1066,7 @@
         </w:tc>
         <w:tc>
           <w:tcPr>
-            <w:tcW w:w="1020" w:type="dxa"/>
+            <w:tcW w:w="1010" w:type="dxa"/>
           </w:tcPr>
           <w:p>
             <w:pPr>
@@ -1101,7 +1080,7 @@
         </w:tc>
         <w:tc>
           <w:tcPr>
-            <w:tcW w:w="1082" w:type="dxa"/>
+            <w:tcW w:w="1071" w:type="dxa"/>
           </w:tcPr>
           <w:p>
             <w:pPr>
@@ -1115,7 +1094,7 @@
         </w:tc>
         <w:tc>
           <w:tcPr>
-            <w:tcW w:w="535" w:type="dxa"/>
+            <w:tcW w:w="531" w:type="dxa"/>
           </w:tcPr>
           <w:p>
             <w:pPr>
@@ -1129,7 +1108,7 @@
         </w:tc>
         <w:tc>
           <w:tcPr>
-            <w:tcW w:w="533" w:type="dxa"/>
+            <w:tcW w:w="529" w:type="dxa"/>
           </w:tcPr>
           <w:p>
             <w:pPr>
@@ -1141,25 +1120,11 @@
             </w:pPr>
           </w:p>
         </w:tc>
-        <w:tc>
-          <w:tcPr>
-            <w:tcW w:w="736" w:type="dxa"/>
-          </w:tcPr>
-          <w:p>
-            <w:pPr>
-              <w:jc w:val="center"/>
-              <w:rPr>
-                <w:sz w:val="18"/>
-                <w:szCs w:val="18"/>
-              </w:rPr>
-            </w:pPr>
-          </w:p>
-        </w:tc>
       </w:tr>
       <w:tr>
         <w:tc>
           <w:tcPr>
-            <w:tcW w:w="704" w:type="dxa"/>
+            <w:tcW w:w="680" w:type="dxa"/>
           </w:tcPr>
           <w:p>
             <w:pPr>
@@ -1180,7 +1145,7 @@
         </w:tc>
         <w:tc>
           <w:tcPr>
-            <w:tcW w:w="366" w:type="dxa"/>
+            <w:tcW w:w="466" w:type="dxa"/>
           </w:tcPr>
           <w:p>
             <w:pPr>
@@ -1201,7 +1166,7 @@
         </w:tc>
         <w:tc>
           <w:tcPr>
-            <w:tcW w:w="528" w:type="dxa"/>
+            <w:tcW w:w="524" w:type="dxa"/>
           </w:tcPr>
           <w:p>
             <w:pPr>
@@ -1222,7 +1187,7 @@
         </w:tc>
         <w:tc>
           <w:tcPr>
-            <w:tcW w:w="1043" w:type="dxa"/>
+            <w:tcW w:w="1033" w:type="dxa"/>
           </w:tcPr>
           <w:p>
             <w:pPr>
@@ -1243,7 +1208,7 @@
         </w:tc>
         <w:tc>
           <w:tcPr>
-            <w:tcW w:w="1082" w:type="dxa"/>
+            <w:tcW w:w="1071" w:type="dxa"/>
           </w:tcPr>
           <w:p>
             <w:pPr>
@@ -1257,7 +1222,7 @@
         </w:tc>
         <w:tc>
           <w:tcPr>
-            <w:tcW w:w="639" w:type="dxa"/>
+            <w:tcW w:w="634" w:type="dxa"/>
           </w:tcPr>
           <w:p>
             <w:pPr>
@@ -1278,7 +1243,7 @@
         </w:tc>
         <w:tc>
           <w:tcPr>
-            <w:tcW w:w="1082" w:type="dxa"/>
+            <w:tcW w:w="1071" w:type="dxa"/>
           </w:tcPr>
           <w:p>
             <w:pPr>
@@ -1292,7 +1257,7 @@
         </w:tc>
         <w:tc>
           <w:tcPr>
-            <w:tcW w:w="1020" w:type="dxa"/>
+            <w:tcW w:w="1010" w:type="dxa"/>
           </w:tcPr>
           <w:p>
             <w:pPr>
@@ -1313,7 +1278,7 @@
         </w:tc>
         <w:tc>
           <w:tcPr>
-            <w:tcW w:w="1082" w:type="dxa"/>
+            <w:tcW w:w="1071" w:type="dxa"/>
           </w:tcPr>
           <w:p>
             <w:pPr>
@@ -1327,7 +1292,7 @@
         </w:tc>
         <w:tc>
           <w:tcPr>
-            <w:tcW w:w="535" w:type="dxa"/>
+            <w:tcW w:w="531" w:type="dxa"/>
           </w:tcPr>
           <w:p>
             <w:pPr>
@@ -1348,7 +1313,7 @@
         </w:tc>
         <w:tc>
           <w:tcPr>
-            <w:tcW w:w="533" w:type="dxa"/>
+            <w:tcW w:w="529" w:type="dxa"/>
           </w:tcPr>
           <w:p>
             <w:pPr>
@@ -1360,9 +1325,32 @@
             </w:pPr>
           </w:p>
         </w:tc>
-        <w:tc>
-          <w:tcPr>
-            <w:tcW w:w="736" w:type="dxa"/>
+      </w:tr>
+      <w:tr>
+        <w:tc>
+          <w:tcPr>
+            <w:tcW w:w="680" w:type="dxa"/>
+          </w:tcPr>
+          <w:p>
+            <w:pPr>
+              <w:jc w:val="center"/>
+              <w:rPr>
+                <w:sz w:val="18"/>
+                <w:szCs w:val="18"/>
+              </w:rPr>
+            </w:pPr>
+            <w:r>
+              <w:rPr>
+                <w:sz w:val="18"/>
+                <w:szCs w:val="18"/>
+              </w:rPr>
+              <w:t>VVI</w:t>
+            </w:r>
+          </w:p>
+        </w:tc>
+        <w:tc>
+          <w:tcPr>
+            <w:tcW w:w="466" w:type="dxa"/>
           </w:tcPr>
           <w:p>
             <w:pPr>
@@ -1381,32 +1369,9 @@
             </w:r>
           </w:p>
         </w:tc>
-      </w:tr>
-      <w:tr>
-        <w:tc>
-          <w:tcPr>
-            <w:tcW w:w="704" w:type="dxa"/>
-          </w:tcPr>
-          <w:p>
-            <w:pPr>
-              <w:jc w:val="center"/>
-              <w:rPr>
-                <w:sz w:val="18"/>
-                <w:szCs w:val="18"/>
-              </w:rPr>
-            </w:pPr>
-            <w:r>
-              <w:rPr>
-                <w:sz w:val="18"/>
-                <w:szCs w:val="18"/>
-              </w:rPr>
-              <w:t>VVI</w:t>
-            </w:r>
-          </w:p>
-        </w:tc>
-        <w:tc>
-          <w:tcPr>
-            <w:tcW w:w="366" w:type="dxa"/>
+        <w:tc>
+          <w:tcPr>
+            <w:tcW w:w="524" w:type="dxa"/>
           </w:tcPr>
           <w:p>
             <w:pPr>
@@ -1427,7 +1392,21 @@
         </w:tc>
         <w:tc>
           <w:tcPr>
-            <w:tcW w:w="528" w:type="dxa"/>
+            <w:tcW w:w="1033" w:type="dxa"/>
+          </w:tcPr>
+          <w:p>
+            <w:pPr>
+              <w:jc w:val="center"/>
+              <w:rPr>
+                <w:sz w:val="18"/>
+                <w:szCs w:val="18"/>
+              </w:rPr>
+            </w:pPr>
+          </w:p>
+        </w:tc>
+        <w:tc>
+          <w:tcPr>
+            <w:tcW w:w="1071" w:type="dxa"/>
           </w:tcPr>
           <w:p>
             <w:pPr>
@@ -1448,7 +1427,7 @@
         </w:tc>
         <w:tc>
           <w:tcPr>
-            <w:tcW w:w="1043" w:type="dxa"/>
+            <w:tcW w:w="634" w:type="dxa"/>
           </w:tcPr>
           <w:p>
             <w:pPr>
@@ -1462,7 +1441,7 @@
         </w:tc>
         <w:tc>
           <w:tcPr>
-            <w:tcW w:w="1082" w:type="dxa"/>
+            <w:tcW w:w="1071" w:type="dxa"/>
           </w:tcPr>
           <w:p>
             <w:pPr>
@@ -1483,7 +1462,7 @@
         </w:tc>
         <w:tc>
           <w:tcPr>
-            <w:tcW w:w="639" w:type="dxa"/>
+            <w:tcW w:w="1010" w:type="dxa"/>
           </w:tcPr>
           <w:p>
             <w:pPr>
@@ -1497,7 +1476,7 @@
         </w:tc>
         <w:tc>
           <w:tcPr>
-            <w:tcW w:w="1082" w:type="dxa"/>
+            <w:tcW w:w="1071" w:type="dxa"/>
           </w:tcPr>
           <w:p>
             <w:pPr>
@@ -1518,7 +1497,7 @@
         </w:tc>
         <w:tc>
           <w:tcPr>
-            <w:tcW w:w="1020" w:type="dxa"/>
+            <w:tcW w:w="531" w:type="dxa"/>
           </w:tcPr>
           <w:p>
             <w:pPr>
@@ -1532,7 +1511,7 @@
         </w:tc>
         <w:tc>
           <w:tcPr>
-            <w:tcW w:w="1082" w:type="dxa"/>
+            <w:tcW w:w="529" w:type="dxa"/>
           </w:tcPr>
           <w:p>
             <w:pPr>
@@ -1551,55 +1530,6 @@
             </w:r>
           </w:p>
         </w:tc>
-        <w:tc>
-          <w:tcPr>
-            <w:tcW w:w="535" w:type="dxa"/>
-          </w:tcPr>
-          <w:p>
-            <w:pPr>
-              <w:jc w:val="center"/>
-              <w:rPr>
-                <w:sz w:val="18"/>
-                <w:szCs w:val="18"/>
-              </w:rPr>
-            </w:pPr>
-          </w:p>
-        </w:tc>
-        <w:tc>
-          <w:tcPr>
-            <w:tcW w:w="533" w:type="dxa"/>
-          </w:tcPr>
-          <w:p>
-            <w:pPr>
-              <w:jc w:val="center"/>
-              <w:rPr>
-                <w:sz w:val="18"/>
-                <w:szCs w:val="18"/>
-              </w:rPr>
-            </w:pPr>
-            <w:r>
-              <w:rPr>
-                <w:sz w:val="18"/>
-                <w:szCs w:val="18"/>
-              </w:rPr>
-              <w:t>O</w:t>
-            </w:r>
-          </w:p>
-        </w:tc>
-        <w:tc>
-          <w:tcPr>
-            <w:tcW w:w="736" w:type="dxa"/>
-          </w:tcPr>
-          <w:p>
-            <w:pPr>
-              <w:jc w:val="center"/>
-              <w:rPr>
-                <w:sz w:val="18"/>
-                <w:szCs w:val="18"/>
-              </w:rPr>
-            </w:pPr>
-          </w:p>
-        </w:tc>
       </w:tr>
     </w:tbl>
     <w:p>
@@ -1627,26 +1557,12 @@
       <w:pPr>
         <w:pStyle w:val="Heading3"/>
         <w:numPr>
-          <w:ilvl w:val="3"/>
+          <w:ilvl w:val="2"/>
           <w:numId w:val="9"/>
         </w:numPr>
       </w:pPr>
       <w:r>
-        <w:t>AOO</w:t>
-      </w:r>
-    </w:p>
-    <w:p>
-      <w:pPr>
-        <w:ind w:left="426"/>
-      </w:pPr>
-      <w:r>
-        <w:t xml:space="preserve">In AOO mode the pacemaker must include a lower rate limit, an upper rate limit, atrial amplitude control, </w:t>
-      </w:r>
-      <w:r>
-        <w:t xml:space="preserve">and </w:t>
-      </w:r>
-      <w:r>
-        <w:t>atrial pulse width control.</w:t>
+        <w:t>Bradycardia Therapy</w:t>
       </w:r>
     </w:p>
     <w:p>
@@ -1658,7 +1574,7 @@
         </w:numPr>
       </w:pPr>
       <w:r>
-        <w:t>VOO</w:t>
+        <w:t>Lower Rate Limit (LRL)</w:t>
       </w:r>
     </w:p>
     <w:p>
@@ -1666,19 +1582,43 @@
         <w:ind w:left="426"/>
       </w:pPr>
       <w:r>
-        <w:t>In VOO mode the pacemaker must include a lower rate limit, an upper rate limit, ventricular amplitude</w:t>
-      </w:r>
-      <w:r>
-        <w:t xml:space="preserve">, </w:t>
-      </w:r>
-      <w:r>
-        <w:t xml:space="preserve">and </w:t>
-      </w:r>
-      <w:r>
-        <w:t>ventricular pulse width</w:t>
-      </w:r>
-      <w:r>
-        <w:t>.</w:t>
+        <w:t>The number of generator pace pulses delivered (per minute) should be affected by following the requirements.</w:t>
+      </w:r>
+    </w:p>
+    <w:p>
+      <w:pPr>
+        <w:pStyle w:val="ListParagraph"/>
+        <w:numPr>
+          <w:ilvl w:val="0"/>
+          <w:numId w:val="23"/>
+        </w:numPr>
+      </w:pPr>
+      <w:r>
+        <w:t>LRL should be the longest allowable definition of pacing interval.</w:t>
+      </w:r>
+    </w:p>
+    <w:p>
+      <w:pPr>
+        <w:pStyle w:val="ListParagraph"/>
+        <w:numPr>
+          <w:ilvl w:val="0"/>
+          <w:numId w:val="23"/>
+        </w:numPr>
+      </w:pPr>
+      <w:r>
+        <w:t>The LRL interval should begin at a ventricular sensed or paced event in VII and VOO mode.</w:t>
+      </w:r>
+    </w:p>
+    <w:p>
+      <w:pPr>
+        <w:pStyle w:val="ListParagraph"/>
+        <w:numPr>
+          <w:ilvl w:val="0"/>
+          <w:numId w:val="23"/>
+        </w:numPr>
+      </w:pPr>
+      <w:r>
+        <w:t>The LRL interval should begin at an atrial sensed or paced event in AII and AOO mode.</w:t>
       </w:r>
     </w:p>
     <w:p>
@@ -1690,7 +1630,7 @@
         </w:numPr>
       </w:pPr>
       <w:r>
-        <w:t>AAI</w:t>
+        <w:t>Upper Rate Limit (URL)</w:t>
       </w:r>
     </w:p>
     <w:p>
@@ -1698,13 +1638,7 @@
         <w:ind w:left="426"/>
       </w:pPr>
       <w:r>
-        <w:t xml:space="preserve">In AAI mode the pacemaker must include a lower rate limit, an upper rate limit, atrial amplitude control, atrial pulse width control, atrial sensitivity, ARP, </w:t>
-      </w:r>
-      <w:r>
-        <w:t xml:space="preserve">and </w:t>
-      </w:r>
-      <w:r>
-        <w:t>PVARP.</w:t>
+        <w:t>The Upper Rate Limit (URL) refers to the highest pace at which the heart's ventricles will follow the detected atrial signals. The URL interval represents the shortest duration between one ventricular event and the subsequent ventricular pacing.</w:t>
       </w:r>
     </w:p>
     <w:p>
@@ -1716,56 +1650,72 @@
         </w:numPr>
       </w:pPr>
       <w:r>
-        <w:t>VVI</w:t>
+        <w:t>Refractory Periods</w:t>
       </w:r>
     </w:p>
     <w:p>
       <w:pPr>
-        <w:ind w:left="426"/>
-      </w:pPr>
-      <w:r>
-        <w:t xml:space="preserve">In VVI mode the pacemaker must include a lower rate limit, an upper rate limit, ventricular amplitude, ventricular pulse width, </w:t>
-      </w:r>
-      <w:r>
-        <w:t xml:space="preserve">ventricular sensitivity, </w:t>
-      </w:r>
-      <w:r>
-        <w:t xml:space="preserve">and </w:t>
-      </w:r>
-      <w:r>
-        <w:t xml:space="preserve">VRP. </w:t>
+        <w:pStyle w:val="ListParagraph"/>
+        <w:numPr>
+          <w:ilvl w:val="0"/>
+          <w:numId w:val="2"/>
+        </w:numPr>
+      </w:pPr>
+      <w:r>
+        <w:t>V</w:t>
+      </w:r>
+      <w:r>
+        <w:t>entricular Refractory Period (VRP)</w:t>
+      </w:r>
+      <w:r>
+        <w:t xml:space="preserve">: </w:t>
+      </w:r>
+      <w:r>
+        <w:t>It should be the set duration of time after a ventricular event during which neither the sensing of ventricular activity will prevent nor initiate ventricular pacing.</w:t>
       </w:r>
     </w:p>
     <w:p>
-      <w:r>
-        <w:t xml:space="preserve">Hardware hiding </w:t>
-      </w:r>
-      <w:r>
-        <w:t xml:space="preserve">will be used to </w:t>
-      </w:r>
-      <w:r>
-        <w:t xml:space="preserve">map the pins of the </w:t>
-      </w:r>
-      <w:r>
-        <w:t xml:space="preserve">microcontroller to the </w:t>
-      </w:r>
-      <w:r>
-        <w:t xml:space="preserve">inputs and output of the </w:t>
-      </w:r>
-      <w:r>
-        <w:t>pacemak</w:t>
-      </w:r>
-      <w:r>
-        <w:t>er</w:t>
-      </w:r>
-      <w:r>
-        <w:t xml:space="preserve"> </w:t>
-      </w:r>
-      <w:r>
-        <w:t>system</w:t>
-      </w:r>
-      <w:r>
-        <w:t xml:space="preserve">. </w:t>
+      <w:pPr>
+        <w:pStyle w:val="ListParagraph"/>
+        <w:numPr>
+          <w:ilvl w:val="0"/>
+          <w:numId w:val="2"/>
+        </w:numPr>
+      </w:pPr>
+      <w:r>
+        <w:t>Atrial Refractory Period (ARP)</w:t>
+      </w:r>
+      <w:r>
+        <w:t xml:space="preserve">: </w:t>
+      </w:r>
+      <w:r>
+        <w:t>In single-chamber atrial modes, it should be the preset time duration following an atrial event, within which atrial events will neither stop nor initiate pacing.</w:t>
+      </w:r>
+    </w:p>
+    <w:p>
+      <w:pPr>
+        <w:pStyle w:val="ListParagraph"/>
+        <w:numPr>
+          <w:ilvl w:val="0"/>
+          <w:numId w:val="2"/>
+        </w:numPr>
+      </w:pPr>
+      <w:r>
+        <w:t>Post Ventricular Atrial Refractory Period (PVARP)</w:t>
+      </w:r>
+      <w:r>
+        <w:t xml:space="preserve">: </w:t>
+      </w:r>
+      <w:r>
+        <w:t xml:space="preserve">It must be available in modes with ventricular pacing and atrial sensing. It is a customizable </w:t>
+      </w:r>
+      <w:proofErr w:type="gramStart"/>
+      <w:r>
+        <w:t>period of time</w:t>
+      </w:r>
+      <w:proofErr w:type="gramEnd"/>
+      <w:r>
+        <w:t xml:space="preserve"> after a ventricular event during which an atrial heart event should neither block an atrial pace nor activate a ventricular pace.</w:t>
       </w:r>
     </w:p>
     <w:p>
@@ -1777,189 +1727,7 @@
         </w:numPr>
       </w:pPr>
       <w:r>
-        <w:t>States</w:t>
-      </w:r>
-    </w:p>
-    <w:p>
-      <w:r>
-        <w:t>The permanent bradycardia state, the normal pacing state, should be available. All the pacing parameters in this normal state should also be used in the permanent brady state.</w:t>
-      </w:r>
-    </w:p>
-    <w:p>
-      <w:pPr>
-        <w:pStyle w:val="Heading3"/>
-        <w:numPr>
-          <w:ilvl w:val="2"/>
-          <w:numId w:val="9"/>
-        </w:numPr>
-      </w:pPr>
-      <w:r>
-        <w:t>Bradycardia Therapy</w:t>
-      </w:r>
-    </w:p>
-    <w:p>
-      <w:pPr>
-        <w:pStyle w:val="Heading3"/>
-        <w:numPr>
-          <w:ilvl w:val="3"/>
-          <w:numId w:val="9"/>
-        </w:numPr>
-      </w:pPr>
-      <w:r>
-        <w:t>Lower Rate Limit (LRL)</w:t>
-      </w:r>
-    </w:p>
-    <w:p>
-      <w:pPr>
-        <w:ind w:left="426"/>
-      </w:pPr>
-      <w:r>
-        <w:t>The number of generator pace pulses delivered (per minute) should be affected by following the requirements.</w:t>
-      </w:r>
-    </w:p>
-    <w:p>
-      <w:pPr>
-        <w:pStyle w:val="ListParagraph"/>
-        <w:numPr>
-          <w:ilvl w:val="0"/>
-          <w:numId w:val="23"/>
-        </w:numPr>
-      </w:pPr>
-      <w:r>
-        <w:t>LRL should be the longest allowable definition of pacing interval.</w:t>
-      </w:r>
-    </w:p>
-    <w:p>
-      <w:pPr>
-        <w:pStyle w:val="ListParagraph"/>
-        <w:numPr>
-          <w:ilvl w:val="0"/>
-          <w:numId w:val="23"/>
-        </w:numPr>
-      </w:pPr>
-      <w:r>
-        <w:t>The LRL interval should begin at a ventricular sensed or paced event in VII and VOO mode.</w:t>
-      </w:r>
-    </w:p>
-    <w:p>
-      <w:pPr>
-        <w:pStyle w:val="ListParagraph"/>
-        <w:numPr>
-          <w:ilvl w:val="0"/>
-          <w:numId w:val="23"/>
-        </w:numPr>
-      </w:pPr>
-      <w:r>
-        <w:t>The LRL interval should begin at an atrial sensed or paced event in AII and AOO mode.</w:t>
-      </w:r>
-    </w:p>
-    <w:p>
-      <w:pPr>
-        <w:pStyle w:val="Heading3"/>
-        <w:numPr>
-          <w:ilvl w:val="3"/>
-          <w:numId w:val="9"/>
-        </w:numPr>
-      </w:pPr>
-      <w:r>
         <w:lastRenderedPageBreak/>
-        <w:t>Upper Rate Limit (URL)</w:t>
-      </w:r>
-    </w:p>
-    <w:p>
-      <w:pPr>
-        <w:ind w:left="426"/>
-      </w:pPr>
-      <w:r>
-        <w:t>The Upper Rate Limit (URL) refers to the highest pace at which the heart's ventricles will follow the detected atrial signals. The URL interval represents the shortest duration between one ventricular event and the subsequent ventricular pacing.</w:t>
-      </w:r>
-    </w:p>
-    <w:p>
-      <w:pPr>
-        <w:pStyle w:val="Heading3"/>
-        <w:numPr>
-          <w:ilvl w:val="3"/>
-          <w:numId w:val="9"/>
-        </w:numPr>
-      </w:pPr>
-      <w:r>
-        <w:t>Refractory Periods</w:t>
-      </w:r>
-    </w:p>
-    <w:p>
-      <w:pPr>
-        <w:pStyle w:val="ListParagraph"/>
-        <w:numPr>
-          <w:ilvl w:val="0"/>
-          <w:numId w:val="2"/>
-        </w:numPr>
-      </w:pPr>
-      <w:r>
-        <w:t>V</w:t>
-      </w:r>
-      <w:r>
-        <w:t>entricular Refractory Period (VRP)</w:t>
-      </w:r>
-      <w:r>
-        <w:t xml:space="preserve">: </w:t>
-      </w:r>
-      <w:r>
-        <w:t>It should be the set duration of time after a ventricular event during which neither the sensing of ventricular activity will prevent nor initiate ventricular pacing.</w:t>
-      </w:r>
-    </w:p>
-    <w:p>
-      <w:pPr>
-        <w:pStyle w:val="ListParagraph"/>
-        <w:numPr>
-          <w:ilvl w:val="0"/>
-          <w:numId w:val="2"/>
-        </w:numPr>
-      </w:pPr>
-      <w:r>
-        <w:t>Atrial Refractory Period (ARP)</w:t>
-      </w:r>
-      <w:r>
-        <w:t xml:space="preserve">: </w:t>
-      </w:r>
-      <w:r>
-        <w:t>In single-chamber atrial modes, it should be the preset time duration following an atrial event, within which atrial events will neither stop nor initiate pacing.</w:t>
-      </w:r>
-    </w:p>
-    <w:p>
-      <w:pPr>
-        <w:pStyle w:val="ListParagraph"/>
-        <w:numPr>
-          <w:ilvl w:val="0"/>
-          <w:numId w:val="2"/>
-        </w:numPr>
-      </w:pPr>
-      <w:r>
-        <w:t>Post Ventricular Atrial Refractory Period (PVARP)</w:t>
-      </w:r>
-      <w:r>
-        <w:t xml:space="preserve">: </w:t>
-      </w:r>
-      <w:r>
-        <w:t xml:space="preserve">It must be available in modes with ventricular pacing and atrial sensing. It is a customizable </w:t>
-      </w:r>
-      <w:proofErr w:type="gramStart"/>
-      <w:r>
-        <w:t>period of time</w:t>
-      </w:r>
-      <w:proofErr w:type="gramEnd"/>
-      <w:r>
-        <w:t xml:space="preserve"> after a ventricular event during which an atrial heart event should neither block an atrial pace nor activate a ventricular pace.</w:t>
-      </w:r>
-    </w:p>
-    <w:p>
-      <w:pPr>
-        <w:pStyle w:val="Heading3"/>
-        <w:numPr>
-          <w:ilvl w:val="2"/>
-          <w:numId w:val="9"/>
-        </w:numPr>
-      </w:pPr>
-      <w:r>
         <w:t>Programmable Parameters</w:t>
       </w:r>
       <w:r>
@@ -3123,6 +2891,41 @@
         <w:t xml:space="preserve"> the software from the hardware. </w:t>
       </w:r>
     </w:p>
+    <w:p>
+      <w:r>
+        <w:t>Constants are used for the programmable parameters to allow their values to be easily changed between simulation runs. In future, these values will be provided by the DCM</w:t>
+      </w:r>
+      <w:r>
+        <w:t xml:space="preserve"> through serial communication. </w:t>
+      </w:r>
+    </w:p>
+    <w:p>
+      <w:r>
+        <w:t xml:space="preserve">A </w:t>
+      </w:r>
+      <w:proofErr w:type="spellStart"/>
+      <w:r>
+        <w:t>stateflow</w:t>
+      </w:r>
+      <w:proofErr w:type="spellEnd"/>
+      <w:r>
+        <w:t xml:space="preserve"> diagram is used to </w:t>
+      </w:r>
+      <w:r>
+        <w:t xml:space="preserve">branch into the correct operating modes based on the inputs given. Further </w:t>
+      </w:r>
+      <w:proofErr w:type="spellStart"/>
+      <w:r>
+        <w:t>stateflows</w:t>
+      </w:r>
+      <w:proofErr w:type="spellEnd"/>
+      <w:r>
+        <w:t xml:space="preserve"> within </w:t>
+      </w:r>
+      <w:r>
+        <w:t>are used to implement the various states required for each pacing mode.</w:t>
+      </w:r>
+    </w:p>
     <w:p/>
     <w:p>
       <w:pPr>
@@ -3133,7 +2936,6 @@
         </w:numPr>
       </w:pPr>
       <w:r>
-        <w:lastRenderedPageBreak/>
         <w:t>Simulink diagram and testing</w:t>
       </w:r>
     </w:p>
@@ -3384,13 +3186,8 @@
         <w:t xml:space="preserve">2.1 </w:t>
       </w:r>
       <w:r>
-        <w:t xml:space="preserve">Requirements likely to </w:t>
-      </w:r>
-      <w:proofErr w:type="gramStart"/>
-      <w:r>
-        <w:t>change</w:t>
-      </w:r>
-      <w:proofErr w:type="gramEnd"/>
+        <w:t>Requirements likely to change</w:t>
+      </w:r>
     </w:p>
     <w:p>
       <w:r>
@@ -3411,26 +3208,3113 @@
         <w:pStyle w:val="Heading2"/>
       </w:pPr>
       <w:r>
-        <w:t xml:space="preserve">2.2 Design decisions likely to </w:t>
-      </w:r>
-      <w:proofErr w:type="gramStart"/>
-      <w:r>
-        <w:t>change</w:t>
-      </w:r>
-      <w:proofErr w:type="gramEnd"/>
+        <w:t>2.2 Design decisions likely to change</w:t>
+      </w:r>
+    </w:p>
+    <w:p>
+      <w:r>
+        <w:t>The decision to use constants for user values will change in Assignment 2 as there will be serial communication between the DCM and Simulink model</w:t>
+      </w:r>
+      <w:r>
+        <w:t>, allowing those values to be provided through a GUI.</w:t>
+      </w:r>
+    </w:p>
+    <w:p>
+      <w:pPr>
+        <w:pStyle w:val="Heading2"/>
+      </w:pPr>
+      <w:r>
+        <w:t>2.3 M</w:t>
+      </w:r>
+      <w:r>
+        <w:t>IS and MID</w:t>
+      </w:r>
+    </w:p>
+    <w:p>
+      <w:pPr>
+        <w:pStyle w:val="Heading3"/>
+      </w:pPr>
+      <w:r>
+        <w:t>2.3.1 Module Interface Specification</w:t>
+      </w:r>
+    </w:p>
+    <w:p>
+      <w:r>
+        <w:t>Describes t</w:t>
+      </w:r>
+      <w:r>
+        <w:t>he</w:t>
+      </w:r>
+      <w:r>
+        <w:t xml:space="preserve"> purpose</w:t>
+      </w:r>
+      <w:r>
+        <w:t>, public functions, and black-box behaviour of each function.</w:t>
+      </w:r>
+    </w:p>
+    <w:p>
+      <w:pPr>
+        <w:pStyle w:val="Heading4"/>
+      </w:pPr>
+      <w:r>
+        <w:t xml:space="preserve">2.3.1.1 </w:t>
+      </w:r>
+      <w:r>
+        <w:t>Input Pins Subsystem</w:t>
+      </w:r>
+    </w:p>
+    <w:p>
+      <w:r>
+        <w:t xml:space="preserve">Maps MCU input pins to </w:t>
+      </w:r>
+      <w:r>
+        <w:t xml:space="preserve">more descriptive internal </w:t>
+      </w:r>
+      <w:r>
+        <w:t>variables</w:t>
+      </w:r>
+      <w:r>
+        <w:t xml:space="preserve"> to enable hardware hiding.</w:t>
+      </w:r>
+    </w:p>
+    <w:tbl>
+      <w:tblPr>
+        <w:tblStyle w:val="TableGrid"/>
+        <w:tblW w:w="0" w:type="auto"/>
+        <w:tblLook w:val="04A0" w:firstRow="1" w:lastRow="0" w:firstColumn="1" w:lastColumn="0" w:noHBand="0" w:noVBand="1"/>
+      </w:tblPr>
+      <w:tblGrid>
+        <w:gridCol w:w="2337"/>
+        <w:gridCol w:w="2337"/>
+        <w:gridCol w:w="2338"/>
+        <w:gridCol w:w="2338"/>
+      </w:tblGrid>
+      <w:tr>
+        <w:tc>
+          <w:tcPr>
+            <w:tcW w:w="2337" w:type="dxa"/>
+          </w:tcPr>
+          <w:p>
+            <w:r>
+              <w:t>Input</w:t>
+            </w:r>
+          </w:p>
+        </w:tc>
+        <w:tc>
+          <w:tcPr>
+            <w:tcW w:w="2337" w:type="dxa"/>
+          </w:tcPr>
+          <w:p>
+            <w:r>
+              <w:t>Type</w:t>
+            </w:r>
+          </w:p>
+        </w:tc>
+        <w:tc>
+          <w:tcPr>
+            <w:tcW w:w="2338" w:type="dxa"/>
+          </w:tcPr>
+          <w:p>
+            <w:r>
+              <w:t>Output</w:t>
+            </w:r>
+          </w:p>
+        </w:tc>
+        <w:tc>
+          <w:tcPr>
+            <w:tcW w:w="2338" w:type="dxa"/>
+          </w:tcPr>
+          <w:p>
+            <w:r>
+              <w:t>Type</w:t>
+            </w:r>
+          </w:p>
+        </w:tc>
+      </w:tr>
+      <w:tr>
+        <w:tc>
+          <w:tcPr>
+            <w:tcW w:w="2337" w:type="dxa"/>
+          </w:tcPr>
+          <w:p>
+            <w:r>
+              <w:t>PTC16 (D0)</w:t>
+            </w:r>
+          </w:p>
+        </w:tc>
+        <w:tc>
+          <w:tcPr>
+            <w:tcW w:w="2337" w:type="dxa"/>
+          </w:tcPr>
+          <w:p>
+            <w:r>
+              <w:t>bool</w:t>
+            </w:r>
+          </w:p>
+        </w:tc>
+        <w:tc>
+          <w:tcPr>
+            <w:tcW w:w="2338" w:type="dxa"/>
+          </w:tcPr>
+          <w:p>
+            <w:r>
+              <w:t>ATR_CMP_DETECT</w:t>
+            </w:r>
+          </w:p>
+        </w:tc>
+        <w:tc>
+          <w:tcPr>
+            <w:tcW w:w="2338" w:type="dxa"/>
+          </w:tcPr>
+          <w:p>
+            <w:r>
+              <w:t>bool</w:t>
+            </w:r>
+          </w:p>
+        </w:tc>
+      </w:tr>
+      <w:tr>
+        <w:tc>
+          <w:tcPr>
+            <w:tcW w:w="2337" w:type="dxa"/>
+          </w:tcPr>
+          <w:p>
+            <w:r>
+              <w:t>PTC17 (D1)</w:t>
+            </w:r>
+          </w:p>
+        </w:tc>
+        <w:tc>
+          <w:tcPr>
+            <w:tcW w:w="2337" w:type="dxa"/>
+          </w:tcPr>
+          <w:p>
+            <w:r>
+              <w:t>bool</w:t>
+            </w:r>
+          </w:p>
+        </w:tc>
+        <w:tc>
+          <w:tcPr>
+            <w:tcW w:w="2338" w:type="dxa"/>
+          </w:tcPr>
+          <w:p>
+            <w:r>
+              <w:t>VENT_CMP_DETECT</w:t>
+            </w:r>
+          </w:p>
+        </w:tc>
+        <w:tc>
+          <w:tcPr>
+            <w:tcW w:w="2338" w:type="dxa"/>
+          </w:tcPr>
+          <w:p>
+            <w:r>
+              <w:t>bool</w:t>
+            </w:r>
+          </w:p>
+        </w:tc>
+      </w:tr>
+    </w:tbl>
+    <w:p/>
+    <w:p>
+      <w:pPr>
+        <w:pStyle w:val="Heading4"/>
+      </w:pPr>
+      <w:r>
+        <w:t>2.3.1.2 Output Pins Subsystem</w:t>
+      </w:r>
+    </w:p>
+    <w:p>
+      <w:r>
+        <w:t xml:space="preserve">Maps internal variables to </w:t>
+      </w:r>
+      <w:r>
+        <w:t>MCU output pins</w:t>
+      </w:r>
+      <w:r>
+        <w:t xml:space="preserve"> to enable hardware hiding.</w:t>
+      </w:r>
+    </w:p>
+    <w:tbl>
+      <w:tblPr>
+        <w:tblStyle w:val="TableGrid"/>
+        <w:tblW w:w="0" w:type="auto"/>
+        <w:tblLook w:val="04A0" w:firstRow="1" w:lastRow="0" w:firstColumn="1" w:lastColumn="0" w:noHBand="0" w:noVBand="1"/>
+      </w:tblPr>
+      <w:tblGrid>
+        <w:gridCol w:w="2337"/>
+        <w:gridCol w:w="2337"/>
+        <w:gridCol w:w="2338"/>
+        <w:gridCol w:w="2338"/>
+      </w:tblGrid>
+      <w:tr>
+        <w:tc>
+          <w:tcPr>
+            <w:tcW w:w="2337" w:type="dxa"/>
+          </w:tcPr>
+          <w:p>
+            <w:r>
+              <w:t>Input</w:t>
+            </w:r>
+          </w:p>
+        </w:tc>
+        <w:tc>
+          <w:tcPr>
+            <w:tcW w:w="2337" w:type="dxa"/>
+          </w:tcPr>
+          <w:p>
+            <w:r>
+              <w:t>Type</w:t>
+            </w:r>
+          </w:p>
+        </w:tc>
+        <w:tc>
+          <w:tcPr>
+            <w:tcW w:w="2338" w:type="dxa"/>
+          </w:tcPr>
+          <w:p>
+            <w:r>
+              <w:t>Output</w:t>
+            </w:r>
+          </w:p>
+        </w:tc>
+        <w:tc>
+          <w:tcPr>
+            <w:tcW w:w="2338" w:type="dxa"/>
+          </w:tcPr>
+          <w:p>
+            <w:r>
+              <w:t>Type</w:t>
+            </w:r>
+          </w:p>
+        </w:tc>
+      </w:tr>
+      <w:tr>
+        <w:tc>
+          <w:tcPr>
+            <w:tcW w:w="2337" w:type="dxa"/>
+          </w:tcPr>
+          <w:p>
+            <w:r>
+              <w:t>PACE_CHARGE_CTRL</w:t>
+            </w:r>
+          </w:p>
+        </w:tc>
+        <w:tc>
+          <w:tcPr>
+            <w:tcW w:w="2337" w:type="dxa"/>
+          </w:tcPr>
+          <w:p>
+            <w:r>
+              <w:t>b</w:t>
+            </w:r>
+            <w:r>
+              <w:t>ool</w:t>
+            </w:r>
+          </w:p>
+        </w:tc>
+        <w:tc>
+          <w:tcPr>
+            <w:tcW w:w="2338" w:type="dxa"/>
+          </w:tcPr>
+          <w:p>
+            <w:r>
+              <w:t>PTB9 (D2)</w:t>
+            </w:r>
+          </w:p>
+        </w:tc>
+        <w:tc>
+          <w:tcPr>
+            <w:tcW w:w="2338" w:type="dxa"/>
+          </w:tcPr>
+          <w:p>
+            <w:r>
+              <w:t>bool</w:t>
+            </w:r>
+          </w:p>
+        </w:tc>
+      </w:tr>
+      <w:tr>
+        <w:tc>
+          <w:tcPr>
+            <w:tcW w:w="2337" w:type="dxa"/>
+          </w:tcPr>
+          <w:p>
+            <w:r>
+              <w:t>Z_ATR_CTRL</w:t>
+            </w:r>
+          </w:p>
+        </w:tc>
+        <w:tc>
+          <w:tcPr>
+            <w:tcW w:w="2337" w:type="dxa"/>
+          </w:tcPr>
+          <w:p>
+            <w:r>
+              <w:t>bool</w:t>
+            </w:r>
+          </w:p>
+        </w:tc>
+        <w:tc>
+          <w:tcPr>
+            <w:tcW w:w="2338" w:type="dxa"/>
+          </w:tcPr>
+          <w:p>
+            <w:r>
+              <w:t>PTB23 (</w:t>
+            </w:r>
+            <w:r>
+              <w:t>D4)</w:t>
+            </w:r>
+          </w:p>
+        </w:tc>
+        <w:tc>
+          <w:tcPr>
+            <w:tcW w:w="2338" w:type="dxa"/>
+          </w:tcPr>
+          <w:p>
+            <w:r>
+              <w:t>bool</w:t>
+            </w:r>
+          </w:p>
+        </w:tc>
+      </w:tr>
+      <w:tr>
+        <w:tc>
+          <w:tcPr>
+            <w:tcW w:w="2337" w:type="dxa"/>
+          </w:tcPr>
+          <w:p>
+            <w:r>
+              <w:t>PACING_REF_PWM</w:t>
+            </w:r>
+          </w:p>
+        </w:tc>
+        <w:tc>
+          <w:tcPr>
+            <w:tcW w:w="2337" w:type="dxa"/>
+          </w:tcPr>
+          <w:p>
+            <w:r>
+              <w:t>single</w:t>
+            </w:r>
+          </w:p>
+        </w:tc>
+        <w:tc>
+          <w:tcPr>
+            <w:tcW w:w="2338" w:type="dxa"/>
+          </w:tcPr>
+          <w:p>
+            <w:r>
+              <w:t>PTA2 (D5)</w:t>
+            </w:r>
+          </w:p>
+        </w:tc>
+        <w:tc>
+          <w:tcPr>
+            <w:tcW w:w="2338" w:type="dxa"/>
+          </w:tcPr>
+          <w:p>
+            <w:r>
+              <w:t>single</w:t>
+            </w:r>
+          </w:p>
+        </w:tc>
+      </w:tr>
+      <w:tr>
+        <w:tc>
+          <w:tcPr>
+            <w:tcW w:w="2337" w:type="dxa"/>
+          </w:tcPr>
+          <w:p>
+            <w:r>
+              <w:t>Z_VENT_CTRL</w:t>
+            </w:r>
+          </w:p>
+        </w:tc>
+        <w:tc>
+          <w:tcPr>
+            <w:tcW w:w="2337" w:type="dxa"/>
+          </w:tcPr>
+          <w:p>
+            <w:r>
+              <w:t>bool</w:t>
+            </w:r>
+          </w:p>
+        </w:tc>
+        <w:tc>
+          <w:tcPr>
+            <w:tcW w:w="2338" w:type="dxa"/>
+          </w:tcPr>
+          <w:p>
+            <w:r>
+              <w:t>PTC3 (D7)</w:t>
+            </w:r>
+          </w:p>
+        </w:tc>
+        <w:tc>
+          <w:tcPr>
+            <w:tcW w:w="2338" w:type="dxa"/>
+          </w:tcPr>
+          <w:p>
+            <w:r>
+              <w:t>bool</w:t>
+            </w:r>
+          </w:p>
+        </w:tc>
+      </w:tr>
+      <w:tr>
+        <w:tc>
+          <w:tcPr>
+            <w:tcW w:w="2337" w:type="dxa"/>
+          </w:tcPr>
+          <w:p>
+            <w:r>
+              <w:t>ATR_PACE_CTRL</w:t>
+            </w:r>
+          </w:p>
+        </w:tc>
+        <w:tc>
+          <w:tcPr>
+            <w:tcW w:w="2337" w:type="dxa"/>
+          </w:tcPr>
+          <w:p>
+            <w:r>
+              <w:t>bool</w:t>
+            </w:r>
+          </w:p>
+        </w:tc>
+        <w:tc>
+          <w:tcPr>
+            <w:tcW w:w="2338" w:type="dxa"/>
+          </w:tcPr>
+          <w:p>
+            <w:r>
+              <w:t>PTA0 (D6)</w:t>
+            </w:r>
+          </w:p>
+        </w:tc>
+        <w:tc>
+          <w:tcPr>
+            <w:tcW w:w="2338" w:type="dxa"/>
+          </w:tcPr>
+          <w:p>
+            <w:r>
+              <w:t>bool</w:t>
+            </w:r>
+          </w:p>
+        </w:tc>
+      </w:tr>
+      <w:tr>
+        <w:tc>
+          <w:tcPr>
+            <w:tcW w:w="2337" w:type="dxa"/>
+          </w:tcPr>
+          <w:p>
+            <w:r>
+              <w:t>VENT_PACE_CTRL</w:t>
+            </w:r>
+          </w:p>
+        </w:tc>
+        <w:tc>
+          <w:tcPr>
+            <w:tcW w:w="2337" w:type="dxa"/>
+          </w:tcPr>
+          <w:p>
+            <w:r>
+              <w:t>bool</w:t>
+            </w:r>
+          </w:p>
+        </w:tc>
+        <w:tc>
+          <w:tcPr>
+            <w:tcW w:w="2338" w:type="dxa"/>
+          </w:tcPr>
+          <w:p>
+            <w:r>
+              <w:t>PTC4 (D9)</w:t>
+            </w:r>
+          </w:p>
+        </w:tc>
+        <w:tc>
+          <w:tcPr>
+            <w:tcW w:w="2338" w:type="dxa"/>
+          </w:tcPr>
+          <w:p>
+            <w:r>
+              <w:t>bool</w:t>
+            </w:r>
+          </w:p>
+        </w:tc>
+      </w:tr>
+      <w:tr>
+        <w:tc>
+          <w:tcPr>
+            <w:tcW w:w="2337" w:type="dxa"/>
+          </w:tcPr>
+          <w:p>
+            <w:r>
+              <w:t>PACE_GND_CTRL</w:t>
+            </w:r>
+          </w:p>
+        </w:tc>
+        <w:tc>
+          <w:tcPr>
+            <w:tcW w:w="2337" w:type="dxa"/>
+          </w:tcPr>
+          <w:p>
+            <w:r>
+              <w:t>bool</w:t>
+            </w:r>
+          </w:p>
+        </w:tc>
+        <w:tc>
+          <w:tcPr>
+            <w:tcW w:w="2338" w:type="dxa"/>
+          </w:tcPr>
+          <w:p>
+            <w:r>
+              <w:t>PTD0 (D10)</w:t>
+            </w:r>
+          </w:p>
+        </w:tc>
+        <w:tc>
+          <w:tcPr>
+            <w:tcW w:w="2338" w:type="dxa"/>
+          </w:tcPr>
+          <w:p>
+            <w:r>
+              <w:t>bool</w:t>
+            </w:r>
+          </w:p>
+        </w:tc>
+      </w:tr>
+      <w:tr>
+        <w:tc>
+          <w:tcPr>
+            <w:tcW w:w="2337" w:type="dxa"/>
+          </w:tcPr>
+          <w:p>
+            <w:r>
+              <w:t>ATR_GND_CTRL</w:t>
+            </w:r>
+          </w:p>
+        </w:tc>
+        <w:tc>
+          <w:tcPr>
+            <w:tcW w:w="2337" w:type="dxa"/>
+          </w:tcPr>
+          <w:p>
+            <w:r>
+              <w:t>bool</w:t>
+            </w:r>
+          </w:p>
+        </w:tc>
+        <w:tc>
+          <w:tcPr>
+            <w:tcW w:w="2338" w:type="dxa"/>
+          </w:tcPr>
+          <w:p>
+            <w:r>
+              <w:t>PTD2 (D11)</w:t>
+            </w:r>
+          </w:p>
+        </w:tc>
+        <w:tc>
+          <w:tcPr>
+            <w:tcW w:w="2338" w:type="dxa"/>
+          </w:tcPr>
+          <w:p>
+            <w:r>
+              <w:t>bool</w:t>
+            </w:r>
+          </w:p>
+        </w:tc>
+      </w:tr>
+      <w:tr>
+        <w:tc>
+          <w:tcPr>
+            <w:tcW w:w="2337" w:type="dxa"/>
+          </w:tcPr>
+          <w:p>
+            <w:r>
+              <w:t>VENT_GND_CTRL</w:t>
+            </w:r>
+          </w:p>
+        </w:tc>
+        <w:tc>
+          <w:tcPr>
+            <w:tcW w:w="2337" w:type="dxa"/>
+          </w:tcPr>
+          <w:p>
+            <w:r>
+              <w:t>bool</w:t>
+            </w:r>
+          </w:p>
+        </w:tc>
+        <w:tc>
+          <w:tcPr>
+            <w:tcW w:w="2338" w:type="dxa"/>
+          </w:tcPr>
+          <w:p>
+            <w:r>
+              <w:t>PTD3 (D12)</w:t>
+            </w:r>
+          </w:p>
+        </w:tc>
+        <w:tc>
+          <w:tcPr>
+            <w:tcW w:w="2338" w:type="dxa"/>
+          </w:tcPr>
+          <w:p>
+            <w:r>
+              <w:t>bool</w:t>
+            </w:r>
+          </w:p>
+        </w:tc>
+      </w:tr>
+    </w:tbl>
+    <w:p>
+      <w:pPr>
+        <w:pStyle w:val="Heading4"/>
+      </w:pPr>
+      <w:r>
+        <w:t xml:space="preserve">2.3.1.3 </w:t>
+      </w:r>
+      <w:r>
+        <w:t xml:space="preserve">Main </w:t>
+      </w:r>
+      <w:proofErr w:type="spellStart"/>
+      <w:r>
+        <w:t>Stateflow</w:t>
+      </w:r>
+      <w:proofErr w:type="spellEnd"/>
+    </w:p>
+    <w:p>
+      <w:r>
+        <w:t>Allows the program to branch to different operating modes</w:t>
+      </w:r>
+      <w:r>
+        <w:t>. Organizes sub-</w:t>
+      </w:r>
+      <w:proofErr w:type="spellStart"/>
+      <w:r>
+        <w:t>stateflows</w:t>
+      </w:r>
+      <w:proofErr w:type="spellEnd"/>
+      <w:r>
+        <w:t xml:space="preserve"> and </w:t>
+      </w:r>
+      <w:r>
+        <w:t>is extensible for future modes.</w:t>
+      </w:r>
+    </w:p>
+    <w:tbl>
+      <w:tblPr>
+        <w:tblStyle w:val="TableGrid"/>
+        <w:tblW w:w="0" w:type="auto"/>
+        <w:tblLook w:val="04A0" w:firstRow="1" w:lastRow="0" w:firstColumn="1" w:lastColumn="0" w:noHBand="0" w:noVBand="1"/>
+      </w:tblPr>
+      <w:tblGrid>
+        <w:gridCol w:w="2441"/>
+        <w:gridCol w:w="2290"/>
+        <w:gridCol w:w="2329"/>
+        <w:gridCol w:w="2290"/>
+      </w:tblGrid>
+      <w:tr>
+        <w:tc>
+          <w:tcPr>
+            <w:tcW w:w="2337" w:type="dxa"/>
+          </w:tcPr>
+          <w:p>
+            <w:r>
+              <w:t>Input</w:t>
+            </w:r>
+          </w:p>
+        </w:tc>
+        <w:tc>
+          <w:tcPr>
+            <w:tcW w:w="2337" w:type="dxa"/>
+          </w:tcPr>
+          <w:p>
+            <w:r>
+              <w:t>Type</w:t>
+            </w:r>
+          </w:p>
+        </w:tc>
+        <w:tc>
+          <w:tcPr>
+            <w:tcW w:w="2337" w:type="dxa"/>
+          </w:tcPr>
+          <w:p>
+            <w:r>
+              <w:t>Output</w:t>
+            </w:r>
+          </w:p>
+        </w:tc>
+        <w:tc>
+          <w:tcPr>
+            <w:tcW w:w="2337" w:type="dxa"/>
+          </w:tcPr>
+          <w:p>
+            <w:r>
+              <w:t>Type</w:t>
+            </w:r>
+          </w:p>
+        </w:tc>
+      </w:tr>
+      <w:tr>
+        <w:tc>
+          <w:tcPr>
+            <w:tcW w:w="2337" w:type="dxa"/>
+          </w:tcPr>
+          <w:p>
+            <w:r>
+              <w:t>ATR_CMP_DETECT</w:t>
+            </w:r>
+          </w:p>
+        </w:tc>
+        <w:tc>
+          <w:tcPr>
+            <w:tcW w:w="2337" w:type="dxa"/>
+          </w:tcPr>
+          <w:p>
+            <w:r>
+              <w:t>bool</w:t>
+            </w:r>
+          </w:p>
+        </w:tc>
+        <w:tc>
+          <w:tcPr>
+            <w:tcW w:w="2337" w:type="dxa"/>
+          </w:tcPr>
+          <w:p>
+            <w:r>
+              <w:t>PACE_CHARGE_CTRL</w:t>
+            </w:r>
+          </w:p>
+        </w:tc>
+        <w:tc>
+          <w:tcPr>
+            <w:tcW w:w="2337" w:type="dxa"/>
+          </w:tcPr>
+          <w:p>
+            <w:r>
+              <w:t>bool</w:t>
+            </w:r>
+          </w:p>
+        </w:tc>
+      </w:tr>
+      <w:tr>
+        <w:tc>
+          <w:tcPr>
+            <w:tcW w:w="2337" w:type="dxa"/>
+          </w:tcPr>
+          <w:p>
+            <w:r>
+              <w:t>VENT_CMP_DETECT</w:t>
+            </w:r>
+          </w:p>
+        </w:tc>
+        <w:tc>
+          <w:tcPr>
+            <w:tcW w:w="2337" w:type="dxa"/>
+          </w:tcPr>
+          <w:p>
+            <w:r>
+              <w:t>bool</w:t>
+            </w:r>
+          </w:p>
+        </w:tc>
+        <w:tc>
+          <w:tcPr>
+            <w:tcW w:w="2337" w:type="dxa"/>
+          </w:tcPr>
+          <w:p>
+            <w:r>
+              <w:t>Z_ATR_CTRL</w:t>
+            </w:r>
+          </w:p>
+        </w:tc>
+        <w:tc>
+          <w:tcPr>
+            <w:tcW w:w="2337" w:type="dxa"/>
+          </w:tcPr>
+          <w:p>
+            <w:r>
+              <w:t>bool</w:t>
+            </w:r>
+          </w:p>
+        </w:tc>
+      </w:tr>
+      <w:tr>
+        <w:tc>
+          <w:tcPr>
+            <w:tcW w:w="2337" w:type="dxa"/>
+          </w:tcPr>
+          <w:p>
+            <w:r>
+              <w:t>Mode</w:t>
+            </w:r>
+          </w:p>
+        </w:tc>
+        <w:tc>
+          <w:tcPr>
+            <w:tcW w:w="2337" w:type="dxa"/>
+          </w:tcPr>
+          <w:p>
+            <w:r>
+              <w:t>int8</w:t>
+            </w:r>
+          </w:p>
+        </w:tc>
+        <w:tc>
+          <w:tcPr>
+            <w:tcW w:w="2337" w:type="dxa"/>
+          </w:tcPr>
+          <w:p>
+            <w:r>
+              <w:t>PACING_REF_PWM</w:t>
+            </w:r>
+          </w:p>
+        </w:tc>
+        <w:tc>
+          <w:tcPr>
+            <w:tcW w:w="2337" w:type="dxa"/>
+          </w:tcPr>
+          <w:p>
+            <w:r>
+              <w:t>single</w:t>
+            </w:r>
+          </w:p>
+        </w:tc>
+      </w:tr>
+      <w:tr>
+        <w:tc>
+          <w:tcPr>
+            <w:tcW w:w="2337" w:type="dxa"/>
+          </w:tcPr>
+          <w:p>
+            <w:r>
+              <w:t>Rate</w:t>
+            </w:r>
+          </w:p>
+        </w:tc>
+        <w:tc>
+          <w:tcPr>
+            <w:tcW w:w="2337" w:type="dxa"/>
+          </w:tcPr>
+          <w:p>
+            <w:r>
+              <w:t>single</w:t>
+            </w:r>
+          </w:p>
+        </w:tc>
+        <w:tc>
+          <w:tcPr>
+            <w:tcW w:w="2337" w:type="dxa"/>
+          </w:tcPr>
+          <w:p>
+            <w:r>
+              <w:t>Z_VENT_CTRL</w:t>
+            </w:r>
+          </w:p>
+        </w:tc>
+        <w:tc>
+          <w:tcPr>
+            <w:tcW w:w="2337" w:type="dxa"/>
+          </w:tcPr>
+          <w:p>
+            <w:r>
+              <w:t>bool</w:t>
+            </w:r>
+          </w:p>
+        </w:tc>
+      </w:tr>
+      <w:tr>
+        <w:tc>
+          <w:tcPr>
+            <w:tcW w:w="2337" w:type="dxa"/>
+          </w:tcPr>
+          <w:p>
+            <w:proofErr w:type="spellStart"/>
+            <w:r>
+              <w:t>Atrial_Amplitude</w:t>
+            </w:r>
+            <w:proofErr w:type="spellEnd"/>
+          </w:p>
+        </w:tc>
+        <w:tc>
+          <w:tcPr>
+            <w:tcW w:w="2337" w:type="dxa"/>
+          </w:tcPr>
+          <w:p>
+            <w:r>
+              <w:t>single</w:t>
+            </w:r>
+          </w:p>
+        </w:tc>
+        <w:tc>
+          <w:tcPr>
+            <w:tcW w:w="2337" w:type="dxa"/>
+          </w:tcPr>
+          <w:p>
+            <w:r>
+              <w:t>ATR_PACE_CTRL</w:t>
+            </w:r>
+          </w:p>
+        </w:tc>
+        <w:tc>
+          <w:tcPr>
+            <w:tcW w:w="2337" w:type="dxa"/>
+          </w:tcPr>
+          <w:p>
+            <w:r>
+              <w:t>bool</w:t>
+            </w:r>
+          </w:p>
+        </w:tc>
+      </w:tr>
+      <w:tr>
+        <w:tc>
+          <w:tcPr>
+            <w:tcW w:w="2337" w:type="dxa"/>
+          </w:tcPr>
+          <w:p>
+            <w:proofErr w:type="spellStart"/>
+            <w:r>
+              <w:t>Atrial_Pulse_Width</w:t>
+            </w:r>
+            <w:proofErr w:type="spellEnd"/>
+          </w:p>
+        </w:tc>
+        <w:tc>
+          <w:tcPr>
+            <w:tcW w:w="2337" w:type="dxa"/>
+          </w:tcPr>
+          <w:p>
+            <w:r>
+              <w:t>single</w:t>
+            </w:r>
+          </w:p>
+        </w:tc>
+        <w:tc>
+          <w:tcPr>
+            <w:tcW w:w="2337" w:type="dxa"/>
+          </w:tcPr>
+          <w:p>
+            <w:r>
+              <w:t>VENT_PACE_CTRL</w:t>
+            </w:r>
+          </w:p>
+        </w:tc>
+        <w:tc>
+          <w:tcPr>
+            <w:tcW w:w="2337" w:type="dxa"/>
+          </w:tcPr>
+          <w:p>
+            <w:r>
+              <w:t>bool</w:t>
+            </w:r>
+          </w:p>
+        </w:tc>
+      </w:tr>
+      <w:tr>
+        <w:tc>
+          <w:tcPr>
+            <w:tcW w:w="2337" w:type="dxa"/>
+          </w:tcPr>
+          <w:p>
+            <w:proofErr w:type="spellStart"/>
+            <w:r>
+              <w:t>Ventricular_Amplitude</w:t>
+            </w:r>
+            <w:proofErr w:type="spellEnd"/>
+          </w:p>
+        </w:tc>
+        <w:tc>
+          <w:tcPr>
+            <w:tcW w:w="2337" w:type="dxa"/>
+          </w:tcPr>
+          <w:p>
+            <w:r>
+              <w:t>single</w:t>
+            </w:r>
+          </w:p>
+        </w:tc>
+        <w:tc>
+          <w:tcPr>
+            <w:tcW w:w="2337" w:type="dxa"/>
+          </w:tcPr>
+          <w:p>
+            <w:r>
+              <w:t>PACE_GND_CTRL</w:t>
+            </w:r>
+          </w:p>
+        </w:tc>
+        <w:tc>
+          <w:tcPr>
+            <w:tcW w:w="2337" w:type="dxa"/>
+          </w:tcPr>
+          <w:p>
+            <w:r>
+              <w:t>bool</w:t>
+            </w:r>
+          </w:p>
+        </w:tc>
+      </w:tr>
+      <w:tr>
+        <w:tc>
+          <w:tcPr>
+            <w:tcW w:w="2337" w:type="dxa"/>
+          </w:tcPr>
+          <w:p>
+            <w:proofErr w:type="spellStart"/>
+            <w:r>
+              <w:t>Ventricular_Pulse_Width</w:t>
+            </w:r>
+            <w:proofErr w:type="spellEnd"/>
+          </w:p>
+        </w:tc>
+        <w:tc>
+          <w:tcPr>
+            <w:tcW w:w="2337" w:type="dxa"/>
+          </w:tcPr>
+          <w:p>
+            <w:r>
+              <w:t>single</w:t>
+            </w:r>
+          </w:p>
+        </w:tc>
+        <w:tc>
+          <w:tcPr>
+            <w:tcW w:w="2337" w:type="dxa"/>
+          </w:tcPr>
+          <w:p>
+            <w:r>
+              <w:t>ATR_GND_CTRL</w:t>
+            </w:r>
+          </w:p>
+        </w:tc>
+        <w:tc>
+          <w:tcPr>
+            <w:tcW w:w="2337" w:type="dxa"/>
+          </w:tcPr>
+          <w:p>
+            <w:r>
+              <w:t>bool</w:t>
+            </w:r>
+          </w:p>
+        </w:tc>
+      </w:tr>
+      <w:tr>
+        <w:tc>
+          <w:tcPr>
+            <w:tcW w:w="2337" w:type="dxa"/>
+          </w:tcPr>
+          <w:p>
+            <w:r>
+              <w:t>ARP</w:t>
+            </w:r>
+          </w:p>
+        </w:tc>
+        <w:tc>
+          <w:tcPr>
+            <w:tcW w:w="2337" w:type="dxa"/>
+          </w:tcPr>
+          <w:p>
+            <w:r>
+              <w:t>single</w:t>
+            </w:r>
+          </w:p>
+        </w:tc>
+        <w:tc>
+          <w:tcPr>
+            <w:tcW w:w="2337" w:type="dxa"/>
+          </w:tcPr>
+          <w:p>
+            <w:r>
+              <w:t>VENT_GND_CTRL</w:t>
+            </w:r>
+          </w:p>
+        </w:tc>
+        <w:tc>
+          <w:tcPr>
+            <w:tcW w:w="2337" w:type="dxa"/>
+          </w:tcPr>
+          <w:p>
+            <w:r>
+              <w:t>bool</w:t>
+            </w:r>
+          </w:p>
+        </w:tc>
+      </w:tr>
+      <w:tr>
+        <w:tc>
+          <w:tcPr>
+            <w:tcW w:w="2337" w:type="dxa"/>
+          </w:tcPr>
+          <w:p>
+            <w:r>
+              <w:t>VRP</w:t>
+            </w:r>
+          </w:p>
+        </w:tc>
+        <w:tc>
+          <w:tcPr>
+            <w:tcW w:w="2337" w:type="dxa"/>
+          </w:tcPr>
+          <w:p>
+            <w:r>
+              <w:t>single</w:t>
+            </w:r>
+          </w:p>
+        </w:tc>
+        <w:tc>
+          <w:tcPr>
+            <w:tcW w:w="2337" w:type="dxa"/>
+          </w:tcPr>
+          <w:p/>
+        </w:tc>
+        <w:tc>
+          <w:tcPr>
+            <w:tcW w:w="2337" w:type="dxa"/>
+          </w:tcPr>
+          <w:p/>
+        </w:tc>
+      </w:tr>
+    </w:tbl>
+    <w:p/>
+    <w:p>
+      <w:pPr>
+        <w:pStyle w:val="Heading4"/>
+      </w:pPr>
+      <w:r>
+        <w:t>2.3.1.</w:t>
+      </w:r>
+      <w:r>
+        <w:t xml:space="preserve">4 AOO </w:t>
+      </w:r>
+      <w:proofErr w:type="spellStart"/>
+      <w:r>
+        <w:t>Stateflow</w:t>
+      </w:r>
+      <w:proofErr w:type="spellEnd"/>
+    </w:p>
+    <w:p>
+      <w:r>
+        <w:t>Implements the AOO operating mode</w:t>
+      </w:r>
+      <w:r>
+        <w:t xml:space="preserve">, taking in appropriate programmable </w:t>
+      </w:r>
+      <w:r>
+        <w:t>parameters,</w:t>
+      </w:r>
+      <w:r>
+        <w:t xml:space="preserve"> and controlling its outputs accordingly to create paces</w:t>
+      </w:r>
+      <w:r>
+        <w:t>.</w:t>
+      </w:r>
+    </w:p>
+    <w:tbl>
+      <w:tblPr>
+        <w:tblStyle w:val="TableGrid"/>
+        <w:tblW w:w="0" w:type="auto"/>
+        <w:tblLook w:val="04A0" w:firstRow="1" w:lastRow="0" w:firstColumn="1" w:lastColumn="0" w:noHBand="0" w:noVBand="1"/>
+      </w:tblPr>
+      <w:tblGrid>
+        <w:gridCol w:w="2337"/>
+        <w:gridCol w:w="2337"/>
+        <w:gridCol w:w="2338"/>
+        <w:gridCol w:w="2338"/>
+      </w:tblGrid>
+      <w:tr>
+        <w:tc>
+          <w:tcPr>
+            <w:tcW w:w="2337" w:type="dxa"/>
+          </w:tcPr>
+          <w:p>
+            <w:r>
+              <w:t>Input</w:t>
+            </w:r>
+          </w:p>
+        </w:tc>
+        <w:tc>
+          <w:tcPr>
+            <w:tcW w:w="2337" w:type="dxa"/>
+          </w:tcPr>
+          <w:p>
+            <w:r>
+              <w:t>Type</w:t>
+            </w:r>
+          </w:p>
+        </w:tc>
+        <w:tc>
+          <w:tcPr>
+            <w:tcW w:w="2338" w:type="dxa"/>
+          </w:tcPr>
+          <w:p>
+            <w:r>
+              <w:t>Output</w:t>
+            </w:r>
+          </w:p>
+        </w:tc>
+        <w:tc>
+          <w:tcPr>
+            <w:tcW w:w="2338" w:type="dxa"/>
+          </w:tcPr>
+          <w:p>
+            <w:r>
+              <w:t>Type</w:t>
+            </w:r>
+          </w:p>
+        </w:tc>
+      </w:tr>
+      <w:tr>
+        <w:tc>
+          <w:tcPr>
+            <w:tcW w:w="2337" w:type="dxa"/>
+          </w:tcPr>
+          <w:p>
+            <w:proofErr w:type="spellStart"/>
+            <w:r>
+              <w:t>Atrial_Amplitude</w:t>
+            </w:r>
+            <w:proofErr w:type="spellEnd"/>
+          </w:p>
+        </w:tc>
+        <w:tc>
+          <w:tcPr>
+            <w:tcW w:w="2337" w:type="dxa"/>
+          </w:tcPr>
+          <w:p>
+            <w:r>
+              <w:t>single</w:t>
+            </w:r>
+          </w:p>
+        </w:tc>
+        <w:tc>
+          <w:tcPr>
+            <w:tcW w:w="2338" w:type="dxa"/>
+          </w:tcPr>
+          <w:p>
+            <w:r>
+              <w:t>PACE_CHARGE_CTRL</w:t>
+            </w:r>
+          </w:p>
+        </w:tc>
+        <w:tc>
+          <w:tcPr>
+            <w:tcW w:w="2338" w:type="dxa"/>
+          </w:tcPr>
+          <w:p>
+            <w:r>
+              <w:t>bool</w:t>
+            </w:r>
+          </w:p>
+        </w:tc>
+      </w:tr>
+      <w:tr>
+        <w:tc>
+          <w:tcPr>
+            <w:tcW w:w="2337" w:type="dxa"/>
+          </w:tcPr>
+          <w:p>
+            <w:proofErr w:type="spellStart"/>
+            <w:r>
+              <w:t>Atrial_Pulse_Width</w:t>
+            </w:r>
+            <w:proofErr w:type="spellEnd"/>
+          </w:p>
+        </w:tc>
+        <w:tc>
+          <w:tcPr>
+            <w:tcW w:w="2337" w:type="dxa"/>
+          </w:tcPr>
+          <w:p>
+            <w:r>
+              <w:t>single</w:t>
+            </w:r>
+          </w:p>
+        </w:tc>
+        <w:tc>
+          <w:tcPr>
+            <w:tcW w:w="2338" w:type="dxa"/>
+          </w:tcPr>
+          <w:p>
+            <w:r>
+              <w:t>Z_ATR_CTRL</w:t>
+            </w:r>
+          </w:p>
+        </w:tc>
+        <w:tc>
+          <w:tcPr>
+            <w:tcW w:w="2338" w:type="dxa"/>
+          </w:tcPr>
+          <w:p>
+            <w:r>
+              <w:t>bool</w:t>
+            </w:r>
+          </w:p>
+        </w:tc>
+      </w:tr>
+      <w:tr>
+        <w:tc>
+          <w:tcPr>
+            <w:tcW w:w="2337" w:type="dxa"/>
+          </w:tcPr>
+          <w:p>
+            <w:proofErr w:type="spellStart"/>
+            <w:r>
+              <w:t>Rate_ms</w:t>
+            </w:r>
+            <w:proofErr w:type="spellEnd"/>
+          </w:p>
+        </w:tc>
+        <w:tc>
+          <w:tcPr>
+            <w:tcW w:w="2337" w:type="dxa"/>
+          </w:tcPr>
+          <w:p>
+            <w:r>
+              <w:t>single</w:t>
+            </w:r>
+          </w:p>
+        </w:tc>
+        <w:tc>
+          <w:tcPr>
+            <w:tcW w:w="2338" w:type="dxa"/>
+          </w:tcPr>
+          <w:p>
+            <w:r>
+              <w:t>PACING_REF_PWM</w:t>
+            </w:r>
+          </w:p>
+        </w:tc>
+        <w:tc>
+          <w:tcPr>
+            <w:tcW w:w="2338" w:type="dxa"/>
+          </w:tcPr>
+          <w:p>
+            <w:r>
+              <w:t>single</w:t>
+            </w:r>
+          </w:p>
+        </w:tc>
+      </w:tr>
+      <w:tr>
+        <w:tc>
+          <w:tcPr>
+            <w:tcW w:w="2337" w:type="dxa"/>
+          </w:tcPr>
+          <w:p/>
+        </w:tc>
+        <w:tc>
+          <w:tcPr>
+            <w:tcW w:w="2337" w:type="dxa"/>
+          </w:tcPr>
+          <w:p/>
+        </w:tc>
+        <w:tc>
+          <w:tcPr>
+            <w:tcW w:w="2338" w:type="dxa"/>
+          </w:tcPr>
+          <w:p>
+            <w:r>
+              <w:t>Z_VENT_CTRL</w:t>
+            </w:r>
+          </w:p>
+        </w:tc>
+        <w:tc>
+          <w:tcPr>
+            <w:tcW w:w="2338" w:type="dxa"/>
+          </w:tcPr>
+          <w:p>
+            <w:r>
+              <w:t>bool</w:t>
+            </w:r>
+          </w:p>
+        </w:tc>
+      </w:tr>
+      <w:tr>
+        <w:tc>
+          <w:tcPr>
+            <w:tcW w:w="2337" w:type="dxa"/>
+          </w:tcPr>
+          <w:p/>
+        </w:tc>
+        <w:tc>
+          <w:tcPr>
+            <w:tcW w:w="2337" w:type="dxa"/>
+          </w:tcPr>
+          <w:p/>
+        </w:tc>
+        <w:tc>
+          <w:tcPr>
+            <w:tcW w:w="2338" w:type="dxa"/>
+          </w:tcPr>
+          <w:p>
+            <w:r>
+              <w:t>ATR_PACE_CTRL</w:t>
+            </w:r>
+          </w:p>
+        </w:tc>
+        <w:tc>
+          <w:tcPr>
+            <w:tcW w:w="2338" w:type="dxa"/>
+          </w:tcPr>
+          <w:p>
+            <w:r>
+              <w:t>bool</w:t>
+            </w:r>
+          </w:p>
+        </w:tc>
+      </w:tr>
+      <w:tr>
+        <w:tc>
+          <w:tcPr>
+            <w:tcW w:w="2337" w:type="dxa"/>
+          </w:tcPr>
+          <w:p/>
+        </w:tc>
+        <w:tc>
+          <w:tcPr>
+            <w:tcW w:w="2337" w:type="dxa"/>
+          </w:tcPr>
+          <w:p/>
+        </w:tc>
+        <w:tc>
+          <w:tcPr>
+            <w:tcW w:w="2338" w:type="dxa"/>
+          </w:tcPr>
+          <w:p>
+            <w:r>
+              <w:t>VENT_PACE_CTRL</w:t>
+            </w:r>
+          </w:p>
+        </w:tc>
+        <w:tc>
+          <w:tcPr>
+            <w:tcW w:w="2338" w:type="dxa"/>
+          </w:tcPr>
+          <w:p>
+            <w:r>
+              <w:t>bool</w:t>
+            </w:r>
+          </w:p>
+        </w:tc>
+      </w:tr>
+      <w:tr>
+        <w:tc>
+          <w:tcPr>
+            <w:tcW w:w="2337" w:type="dxa"/>
+          </w:tcPr>
+          <w:p/>
+        </w:tc>
+        <w:tc>
+          <w:tcPr>
+            <w:tcW w:w="2337" w:type="dxa"/>
+          </w:tcPr>
+          <w:p/>
+        </w:tc>
+        <w:tc>
+          <w:tcPr>
+            <w:tcW w:w="2338" w:type="dxa"/>
+          </w:tcPr>
+          <w:p>
+            <w:r>
+              <w:t>PACE_GND_CTRL</w:t>
+            </w:r>
+          </w:p>
+        </w:tc>
+        <w:tc>
+          <w:tcPr>
+            <w:tcW w:w="2338" w:type="dxa"/>
+          </w:tcPr>
+          <w:p>
+            <w:r>
+              <w:t>bool</w:t>
+            </w:r>
+          </w:p>
+        </w:tc>
+      </w:tr>
+      <w:tr>
+        <w:tc>
+          <w:tcPr>
+            <w:tcW w:w="2337" w:type="dxa"/>
+          </w:tcPr>
+          <w:p/>
+        </w:tc>
+        <w:tc>
+          <w:tcPr>
+            <w:tcW w:w="2337" w:type="dxa"/>
+          </w:tcPr>
+          <w:p/>
+        </w:tc>
+        <w:tc>
+          <w:tcPr>
+            <w:tcW w:w="2338" w:type="dxa"/>
+          </w:tcPr>
+          <w:p>
+            <w:r>
+              <w:t>ATR_GND_CTRL</w:t>
+            </w:r>
+          </w:p>
+        </w:tc>
+        <w:tc>
+          <w:tcPr>
+            <w:tcW w:w="2338" w:type="dxa"/>
+          </w:tcPr>
+          <w:p>
+            <w:r>
+              <w:t>bool</w:t>
+            </w:r>
+          </w:p>
+        </w:tc>
+      </w:tr>
+      <w:tr>
+        <w:tc>
+          <w:tcPr>
+            <w:tcW w:w="2337" w:type="dxa"/>
+          </w:tcPr>
+          <w:p/>
+        </w:tc>
+        <w:tc>
+          <w:tcPr>
+            <w:tcW w:w="2337" w:type="dxa"/>
+          </w:tcPr>
+          <w:p/>
+        </w:tc>
+        <w:tc>
+          <w:tcPr>
+            <w:tcW w:w="2338" w:type="dxa"/>
+          </w:tcPr>
+          <w:p>
+            <w:r>
+              <w:t>VENT_GND_CTRL</w:t>
+            </w:r>
+          </w:p>
+        </w:tc>
+        <w:tc>
+          <w:tcPr>
+            <w:tcW w:w="2338" w:type="dxa"/>
+          </w:tcPr>
+          <w:p>
+            <w:r>
+              <w:t>bool</w:t>
+            </w:r>
+          </w:p>
+        </w:tc>
+      </w:tr>
+    </w:tbl>
+    <w:p>
+      <w:pPr>
+        <w:pStyle w:val="Heading4"/>
+      </w:pPr>
+      <w:r>
+        <w:t>2.3.1.</w:t>
+      </w:r>
+      <w:r>
+        <w:t>5</w:t>
+      </w:r>
+      <w:r>
+        <w:t xml:space="preserve"> </w:t>
+      </w:r>
+      <w:r>
+        <w:t>V</w:t>
+      </w:r>
+      <w:r>
+        <w:t xml:space="preserve">OO </w:t>
+      </w:r>
+      <w:proofErr w:type="spellStart"/>
+      <w:r>
+        <w:t>Stateflow</w:t>
+      </w:r>
+      <w:proofErr w:type="spellEnd"/>
+    </w:p>
+    <w:p>
+      <w:r>
+        <w:t xml:space="preserve">Implements the </w:t>
+      </w:r>
+      <w:r>
+        <w:t>V</w:t>
+      </w:r>
+      <w:r>
+        <w:t xml:space="preserve">OO operating mode, taking in appropriate programmable </w:t>
+      </w:r>
+      <w:r>
+        <w:t>parameters,</w:t>
+      </w:r>
+      <w:r>
+        <w:t xml:space="preserve"> and controlling its outputs accordingly to create paces.</w:t>
+      </w:r>
+    </w:p>
+    <w:tbl>
+      <w:tblPr>
+        <w:tblStyle w:val="TableGrid"/>
+        <w:tblW w:w="0" w:type="auto"/>
+        <w:tblLook w:val="04A0" w:firstRow="1" w:lastRow="0" w:firstColumn="1" w:lastColumn="0" w:noHBand="0" w:noVBand="1"/>
+      </w:tblPr>
+      <w:tblGrid>
+        <w:gridCol w:w="2441"/>
+        <w:gridCol w:w="2289"/>
+        <w:gridCol w:w="2330"/>
+        <w:gridCol w:w="2290"/>
+      </w:tblGrid>
+      <w:tr>
+        <w:tc>
+          <w:tcPr>
+            <w:tcW w:w="2337" w:type="dxa"/>
+          </w:tcPr>
+          <w:p>
+            <w:r>
+              <w:t>Input</w:t>
+            </w:r>
+          </w:p>
+        </w:tc>
+        <w:tc>
+          <w:tcPr>
+            <w:tcW w:w="2337" w:type="dxa"/>
+          </w:tcPr>
+          <w:p>
+            <w:r>
+              <w:t>Type</w:t>
+            </w:r>
+          </w:p>
+        </w:tc>
+        <w:tc>
+          <w:tcPr>
+            <w:tcW w:w="2338" w:type="dxa"/>
+          </w:tcPr>
+          <w:p>
+            <w:r>
+              <w:t>Output</w:t>
+            </w:r>
+          </w:p>
+        </w:tc>
+        <w:tc>
+          <w:tcPr>
+            <w:tcW w:w="2338" w:type="dxa"/>
+          </w:tcPr>
+          <w:p>
+            <w:r>
+              <w:t>Type</w:t>
+            </w:r>
+          </w:p>
+        </w:tc>
+      </w:tr>
+      <w:tr>
+        <w:tc>
+          <w:tcPr>
+            <w:tcW w:w="2337" w:type="dxa"/>
+          </w:tcPr>
+          <w:p>
+            <w:proofErr w:type="spellStart"/>
+            <w:r>
+              <w:t>Ventricular</w:t>
+            </w:r>
+            <w:r>
+              <w:t>_Amplitude</w:t>
+            </w:r>
+            <w:proofErr w:type="spellEnd"/>
+          </w:p>
+        </w:tc>
+        <w:tc>
+          <w:tcPr>
+            <w:tcW w:w="2337" w:type="dxa"/>
+          </w:tcPr>
+          <w:p>
+            <w:r>
+              <w:t>single</w:t>
+            </w:r>
+          </w:p>
+        </w:tc>
+        <w:tc>
+          <w:tcPr>
+            <w:tcW w:w="2338" w:type="dxa"/>
+          </w:tcPr>
+          <w:p>
+            <w:r>
+              <w:t>PACE_CHARGE_CTRL</w:t>
+            </w:r>
+          </w:p>
+        </w:tc>
+        <w:tc>
+          <w:tcPr>
+            <w:tcW w:w="2338" w:type="dxa"/>
+          </w:tcPr>
+          <w:p>
+            <w:r>
+              <w:t>bool</w:t>
+            </w:r>
+          </w:p>
+        </w:tc>
+      </w:tr>
+      <w:tr>
+        <w:tc>
+          <w:tcPr>
+            <w:tcW w:w="2337" w:type="dxa"/>
+          </w:tcPr>
+          <w:p>
+            <w:proofErr w:type="spellStart"/>
+            <w:r>
+              <w:t>Ventricular</w:t>
+            </w:r>
+            <w:r>
+              <w:t>_Pulse_Width</w:t>
+            </w:r>
+            <w:proofErr w:type="spellEnd"/>
+          </w:p>
+        </w:tc>
+        <w:tc>
+          <w:tcPr>
+            <w:tcW w:w="2337" w:type="dxa"/>
+          </w:tcPr>
+          <w:p>
+            <w:r>
+              <w:t>single</w:t>
+            </w:r>
+          </w:p>
+        </w:tc>
+        <w:tc>
+          <w:tcPr>
+            <w:tcW w:w="2338" w:type="dxa"/>
+          </w:tcPr>
+          <w:p>
+            <w:r>
+              <w:t>Z_ATR_CTRL</w:t>
+            </w:r>
+          </w:p>
+        </w:tc>
+        <w:tc>
+          <w:tcPr>
+            <w:tcW w:w="2338" w:type="dxa"/>
+          </w:tcPr>
+          <w:p>
+            <w:r>
+              <w:t>bool</w:t>
+            </w:r>
+          </w:p>
+        </w:tc>
+      </w:tr>
+      <w:tr>
+        <w:tc>
+          <w:tcPr>
+            <w:tcW w:w="2337" w:type="dxa"/>
+          </w:tcPr>
+          <w:p>
+            <w:proofErr w:type="spellStart"/>
+            <w:r>
+              <w:t>Rate_ms</w:t>
+            </w:r>
+            <w:proofErr w:type="spellEnd"/>
+          </w:p>
+        </w:tc>
+        <w:tc>
+          <w:tcPr>
+            <w:tcW w:w="2337" w:type="dxa"/>
+          </w:tcPr>
+          <w:p>
+            <w:r>
+              <w:t>single</w:t>
+            </w:r>
+          </w:p>
+        </w:tc>
+        <w:tc>
+          <w:tcPr>
+            <w:tcW w:w="2338" w:type="dxa"/>
+          </w:tcPr>
+          <w:p>
+            <w:r>
+              <w:t>PACING_REF_PWM</w:t>
+            </w:r>
+          </w:p>
+        </w:tc>
+        <w:tc>
+          <w:tcPr>
+            <w:tcW w:w="2338" w:type="dxa"/>
+          </w:tcPr>
+          <w:p>
+            <w:r>
+              <w:t>single</w:t>
+            </w:r>
+          </w:p>
+        </w:tc>
+      </w:tr>
+      <w:tr>
+        <w:tc>
+          <w:tcPr>
+            <w:tcW w:w="2337" w:type="dxa"/>
+          </w:tcPr>
+          <w:p/>
+        </w:tc>
+        <w:tc>
+          <w:tcPr>
+            <w:tcW w:w="2337" w:type="dxa"/>
+          </w:tcPr>
+          <w:p/>
+        </w:tc>
+        <w:tc>
+          <w:tcPr>
+            <w:tcW w:w="2338" w:type="dxa"/>
+          </w:tcPr>
+          <w:p>
+            <w:r>
+              <w:t>Z_VENT_CTRL</w:t>
+            </w:r>
+          </w:p>
+        </w:tc>
+        <w:tc>
+          <w:tcPr>
+            <w:tcW w:w="2338" w:type="dxa"/>
+          </w:tcPr>
+          <w:p>
+            <w:r>
+              <w:t>bool</w:t>
+            </w:r>
+          </w:p>
+        </w:tc>
+      </w:tr>
+      <w:tr>
+        <w:tc>
+          <w:tcPr>
+            <w:tcW w:w="2337" w:type="dxa"/>
+          </w:tcPr>
+          <w:p/>
+        </w:tc>
+        <w:tc>
+          <w:tcPr>
+            <w:tcW w:w="2337" w:type="dxa"/>
+          </w:tcPr>
+          <w:p/>
+        </w:tc>
+        <w:tc>
+          <w:tcPr>
+            <w:tcW w:w="2338" w:type="dxa"/>
+          </w:tcPr>
+          <w:p>
+            <w:r>
+              <w:t>ATR_PACE_CTRL</w:t>
+            </w:r>
+          </w:p>
+        </w:tc>
+        <w:tc>
+          <w:tcPr>
+            <w:tcW w:w="2338" w:type="dxa"/>
+          </w:tcPr>
+          <w:p>
+            <w:r>
+              <w:t>bool</w:t>
+            </w:r>
+          </w:p>
+        </w:tc>
+      </w:tr>
+      <w:tr>
+        <w:tc>
+          <w:tcPr>
+            <w:tcW w:w="2337" w:type="dxa"/>
+          </w:tcPr>
+          <w:p/>
+        </w:tc>
+        <w:tc>
+          <w:tcPr>
+            <w:tcW w:w="2337" w:type="dxa"/>
+          </w:tcPr>
+          <w:p/>
+        </w:tc>
+        <w:tc>
+          <w:tcPr>
+            <w:tcW w:w="2338" w:type="dxa"/>
+          </w:tcPr>
+          <w:p>
+            <w:r>
+              <w:t>VENT_PACE_CTRL</w:t>
+            </w:r>
+          </w:p>
+        </w:tc>
+        <w:tc>
+          <w:tcPr>
+            <w:tcW w:w="2338" w:type="dxa"/>
+          </w:tcPr>
+          <w:p>
+            <w:r>
+              <w:t>bool</w:t>
+            </w:r>
+          </w:p>
+        </w:tc>
+      </w:tr>
+      <w:tr>
+        <w:tc>
+          <w:tcPr>
+            <w:tcW w:w="2337" w:type="dxa"/>
+          </w:tcPr>
+          <w:p/>
+        </w:tc>
+        <w:tc>
+          <w:tcPr>
+            <w:tcW w:w="2337" w:type="dxa"/>
+          </w:tcPr>
+          <w:p/>
+        </w:tc>
+        <w:tc>
+          <w:tcPr>
+            <w:tcW w:w="2338" w:type="dxa"/>
+          </w:tcPr>
+          <w:p>
+            <w:r>
+              <w:t>PACE_GND_CTRL</w:t>
+            </w:r>
+          </w:p>
+        </w:tc>
+        <w:tc>
+          <w:tcPr>
+            <w:tcW w:w="2338" w:type="dxa"/>
+          </w:tcPr>
+          <w:p>
+            <w:r>
+              <w:t>bool</w:t>
+            </w:r>
+          </w:p>
+        </w:tc>
+      </w:tr>
+      <w:tr>
+        <w:tc>
+          <w:tcPr>
+            <w:tcW w:w="2337" w:type="dxa"/>
+          </w:tcPr>
+          <w:p/>
+        </w:tc>
+        <w:tc>
+          <w:tcPr>
+            <w:tcW w:w="2337" w:type="dxa"/>
+          </w:tcPr>
+          <w:p/>
+        </w:tc>
+        <w:tc>
+          <w:tcPr>
+            <w:tcW w:w="2338" w:type="dxa"/>
+          </w:tcPr>
+          <w:p>
+            <w:r>
+              <w:t>ATR_GND_CTRL</w:t>
+            </w:r>
+          </w:p>
+        </w:tc>
+        <w:tc>
+          <w:tcPr>
+            <w:tcW w:w="2338" w:type="dxa"/>
+          </w:tcPr>
+          <w:p>
+            <w:r>
+              <w:t>bool</w:t>
+            </w:r>
+          </w:p>
+        </w:tc>
+      </w:tr>
+      <w:tr>
+        <w:tc>
+          <w:tcPr>
+            <w:tcW w:w="2337" w:type="dxa"/>
+          </w:tcPr>
+          <w:p/>
+        </w:tc>
+        <w:tc>
+          <w:tcPr>
+            <w:tcW w:w="2337" w:type="dxa"/>
+          </w:tcPr>
+          <w:p/>
+        </w:tc>
+        <w:tc>
+          <w:tcPr>
+            <w:tcW w:w="2338" w:type="dxa"/>
+          </w:tcPr>
+          <w:p>
+            <w:r>
+              <w:t>VENT_GND_CTRL</w:t>
+            </w:r>
+          </w:p>
+        </w:tc>
+        <w:tc>
+          <w:tcPr>
+            <w:tcW w:w="2338" w:type="dxa"/>
+          </w:tcPr>
+          <w:p>
+            <w:r>
+              <w:t>bool</w:t>
+            </w:r>
+          </w:p>
+        </w:tc>
+      </w:tr>
+    </w:tbl>
+    <w:p/>
+    <w:p>
+      <w:pPr>
+        <w:pStyle w:val="Heading4"/>
+      </w:pPr>
+      <w:r>
+        <w:t>2.3.1.</w:t>
+      </w:r>
+      <w:r>
+        <w:t>6</w:t>
+      </w:r>
+      <w:r>
+        <w:t xml:space="preserve"> A</w:t>
+      </w:r>
+      <w:r>
+        <w:t>AI</w:t>
+      </w:r>
+      <w:r>
+        <w:t xml:space="preserve"> </w:t>
+      </w:r>
+      <w:proofErr w:type="spellStart"/>
+      <w:r>
+        <w:t>Stateflow</w:t>
+      </w:r>
+      <w:proofErr w:type="spellEnd"/>
+    </w:p>
+    <w:p>
+      <w:r>
+        <w:t>Implements the A</w:t>
+      </w:r>
+      <w:r>
+        <w:t>AI</w:t>
+      </w:r>
+      <w:r>
+        <w:t xml:space="preserve"> operating mode, taking in appropriate programmable </w:t>
+      </w:r>
+      <w:r>
+        <w:t>parameters,</w:t>
+      </w:r>
+      <w:r>
+        <w:t xml:space="preserve"> and controlling its outputs accordingly to create </w:t>
+      </w:r>
+      <w:r>
+        <w:t xml:space="preserve">and respond to </w:t>
+      </w:r>
+      <w:r>
+        <w:t>paces.</w:t>
+      </w:r>
+    </w:p>
+    <w:tbl>
+      <w:tblPr>
+        <w:tblStyle w:val="TableGrid"/>
+        <w:tblW w:w="0" w:type="auto"/>
+        <w:tblLook w:val="04A0" w:firstRow="1" w:lastRow="0" w:firstColumn="1" w:lastColumn="0" w:noHBand="0" w:noVBand="1"/>
+      </w:tblPr>
+      <w:tblGrid>
+        <w:gridCol w:w="2337"/>
+        <w:gridCol w:w="2337"/>
+        <w:gridCol w:w="2338"/>
+        <w:gridCol w:w="2338"/>
+      </w:tblGrid>
+      <w:tr>
+        <w:tc>
+          <w:tcPr>
+            <w:tcW w:w="2337" w:type="dxa"/>
+          </w:tcPr>
+          <w:p>
+            <w:r>
+              <w:t>Input</w:t>
+            </w:r>
+          </w:p>
+        </w:tc>
+        <w:tc>
+          <w:tcPr>
+            <w:tcW w:w="2337" w:type="dxa"/>
+          </w:tcPr>
+          <w:p>
+            <w:r>
+              <w:t>Type</w:t>
+            </w:r>
+          </w:p>
+        </w:tc>
+        <w:tc>
+          <w:tcPr>
+            <w:tcW w:w="2338" w:type="dxa"/>
+          </w:tcPr>
+          <w:p>
+            <w:r>
+              <w:t>Output</w:t>
+            </w:r>
+          </w:p>
+        </w:tc>
+        <w:tc>
+          <w:tcPr>
+            <w:tcW w:w="2338" w:type="dxa"/>
+          </w:tcPr>
+          <w:p>
+            <w:r>
+              <w:t>Type</w:t>
+            </w:r>
+          </w:p>
+        </w:tc>
+      </w:tr>
+      <w:tr>
+        <w:tc>
+          <w:tcPr>
+            <w:tcW w:w="2337" w:type="dxa"/>
+          </w:tcPr>
+          <w:p>
+            <w:proofErr w:type="spellStart"/>
+            <w:r>
+              <w:t>Atrial_Amplitude</w:t>
+            </w:r>
+            <w:proofErr w:type="spellEnd"/>
+          </w:p>
+        </w:tc>
+        <w:tc>
+          <w:tcPr>
+            <w:tcW w:w="2337" w:type="dxa"/>
+          </w:tcPr>
+          <w:p>
+            <w:r>
+              <w:t>single</w:t>
+            </w:r>
+          </w:p>
+        </w:tc>
+        <w:tc>
+          <w:tcPr>
+            <w:tcW w:w="2338" w:type="dxa"/>
+          </w:tcPr>
+          <w:p>
+            <w:r>
+              <w:t>PACE_CHARGE_CTRL</w:t>
+            </w:r>
+          </w:p>
+        </w:tc>
+        <w:tc>
+          <w:tcPr>
+            <w:tcW w:w="2338" w:type="dxa"/>
+          </w:tcPr>
+          <w:p>
+            <w:r>
+              <w:t>bool</w:t>
+            </w:r>
+          </w:p>
+        </w:tc>
+      </w:tr>
+      <w:tr>
+        <w:tc>
+          <w:tcPr>
+            <w:tcW w:w="2337" w:type="dxa"/>
+          </w:tcPr>
+          <w:p>
+            <w:proofErr w:type="spellStart"/>
+            <w:r>
+              <w:t>Atrial_Pulse_Width</w:t>
+            </w:r>
+            <w:proofErr w:type="spellEnd"/>
+          </w:p>
+        </w:tc>
+        <w:tc>
+          <w:tcPr>
+            <w:tcW w:w="2337" w:type="dxa"/>
+          </w:tcPr>
+          <w:p>
+            <w:r>
+              <w:t>single</w:t>
+            </w:r>
+          </w:p>
+        </w:tc>
+        <w:tc>
+          <w:tcPr>
+            <w:tcW w:w="2338" w:type="dxa"/>
+          </w:tcPr>
+          <w:p>
+            <w:r>
+              <w:t>Z_ATR_CTRL</w:t>
+            </w:r>
+          </w:p>
+        </w:tc>
+        <w:tc>
+          <w:tcPr>
+            <w:tcW w:w="2338" w:type="dxa"/>
+          </w:tcPr>
+          <w:p>
+            <w:r>
+              <w:t>bool</w:t>
+            </w:r>
+          </w:p>
+        </w:tc>
+      </w:tr>
+      <w:tr>
+        <w:tc>
+          <w:tcPr>
+            <w:tcW w:w="2337" w:type="dxa"/>
+          </w:tcPr>
+          <w:p>
+            <w:proofErr w:type="spellStart"/>
+            <w:r>
+              <w:t>Rate_ms</w:t>
+            </w:r>
+            <w:proofErr w:type="spellEnd"/>
+          </w:p>
+        </w:tc>
+        <w:tc>
+          <w:tcPr>
+            <w:tcW w:w="2337" w:type="dxa"/>
+          </w:tcPr>
+          <w:p>
+            <w:r>
+              <w:t>single</w:t>
+            </w:r>
+          </w:p>
+        </w:tc>
+        <w:tc>
+          <w:tcPr>
+            <w:tcW w:w="2338" w:type="dxa"/>
+          </w:tcPr>
+          <w:p>
+            <w:r>
+              <w:t>PACING_REF_PWM</w:t>
+            </w:r>
+          </w:p>
+        </w:tc>
+        <w:tc>
+          <w:tcPr>
+            <w:tcW w:w="2338" w:type="dxa"/>
+          </w:tcPr>
+          <w:p>
+            <w:r>
+              <w:t>single</w:t>
+            </w:r>
+          </w:p>
+        </w:tc>
+      </w:tr>
+      <w:tr>
+        <w:tc>
+          <w:tcPr>
+            <w:tcW w:w="2337" w:type="dxa"/>
+          </w:tcPr>
+          <w:p>
+            <w:r>
+              <w:t>ATR_CMP_DETECT</w:t>
+            </w:r>
+          </w:p>
+        </w:tc>
+        <w:tc>
+          <w:tcPr>
+            <w:tcW w:w="2337" w:type="dxa"/>
+          </w:tcPr>
+          <w:p>
+            <w:r>
+              <w:t>bool</w:t>
+            </w:r>
+          </w:p>
+        </w:tc>
+        <w:tc>
+          <w:tcPr>
+            <w:tcW w:w="2338" w:type="dxa"/>
+          </w:tcPr>
+          <w:p>
+            <w:r>
+              <w:t>Z_VENT_CTRL</w:t>
+            </w:r>
+          </w:p>
+        </w:tc>
+        <w:tc>
+          <w:tcPr>
+            <w:tcW w:w="2338" w:type="dxa"/>
+          </w:tcPr>
+          <w:p>
+            <w:r>
+              <w:t>bool</w:t>
+            </w:r>
+          </w:p>
+        </w:tc>
+      </w:tr>
+      <w:tr>
+        <w:tc>
+          <w:tcPr>
+            <w:tcW w:w="2337" w:type="dxa"/>
+          </w:tcPr>
+          <w:p>
+            <w:r>
+              <w:t>ARP</w:t>
+            </w:r>
+          </w:p>
+        </w:tc>
+        <w:tc>
+          <w:tcPr>
+            <w:tcW w:w="2337" w:type="dxa"/>
+          </w:tcPr>
+          <w:p>
+            <w:r>
+              <w:t>single</w:t>
+            </w:r>
+          </w:p>
+        </w:tc>
+        <w:tc>
+          <w:tcPr>
+            <w:tcW w:w="2338" w:type="dxa"/>
+          </w:tcPr>
+          <w:p>
+            <w:r>
+              <w:t>ATR_PACE_CTRL</w:t>
+            </w:r>
+          </w:p>
+        </w:tc>
+        <w:tc>
+          <w:tcPr>
+            <w:tcW w:w="2338" w:type="dxa"/>
+          </w:tcPr>
+          <w:p>
+            <w:r>
+              <w:t>bool</w:t>
+            </w:r>
+          </w:p>
+        </w:tc>
+      </w:tr>
+      <w:tr>
+        <w:tc>
+          <w:tcPr>
+            <w:tcW w:w="2337" w:type="dxa"/>
+          </w:tcPr>
+          <w:p/>
+        </w:tc>
+        <w:tc>
+          <w:tcPr>
+            <w:tcW w:w="2337" w:type="dxa"/>
+          </w:tcPr>
+          <w:p/>
+        </w:tc>
+        <w:tc>
+          <w:tcPr>
+            <w:tcW w:w="2338" w:type="dxa"/>
+          </w:tcPr>
+          <w:p>
+            <w:r>
+              <w:t>VENT_PACE_CTRL</w:t>
+            </w:r>
+          </w:p>
+        </w:tc>
+        <w:tc>
+          <w:tcPr>
+            <w:tcW w:w="2338" w:type="dxa"/>
+          </w:tcPr>
+          <w:p>
+            <w:r>
+              <w:t>bool</w:t>
+            </w:r>
+          </w:p>
+        </w:tc>
+      </w:tr>
+      <w:tr>
+        <w:tc>
+          <w:tcPr>
+            <w:tcW w:w="2337" w:type="dxa"/>
+          </w:tcPr>
+          <w:p/>
+        </w:tc>
+        <w:tc>
+          <w:tcPr>
+            <w:tcW w:w="2337" w:type="dxa"/>
+          </w:tcPr>
+          <w:p/>
+        </w:tc>
+        <w:tc>
+          <w:tcPr>
+            <w:tcW w:w="2338" w:type="dxa"/>
+          </w:tcPr>
+          <w:p>
+            <w:r>
+              <w:t>PACE_GND_CTRL</w:t>
+            </w:r>
+          </w:p>
+        </w:tc>
+        <w:tc>
+          <w:tcPr>
+            <w:tcW w:w="2338" w:type="dxa"/>
+          </w:tcPr>
+          <w:p>
+            <w:r>
+              <w:t>bool</w:t>
+            </w:r>
+          </w:p>
+        </w:tc>
+      </w:tr>
+      <w:tr>
+        <w:tc>
+          <w:tcPr>
+            <w:tcW w:w="2337" w:type="dxa"/>
+          </w:tcPr>
+          <w:p/>
+        </w:tc>
+        <w:tc>
+          <w:tcPr>
+            <w:tcW w:w="2337" w:type="dxa"/>
+          </w:tcPr>
+          <w:p/>
+        </w:tc>
+        <w:tc>
+          <w:tcPr>
+            <w:tcW w:w="2338" w:type="dxa"/>
+          </w:tcPr>
+          <w:p>
+            <w:r>
+              <w:t>ATR_GND_CTRL</w:t>
+            </w:r>
+          </w:p>
+        </w:tc>
+        <w:tc>
+          <w:tcPr>
+            <w:tcW w:w="2338" w:type="dxa"/>
+          </w:tcPr>
+          <w:p>
+            <w:r>
+              <w:t>bool</w:t>
+            </w:r>
+          </w:p>
+        </w:tc>
+      </w:tr>
+      <w:tr>
+        <w:tc>
+          <w:tcPr>
+            <w:tcW w:w="2337" w:type="dxa"/>
+          </w:tcPr>
+          <w:p/>
+        </w:tc>
+        <w:tc>
+          <w:tcPr>
+            <w:tcW w:w="2337" w:type="dxa"/>
+          </w:tcPr>
+          <w:p/>
+        </w:tc>
+        <w:tc>
+          <w:tcPr>
+            <w:tcW w:w="2338" w:type="dxa"/>
+          </w:tcPr>
+          <w:p>
+            <w:r>
+              <w:t>VENT_GND_CTRL</w:t>
+            </w:r>
+          </w:p>
+        </w:tc>
+        <w:tc>
+          <w:tcPr>
+            <w:tcW w:w="2338" w:type="dxa"/>
+          </w:tcPr>
+          <w:p>
+            <w:r>
+              <w:t>bool</w:t>
+            </w:r>
+          </w:p>
+        </w:tc>
+      </w:tr>
+    </w:tbl>
+    <w:p/>
+    <w:p>
+      <w:pPr>
+        <w:pStyle w:val="Heading4"/>
+      </w:pPr>
+      <w:r>
+        <w:t>2.3.1.</w:t>
+      </w:r>
+      <w:r>
+        <w:t>7</w:t>
+      </w:r>
+      <w:r>
+        <w:t xml:space="preserve"> </w:t>
+      </w:r>
+      <w:r>
+        <w:t>VV</w:t>
+      </w:r>
+      <w:r>
+        <w:t xml:space="preserve">I </w:t>
+      </w:r>
+      <w:proofErr w:type="spellStart"/>
+      <w:r>
+        <w:t>Stateflow</w:t>
+      </w:r>
+      <w:proofErr w:type="spellEnd"/>
+    </w:p>
+    <w:p>
+      <w:r>
+        <w:t xml:space="preserve">Implements the AAI operating mode, taking in appropriate programmable </w:t>
+      </w:r>
+      <w:r>
+        <w:t>parameters,</w:t>
+      </w:r>
+      <w:r>
+        <w:t xml:space="preserve"> and controlling its outputs accordingly to create and respond to paces.</w:t>
+      </w:r>
+    </w:p>
+    <w:tbl>
+      <w:tblPr>
+        <w:tblStyle w:val="TableGrid"/>
+        <w:tblW w:w="0" w:type="auto"/>
+        <w:tblLook w:val="04A0" w:firstRow="1" w:lastRow="0" w:firstColumn="1" w:lastColumn="0" w:noHBand="0" w:noVBand="1"/>
+      </w:tblPr>
+      <w:tblGrid>
+        <w:gridCol w:w="2441"/>
+        <w:gridCol w:w="2289"/>
+        <w:gridCol w:w="2330"/>
+        <w:gridCol w:w="2290"/>
+      </w:tblGrid>
+      <w:tr>
+        <w:tc>
+          <w:tcPr>
+            <w:tcW w:w="2337" w:type="dxa"/>
+          </w:tcPr>
+          <w:p>
+            <w:r>
+              <w:t>Input</w:t>
+            </w:r>
+          </w:p>
+        </w:tc>
+        <w:tc>
+          <w:tcPr>
+            <w:tcW w:w="2337" w:type="dxa"/>
+          </w:tcPr>
+          <w:p>
+            <w:r>
+              <w:t>Type</w:t>
+            </w:r>
+          </w:p>
+        </w:tc>
+        <w:tc>
+          <w:tcPr>
+            <w:tcW w:w="2338" w:type="dxa"/>
+          </w:tcPr>
+          <w:p>
+            <w:r>
+              <w:t>Output</w:t>
+            </w:r>
+          </w:p>
+        </w:tc>
+        <w:tc>
+          <w:tcPr>
+            <w:tcW w:w="2338" w:type="dxa"/>
+          </w:tcPr>
+          <w:p>
+            <w:r>
+              <w:t>Type</w:t>
+            </w:r>
+          </w:p>
+        </w:tc>
+      </w:tr>
+      <w:tr>
+        <w:tc>
+          <w:tcPr>
+            <w:tcW w:w="2337" w:type="dxa"/>
+          </w:tcPr>
+          <w:p>
+            <w:proofErr w:type="spellStart"/>
+            <w:r>
+              <w:t>Ventricular</w:t>
+            </w:r>
+            <w:r>
+              <w:t>_Amplitude</w:t>
+            </w:r>
+            <w:proofErr w:type="spellEnd"/>
+          </w:p>
+        </w:tc>
+        <w:tc>
+          <w:tcPr>
+            <w:tcW w:w="2337" w:type="dxa"/>
+          </w:tcPr>
+          <w:p>
+            <w:r>
+              <w:t>single</w:t>
+            </w:r>
+          </w:p>
+        </w:tc>
+        <w:tc>
+          <w:tcPr>
+            <w:tcW w:w="2338" w:type="dxa"/>
+          </w:tcPr>
+          <w:p>
+            <w:r>
+              <w:t>PACE_CHARGE_CTRL</w:t>
+            </w:r>
+          </w:p>
+        </w:tc>
+        <w:tc>
+          <w:tcPr>
+            <w:tcW w:w="2338" w:type="dxa"/>
+          </w:tcPr>
+          <w:p>
+            <w:r>
+              <w:t>bool</w:t>
+            </w:r>
+          </w:p>
+        </w:tc>
+      </w:tr>
+      <w:tr>
+        <w:tc>
+          <w:tcPr>
+            <w:tcW w:w="2337" w:type="dxa"/>
+          </w:tcPr>
+          <w:p>
+            <w:proofErr w:type="spellStart"/>
+            <w:r>
+              <w:t>Ventricular</w:t>
+            </w:r>
+            <w:r>
+              <w:t>_Pulse_Width</w:t>
+            </w:r>
+            <w:proofErr w:type="spellEnd"/>
+          </w:p>
+        </w:tc>
+        <w:tc>
+          <w:tcPr>
+            <w:tcW w:w="2337" w:type="dxa"/>
+          </w:tcPr>
+          <w:p>
+            <w:r>
+              <w:t>single</w:t>
+            </w:r>
+          </w:p>
+        </w:tc>
+        <w:tc>
+          <w:tcPr>
+            <w:tcW w:w="2338" w:type="dxa"/>
+          </w:tcPr>
+          <w:p>
+            <w:r>
+              <w:t>Z_ATR_CTRL</w:t>
+            </w:r>
+          </w:p>
+        </w:tc>
+        <w:tc>
+          <w:tcPr>
+            <w:tcW w:w="2338" w:type="dxa"/>
+          </w:tcPr>
+          <w:p>
+            <w:r>
+              <w:t>bool</w:t>
+            </w:r>
+          </w:p>
+        </w:tc>
+      </w:tr>
+      <w:tr>
+        <w:tc>
+          <w:tcPr>
+            <w:tcW w:w="2337" w:type="dxa"/>
+          </w:tcPr>
+          <w:p>
+            <w:proofErr w:type="spellStart"/>
+            <w:r>
+              <w:t>Rate_ms</w:t>
+            </w:r>
+            <w:proofErr w:type="spellEnd"/>
+          </w:p>
+        </w:tc>
+        <w:tc>
+          <w:tcPr>
+            <w:tcW w:w="2337" w:type="dxa"/>
+          </w:tcPr>
+          <w:p>
+            <w:r>
+              <w:t>single</w:t>
+            </w:r>
+          </w:p>
+        </w:tc>
+        <w:tc>
+          <w:tcPr>
+            <w:tcW w:w="2338" w:type="dxa"/>
+          </w:tcPr>
+          <w:p>
+            <w:r>
+              <w:t>PACING_REF_PWM</w:t>
+            </w:r>
+          </w:p>
+        </w:tc>
+        <w:tc>
+          <w:tcPr>
+            <w:tcW w:w="2338" w:type="dxa"/>
+          </w:tcPr>
+          <w:p>
+            <w:r>
+              <w:t>single</w:t>
+            </w:r>
+          </w:p>
+        </w:tc>
+      </w:tr>
+      <w:tr>
+        <w:tc>
+          <w:tcPr>
+            <w:tcW w:w="2337" w:type="dxa"/>
+          </w:tcPr>
+          <w:p>
+            <w:r>
+              <w:t>VENT</w:t>
+            </w:r>
+            <w:r>
+              <w:t>_CMP_DETECT</w:t>
+            </w:r>
+          </w:p>
+        </w:tc>
+        <w:tc>
+          <w:tcPr>
+            <w:tcW w:w="2337" w:type="dxa"/>
+          </w:tcPr>
+          <w:p>
+            <w:r>
+              <w:t>bool</w:t>
+            </w:r>
+          </w:p>
+        </w:tc>
+        <w:tc>
+          <w:tcPr>
+            <w:tcW w:w="2338" w:type="dxa"/>
+          </w:tcPr>
+          <w:p>
+            <w:r>
+              <w:t>Z_VENT_CTRL</w:t>
+            </w:r>
+          </w:p>
+        </w:tc>
+        <w:tc>
+          <w:tcPr>
+            <w:tcW w:w="2338" w:type="dxa"/>
+          </w:tcPr>
+          <w:p>
+            <w:r>
+              <w:t>bool</w:t>
+            </w:r>
+          </w:p>
+        </w:tc>
+      </w:tr>
+      <w:tr>
+        <w:tc>
+          <w:tcPr>
+            <w:tcW w:w="2337" w:type="dxa"/>
+          </w:tcPr>
+          <w:p>
+            <w:r>
+              <w:t>V</w:t>
+            </w:r>
+            <w:r>
+              <w:t>RP</w:t>
+            </w:r>
+          </w:p>
+        </w:tc>
+        <w:tc>
+          <w:tcPr>
+            <w:tcW w:w="2337" w:type="dxa"/>
+          </w:tcPr>
+          <w:p>
+            <w:r>
+              <w:t>single</w:t>
+            </w:r>
+          </w:p>
+        </w:tc>
+        <w:tc>
+          <w:tcPr>
+            <w:tcW w:w="2338" w:type="dxa"/>
+          </w:tcPr>
+          <w:p>
+            <w:r>
+              <w:t>ATR_PACE_CTRL</w:t>
+            </w:r>
+          </w:p>
+        </w:tc>
+        <w:tc>
+          <w:tcPr>
+            <w:tcW w:w="2338" w:type="dxa"/>
+          </w:tcPr>
+          <w:p>
+            <w:r>
+              <w:t>bool</w:t>
+            </w:r>
+          </w:p>
+        </w:tc>
+      </w:tr>
+      <w:tr>
+        <w:tc>
+          <w:tcPr>
+            <w:tcW w:w="2337" w:type="dxa"/>
+          </w:tcPr>
+          <w:p/>
+        </w:tc>
+        <w:tc>
+          <w:tcPr>
+            <w:tcW w:w="2337" w:type="dxa"/>
+          </w:tcPr>
+          <w:p/>
+        </w:tc>
+        <w:tc>
+          <w:tcPr>
+            <w:tcW w:w="2338" w:type="dxa"/>
+          </w:tcPr>
+          <w:p>
+            <w:r>
+              <w:t>VENT_PACE_CTRL</w:t>
+            </w:r>
+          </w:p>
+        </w:tc>
+        <w:tc>
+          <w:tcPr>
+            <w:tcW w:w="2338" w:type="dxa"/>
+          </w:tcPr>
+          <w:p>
+            <w:r>
+              <w:t>bool</w:t>
+            </w:r>
+          </w:p>
+        </w:tc>
+      </w:tr>
+      <w:tr>
+        <w:tc>
+          <w:tcPr>
+            <w:tcW w:w="2337" w:type="dxa"/>
+          </w:tcPr>
+          <w:p/>
+        </w:tc>
+        <w:tc>
+          <w:tcPr>
+            <w:tcW w:w="2337" w:type="dxa"/>
+          </w:tcPr>
+          <w:p/>
+        </w:tc>
+        <w:tc>
+          <w:tcPr>
+            <w:tcW w:w="2338" w:type="dxa"/>
+          </w:tcPr>
+          <w:p>
+            <w:r>
+              <w:t>PACE_GND_CTRL</w:t>
+            </w:r>
+          </w:p>
+        </w:tc>
+        <w:tc>
+          <w:tcPr>
+            <w:tcW w:w="2338" w:type="dxa"/>
+          </w:tcPr>
+          <w:p>
+            <w:r>
+              <w:t>bool</w:t>
+            </w:r>
+          </w:p>
+        </w:tc>
+      </w:tr>
+      <w:tr>
+        <w:tc>
+          <w:tcPr>
+            <w:tcW w:w="2337" w:type="dxa"/>
+          </w:tcPr>
+          <w:p/>
+        </w:tc>
+        <w:tc>
+          <w:tcPr>
+            <w:tcW w:w="2337" w:type="dxa"/>
+          </w:tcPr>
+          <w:p/>
+        </w:tc>
+        <w:tc>
+          <w:tcPr>
+            <w:tcW w:w="2338" w:type="dxa"/>
+          </w:tcPr>
+          <w:p>
+            <w:r>
+              <w:t>ATR_GND_CTRL</w:t>
+            </w:r>
+          </w:p>
+        </w:tc>
+        <w:tc>
+          <w:tcPr>
+            <w:tcW w:w="2338" w:type="dxa"/>
+          </w:tcPr>
+          <w:p>
+            <w:r>
+              <w:t>bool</w:t>
+            </w:r>
+          </w:p>
+        </w:tc>
+      </w:tr>
+      <w:tr>
+        <w:tc>
+          <w:tcPr>
+            <w:tcW w:w="2337" w:type="dxa"/>
+          </w:tcPr>
+          <w:p/>
+        </w:tc>
+        <w:tc>
+          <w:tcPr>
+            <w:tcW w:w="2337" w:type="dxa"/>
+          </w:tcPr>
+          <w:p/>
+        </w:tc>
+        <w:tc>
+          <w:tcPr>
+            <w:tcW w:w="2338" w:type="dxa"/>
+          </w:tcPr>
+          <w:p>
+            <w:r>
+              <w:t>VENT_GND_CTRL</w:t>
+            </w:r>
+          </w:p>
+        </w:tc>
+        <w:tc>
+          <w:tcPr>
+            <w:tcW w:w="2338" w:type="dxa"/>
+          </w:tcPr>
+          <w:p>
+            <w:r>
+              <w:t>bool</w:t>
+            </w:r>
+          </w:p>
+        </w:tc>
+      </w:tr>
+    </w:tbl>
+    <w:p/>
+    <w:p>
+      <w:pPr>
+        <w:pStyle w:val="Heading3"/>
+      </w:pPr>
+      <w:r>
+        <w:t>2.3.2 Module Internal Design</w:t>
+      </w:r>
+    </w:p>
+    <w:p>
+      <w:r>
+        <w:t xml:space="preserve">Describes the state variables, </w:t>
+      </w:r>
+      <w:r>
+        <w:t xml:space="preserve">private functions, </w:t>
+      </w:r>
+      <w:r>
+        <w:t>and internal behaviour of</w:t>
+      </w:r>
+      <w:r>
+        <w:t xml:space="preserve"> all functions. </w:t>
+      </w:r>
+    </w:p>
+    <w:p>
+      <w:pPr>
+        <w:pStyle w:val="Heading4"/>
+      </w:pPr>
+      <w:r>
+        <w:t>2.3.</w:t>
+      </w:r>
+      <w:r>
+        <w:t>2</w:t>
+      </w:r>
+      <w:r>
+        <w:t>.1 Input Pins Subsystem</w:t>
+      </w:r>
     </w:p>
     <w:p/>
     <w:p>
       <w:pPr>
-        <w:pStyle w:val="Heading2"/>
-      </w:pPr>
-      <w:r>
-        <w:t>2.3 M</w:t>
-      </w:r>
-      <w:r>
-        <w:t>IS and MID</w:t>
+        <w:pStyle w:val="Heading4"/>
+      </w:pPr>
+      <w:r>
+        <w:t>2.3.</w:t>
+      </w:r>
+      <w:r>
+        <w:t>2</w:t>
+      </w:r>
+      <w:r>
+        <w:t>.2 Output Pins Subsystem</w:t>
       </w:r>
     </w:p>
+    <w:p/>
+    <w:p>
+      <w:pPr>
+        <w:pStyle w:val="Heading4"/>
+      </w:pPr>
+      <w:r>
+        <w:t>2.3.</w:t>
+      </w:r>
+      <w:r>
+        <w:t>2</w:t>
+      </w:r>
+      <w:r>
+        <w:t xml:space="preserve">.3 Main </w:t>
+      </w:r>
+      <w:proofErr w:type="spellStart"/>
+      <w:r>
+        <w:t>Stateflow</w:t>
+      </w:r>
+      <w:proofErr w:type="spellEnd"/>
+    </w:p>
+    <w:p/>
+    <w:p>
+      <w:pPr>
+        <w:pStyle w:val="Heading4"/>
+      </w:pPr>
+      <w:r>
+        <w:t>2.3.</w:t>
+      </w:r>
+      <w:r>
+        <w:t>2</w:t>
+      </w:r>
+      <w:r>
+        <w:t xml:space="preserve">.4 AOO </w:t>
+      </w:r>
+      <w:proofErr w:type="spellStart"/>
+      <w:r>
+        <w:t>Stateflow</w:t>
+      </w:r>
+      <w:proofErr w:type="spellEnd"/>
+    </w:p>
+    <w:p/>
+    <w:p>
+      <w:pPr>
+        <w:pStyle w:val="Heading4"/>
+      </w:pPr>
+      <w:r>
+        <w:t>2.3.</w:t>
+      </w:r>
+      <w:r>
+        <w:t>2</w:t>
+      </w:r>
+      <w:r>
+        <w:t xml:space="preserve">.5 VOO </w:t>
+      </w:r>
+      <w:proofErr w:type="spellStart"/>
+      <w:r>
+        <w:t>Stateflow</w:t>
+      </w:r>
+      <w:proofErr w:type="spellEnd"/>
+    </w:p>
+    <w:p/>
+    <w:p>
+      <w:pPr>
+        <w:pStyle w:val="Heading4"/>
+      </w:pPr>
+      <w:r>
+        <w:t>2.3.</w:t>
+      </w:r>
+      <w:r>
+        <w:t>2</w:t>
+      </w:r>
+      <w:r>
+        <w:t xml:space="preserve">.6 AAI </w:t>
+      </w:r>
+      <w:proofErr w:type="spellStart"/>
+      <w:r>
+        <w:t>Stateflow</w:t>
+      </w:r>
+      <w:proofErr w:type="spellEnd"/>
+    </w:p>
+    <w:p/>
+    <w:p>
+      <w:pPr>
+        <w:pStyle w:val="Heading4"/>
+      </w:pPr>
+      <w:r>
+        <w:t>2.3.</w:t>
+      </w:r>
+      <w:r>
+        <w:t>2</w:t>
+      </w:r>
+      <w:r>
+        <w:t xml:space="preserve">.7 VVI </w:t>
+      </w:r>
+      <w:proofErr w:type="spellStart"/>
+      <w:r>
+        <w:t>Stateflow</w:t>
+      </w:r>
+      <w:proofErr w:type="spellEnd"/>
+    </w:p>
+    <w:p/>
+    <w:p/>
     <w:sectPr>
       <w:pgSz w:w="12240" w:h="15840"/>
       <w:pgMar w:top="1440" w:right="1440" w:bottom="1440" w:left="1440" w:header="708" w:footer="708" w:gutter="0"/>
@@ -6669,6 +9553,7 @@
   <w:style w:type="paragraph" w:default="1" w:styleId="Normal">
     <w:name w:val="Normal"/>
     <w:qFormat/>
+    <w:rsid w:val="00D95AD0"/>
   </w:style>
   <w:style w:type="paragraph" w:styleId="Heading1">
     <w:name w:val="heading 1"/>
@@ -6733,6 +9618,28 @@
       <w:color w:val="1F3763" w:themeColor="accent1" w:themeShade="7F"/>
       <w:sz w:val="24"/>
       <w:szCs w:val="24"/>
+    </w:rPr>
+  </w:style>
+  <w:style w:type="paragraph" w:styleId="Heading4">
+    <w:name w:val="heading 4"/>
+    <w:basedOn w:val="Normal"/>
+    <w:next w:val="Normal"/>
+    <w:link w:val="Heading4Char"/>
+    <w:uiPriority w:val="9"/>
+    <w:unhideWhenUsed/>
+    <w:qFormat/>
+    <w:rsid w:val="00B42316"/>
+    <w:pPr>
+      <w:keepNext/>
+      <w:keepLines/>
+      <w:spacing w:before="40" w:after="0"/>
+      <w:outlineLvl w:val="3"/>
+    </w:pPr>
+    <w:rPr>
+      <w:rFonts w:asciiTheme="majorHAnsi" w:eastAsiaTheme="majorEastAsia" w:hAnsiTheme="majorHAnsi" w:cstheme="majorBidi"/>
+      <w:i/>
+      <w:iCs/>
+      <w:color w:val="2F5496" w:themeColor="accent1" w:themeShade="BF"/>
     </w:rPr>
   </w:style>
   <w:style w:type="character" w:default="1" w:styleId="DefaultParagraphFont">
@@ -6937,6 +9844,19 @@
     <w:rsid w:val="00AA003C"/>
     <w:rPr>
       <w:color w:val="808080"/>
+    </w:rPr>
+  </w:style>
+  <w:style w:type="character" w:customStyle="1" w:styleId="Heading4Char">
+    <w:name w:val="Heading 4 Char"/>
+    <w:basedOn w:val="DefaultParagraphFont"/>
+    <w:link w:val="Heading4"/>
+    <w:uiPriority w:val="9"/>
+    <w:rsid w:val="00B42316"/>
+    <w:rPr>
+      <w:rFonts w:asciiTheme="majorHAnsi" w:eastAsiaTheme="majorEastAsia" w:hAnsiTheme="majorHAnsi" w:cstheme="majorBidi"/>
+      <w:i/>
+      <w:iCs/>
+      <w:color w:val="2F5496" w:themeColor="accent1" w:themeShade="BF"/>
     </w:rPr>
   </w:style>
 </w:styles>

</xml_diff>